<commit_message>
Update the data upload document
</commit_message>
<xml_diff>
--- a/Resources/Unravel Snowflake Health check download guide.docx
+++ b/Resources/Unravel Snowflake Health check download guide.docx
@@ -393,7 +393,10 @@
           </w:tcPr>
           <w:p>
             <w:r>
-              <w:t>11</w:t>
+              <w:t>1</w:t>
+            </w:r>
+            <w:r>
+              <w:t>0</w:t>
             </w:r>
           </w:p>
         </w:tc>
@@ -7157,13 +7160,6 @@
       <w:pPr>
         <w:rPr>
           <w:highlight w:val="white"/>
-        </w:rPr>
-      </w:pPr>
-    </w:p>
-    <w:p>
-      <w:pPr>
-        <w:rPr>
-          <w:highlight w:val="white"/>
           <w:lang w:val="en"/>
         </w:rPr>
       </w:pPr>
@@ -7286,6 +7282,2304 @@
       </w:r>
     </w:p>
     <w:p/>
+    <w:p/>
+    <w:p>
+      <w:pPr>
+        <w:pStyle w:val="NormalWeb"/>
+        <w:shd w:val="clear" w:color="auto" w:fill="F8F8F8"/>
+        <w:spacing w:before="0" w:beforeAutospacing="0" w:after="102" w:afterAutospacing="0"/>
+        <w:rPr>
+          <w:rFonts w:ascii="HelveticaNeue" w:hAnsi="HelveticaNeue"/>
+          <w:color w:val="000000"/>
+          <w:spacing w:val="3"/>
+          <w:sz w:val="23"/>
+          <w:szCs w:val="23"/>
+        </w:rPr>
+      </w:pPr>
+      <w:r>
+        <w:rPr>
+          <w:rFonts w:ascii="HelveticaNeue" w:hAnsi="HelveticaNeue"/>
+          <w:b/>
+          <w:bCs/>
+          <w:color w:val="000000"/>
+          <w:spacing w:val="3"/>
+          <w:sz w:val="23"/>
+          <w:szCs w:val="23"/>
+        </w:rPr>
+        <w:t>Step-</w:t>
+      </w:r>
+      <w:r>
+        <w:rPr>
+          <w:rFonts w:ascii="HelveticaNeue" w:hAnsi="HelveticaNeue"/>
+          <w:b/>
+          <w:bCs/>
+          <w:color w:val="000000"/>
+          <w:spacing w:val="3"/>
+          <w:sz w:val="23"/>
+          <w:szCs w:val="23"/>
+        </w:rPr>
+        <w:t>4</w:t>
+      </w:r>
+      <w:r>
+        <w:rPr>
+          <w:rFonts w:ascii="HelveticaNeue" w:hAnsi="HelveticaNeue"/>
+          <w:color w:val="000000"/>
+          <w:spacing w:val="3"/>
+          <w:sz w:val="23"/>
+          <w:szCs w:val="23"/>
+        </w:rPr>
+        <w:t>:</w:t>
+      </w:r>
+    </w:p>
+    <w:p>
+      <w:pPr>
+        <w:pStyle w:val="NormalWeb"/>
+        <w:shd w:val="clear" w:color="auto" w:fill="F8F8F8"/>
+        <w:spacing w:after="102"/>
+        <w:rPr>
+          <w:rFonts w:ascii="HelveticaNeue" w:hAnsi="HelveticaNeue"/>
+          <w:color w:val="000000"/>
+          <w:spacing w:val="3"/>
+          <w:sz w:val="23"/>
+          <w:szCs w:val="23"/>
+        </w:rPr>
+      </w:pPr>
+      <w:r>
+        <w:rPr>
+          <w:rFonts w:ascii="HelveticaNeue" w:hAnsi="HelveticaNeue"/>
+          <w:color w:val="000000"/>
+          <w:spacing w:val="3"/>
+          <w:sz w:val="23"/>
+          <w:szCs w:val="23"/>
+        </w:rPr>
+        <w:t xml:space="preserve">Execute the </w:t>
+      </w:r>
+      <w:proofErr w:type="spellStart"/>
+      <w:r>
+        <w:rPr>
+          <w:rFonts w:ascii="HelveticaNeue" w:hAnsi="HelveticaNeue"/>
+          <w:color w:val="000000"/>
+          <w:spacing w:val="3"/>
+          <w:sz w:val="23"/>
+          <w:szCs w:val="23"/>
+        </w:rPr>
+        <w:t>snowsql_upload_data.sql</w:t>
+      </w:r>
+      <w:proofErr w:type="spellEnd"/>
+      <w:r>
+        <w:rPr>
+          <w:rFonts w:ascii="HelveticaNeue" w:hAnsi="HelveticaNeue"/>
+          <w:color w:val="000000"/>
+          <w:spacing w:val="3"/>
+          <w:sz w:val="23"/>
+          <w:szCs w:val="23"/>
+        </w:rPr>
+        <w:t xml:space="preserve"> </w:t>
+      </w:r>
+      <w:r>
+        <w:rPr>
+          <w:rFonts w:ascii="HelveticaNeue" w:hAnsi="HelveticaNeue"/>
+          <w:color w:val="000000"/>
+          <w:spacing w:val="3"/>
+          <w:sz w:val="23"/>
+          <w:szCs w:val="23"/>
+        </w:rPr>
+        <w:t xml:space="preserve">script with the required arguments to </w:t>
+      </w:r>
+      <w:r>
+        <w:rPr>
+          <w:rFonts w:ascii="HelveticaNeue" w:hAnsi="HelveticaNeue"/>
+          <w:color w:val="000000"/>
+          <w:spacing w:val="3"/>
+          <w:sz w:val="23"/>
+          <w:szCs w:val="23"/>
+        </w:rPr>
+        <w:t>upload all the data downloaded in the above 3 steps</w:t>
+      </w:r>
+      <w:r>
+        <w:rPr>
+          <w:rFonts w:ascii="HelveticaNeue" w:hAnsi="HelveticaNeue"/>
+          <w:color w:val="000000"/>
+          <w:spacing w:val="3"/>
+          <w:sz w:val="23"/>
+          <w:szCs w:val="23"/>
+        </w:rPr>
+        <w:t>. Refer to the following list of arguments for more details:</w:t>
+      </w:r>
+    </w:p>
+    <w:p>
+      <w:pPr>
+        <w:pStyle w:val="NormalWeb"/>
+        <w:shd w:val="clear" w:color="auto" w:fill="F8F8F8"/>
+        <w:spacing w:after="102"/>
+        <w:rPr>
+          <w:rFonts w:ascii="HelveticaNeue" w:hAnsi="HelveticaNeue"/>
+          <w:color w:val="000000"/>
+          <w:spacing w:val="3"/>
+          <w:sz w:val="23"/>
+          <w:szCs w:val="23"/>
+        </w:rPr>
+      </w:pPr>
+    </w:p>
+    <w:p>
+      <w:pPr>
+        <w:pStyle w:val="NormalWeb"/>
+        <w:shd w:val="clear" w:color="auto" w:fill="F8F8F8"/>
+        <w:spacing w:after="102"/>
+        <w:rPr>
+          <w:rFonts w:ascii="HelveticaNeue" w:hAnsi="HelveticaNeue"/>
+          <w:color w:val="000000"/>
+          <w:spacing w:val="3"/>
+          <w:sz w:val="23"/>
+          <w:szCs w:val="23"/>
+          <w:highlight w:val="lightGray"/>
+        </w:rPr>
+      </w:pPr>
+    </w:p>
+    <w:p>
+      <w:pPr>
+        <w:pStyle w:val="NormalWeb"/>
+        <w:shd w:val="clear" w:color="auto" w:fill="F8F8F8"/>
+        <w:rPr>
+          <w:rFonts w:ascii="HelveticaNeue" w:hAnsi="HelveticaNeue"/>
+          <w:color w:val="000000"/>
+          <w:spacing w:val="3"/>
+          <w:sz w:val="23"/>
+          <w:szCs w:val="23"/>
+          <w:highlight w:val="lightGray"/>
+        </w:rPr>
+      </w:pPr>
+      <w:proofErr w:type="spellStart"/>
+      <w:r>
+        <w:rPr>
+          <w:rFonts w:ascii="HelveticaNeue" w:hAnsi="HelveticaNeue"/>
+          <w:color w:val="000000"/>
+          <w:spacing w:val="3"/>
+          <w:sz w:val="23"/>
+          <w:szCs w:val="23"/>
+          <w:highlight w:val="lightGray"/>
+        </w:rPr>
+        <w:lastRenderedPageBreak/>
+        <w:t>snowsql</w:t>
+      </w:r>
+      <w:proofErr w:type="spellEnd"/>
+      <w:r>
+        <w:rPr>
+          <w:rFonts w:ascii="HelveticaNeue" w:hAnsi="HelveticaNeue"/>
+          <w:color w:val="000000"/>
+          <w:spacing w:val="3"/>
+          <w:sz w:val="23"/>
+          <w:szCs w:val="23"/>
+          <w:highlight w:val="lightGray"/>
+        </w:rPr>
+        <w:t xml:space="preserve"> -f /opt/script/</w:t>
+      </w:r>
+      <w:proofErr w:type="spellStart"/>
+      <w:r>
+        <w:rPr>
+          <w:rFonts w:ascii="HelveticaNeue" w:hAnsi="HelveticaNeue"/>
+          <w:color w:val="000000"/>
+          <w:spacing w:val="3"/>
+          <w:sz w:val="23"/>
+          <w:szCs w:val="23"/>
+          <w:highlight w:val="lightGray"/>
+        </w:rPr>
+        <w:t>snowsql_upload_data.sql</w:t>
+      </w:r>
+      <w:proofErr w:type="spellEnd"/>
+      <w:r>
+        <w:rPr>
+          <w:rFonts w:ascii="HelveticaNeue" w:hAnsi="HelveticaNeue"/>
+          <w:color w:val="000000"/>
+          <w:spacing w:val="3"/>
+          <w:sz w:val="23"/>
+          <w:szCs w:val="23"/>
+          <w:highlight w:val="lightGray"/>
+        </w:rPr>
+        <w:t xml:space="preserve"> -d </w:t>
+      </w:r>
+      <w:r>
+        <w:rPr>
+          <w:rFonts w:ascii="HelveticaNeue" w:hAnsi="HelveticaNeue"/>
+          <w:color w:val="FF0000"/>
+          <w:spacing w:val="3"/>
+          <w:sz w:val="23"/>
+          <w:szCs w:val="23"/>
+          <w:highlight w:val="lightGray"/>
+        </w:rPr>
+        <w:t>$</w:t>
+      </w:r>
+      <w:r>
+        <w:rPr>
+          <w:rFonts w:ascii="HelveticaNeue" w:hAnsi="HelveticaNeue"/>
+          <w:i/>
+          <w:iCs/>
+          <w:color w:val="FF0000"/>
+          <w:spacing w:val="3"/>
+          <w:sz w:val="23"/>
+          <w:szCs w:val="23"/>
+          <w:highlight w:val="lightGray"/>
+        </w:rPr>
+        <w:t>{</w:t>
+      </w:r>
+      <w:proofErr w:type="spellStart"/>
+      <w:r>
+        <w:rPr>
+          <w:rFonts w:ascii="HelveticaNeue" w:hAnsi="HelveticaNeue"/>
+          <w:i/>
+          <w:iCs/>
+          <w:color w:val="FF0000"/>
+          <w:spacing w:val="3"/>
+          <w:sz w:val="23"/>
+          <w:szCs w:val="23"/>
+          <w:highlight w:val="lightGray"/>
+        </w:rPr>
+        <w:t>db</w:t>
+      </w:r>
+      <w:proofErr w:type="spellEnd"/>
+      <w:r>
+        <w:rPr>
+          <w:rFonts w:ascii="HelveticaNeue" w:hAnsi="HelveticaNeue"/>
+          <w:i/>
+          <w:iCs/>
+          <w:color w:val="FF0000"/>
+          <w:spacing w:val="3"/>
+          <w:sz w:val="23"/>
+          <w:szCs w:val="23"/>
+          <w:highlight w:val="lightGray"/>
+        </w:rPr>
+        <w:t>}</w:t>
+      </w:r>
+      <w:r>
+        <w:rPr>
+          <w:rFonts w:ascii="HelveticaNeue" w:hAnsi="HelveticaNeue"/>
+          <w:color w:val="FF0000"/>
+          <w:spacing w:val="3"/>
+          <w:sz w:val="23"/>
+          <w:szCs w:val="23"/>
+          <w:highlight w:val="lightGray"/>
+        </w:rPr>
+        <w:t xml:space="preserve"> </w:t>
+      </w:r>
+      <w:r>
+        <w:rPr>
+          <w:rFonts w:ascii="HelveticaNeue" w:hAnsi="HelveticaNeue"/>
+          <w:color w:val="000000"/>
+          <w:spacing w:val="3"/>
+          <w:sz w:val="23"/>
+          <w:szCs w:val="23"/>
+          <w:highlight w:val="lightGray"/>
+        </w:rPr>
+        <w:t xml:space="preserve">-s </w:t>
+      </w:r>
+      <w:r>
+        <w:rPr>
+          <w:rFonts w:ascii="HelveticaNeue" w:hAnsi="HelveticaNeue"/>
+          <w:color w:val="FF0000"/>
+          <w:spacing w:val="3"/>
+          <w:sz w:val="23"/>
+          <w:szCs w:val="23"/>
+          <w:highlight w:val="lightGray"/>
+        </w:rPr>
+        <w:t>$</w:t>
+      </w:r>
+      <w:r>
+        <w:rPr>
+          <w:rFonts w:ascii="HelveticaNeue" w:hAnsi="HelveticaNeue"/>
+          <w:i/>
+          <w:iCs/>
+          <w:color w:val="FF0000"/>
+          <w:spacing w:val="3"/>
+          <w:sz w:val="23"/>
+          <w:szCs w:val="23"/>
+          <w:highlight w:val="lightGray"/>
+        </w:rPr>
+        <w:t>{schema}</w:t>
+      </w:r>
+      <w:r>
+        <w:rPr>
+          <w:rFonts w:ascii="HelveticaNeue" w:hAnsi="HelveticaNeue"/>
+          <w:color w:val="000000"/>
+          <w:spacing w:val="3"/>
+          <w:sz w:val="23"/>
+          <w:szCs w:val="23"/>
+          <w:highlight w:val="lightGray"/>
+        </w:rPr>
+        <w:t xml:space="preserve"> -r $</w:t>
+      </w:r>
+      <w:r>
+        <w:rPr>
+          <w:rFonts w:ascii="HelveticaNeue" w:hAnsi="HelveticaNeue"/>
+          <w:i/>
+          <w:iCs/>
+          <w:color w:val="000000"/>
+          <w:spacing w:val="3"/>
+          <w:sz w:val="23"/>
+          <w:szCs w:val="23"/>
+          <w:highlight w:val="lightGray"/>
+        </w:rPr>
+        <w:t>{</w:t>
+      </w:r>
+      <w:r>
+        <w:rPr>
+          <w:rFonts w:ascii="HelveticaNeue" w:hAnsi="HelveticaNeue"/>
+          <w:i/>
+          <w:iCs/>
+          <w:color w:val="FF0000"/>
+          <w:spacing w:val="3"/>
+          <w:sz w:val="23"/>
+          <w:szCs w:val="23"/>
+          <w:highlight w:val="lightGray"/>
+        </w:rPr>
+        <w:t>role</w:t>
+      </w:r>
+      <w:r>
+        <w:rPr>
+          <w:rFonts w:ascii="HelveticaNeue" w:hAnsi="HelveticaNeue"/>
+          <w:i/>
+          <w:iCs/>
+          <w:color w:val="000000"/>
+          <w:spacing w:val="3"/>
+          <w:sz w:val="23"/>
+          <w:szCs w:val="23"/>
+          <w:highlight w:val="lightGray"/>
+        </w:rPr>
+        <w:t>}</w:t>
+      </w:r>
+      <w:r>
+        <w:rPr>
+          <w:rFonts w:ascii="HelveticaNeue" w:hAnsi="HelveticaNeue"/>
+          <w:color w:val="000000"/>
+          <w:spacing w:val="3"/>
+          <w:sz w:val="23"/>
+          <w:szCs w:val="23"/>
+          <w:highlight w:val="lightGray"/>
+        </w:rPr>
+        <w:t xml:space="preserve"> -a $</w:t>
+      </w:r>
+      <w:r>
+        <w:rPr>
+          <w:rFonts w:ascii="HelveticaNeue" w:hAnsi="HelveticaNeue"/>
+          <w:i/>
+          <w:iCs/>
+          <w:color w:val="000000"/>
+          <w:spacing w:val="3"/>
+          <w:sz w:val="23"/>
+          <w:szCs w:val="23"/>
+          <w:highlight w:val="lightGray"/>
+        </w:rPr>
+        <w:t>{</w:t>
+      </w:r>
+      <w:r>
+        <w:rPr>
+          <w:rFonts w:ascii="HelveticaNeue" w:hAnsi="HelveticaNeue"/>
+          <w:i/>
+          <w:iCs/>
+          <w:color w:val="FF0000"/>
+          <w:spacing w:val="3"/>
+          <w:sz w:val="23"/>
+          <w:szCs w:val="23"/>
+          <w:highlight w:val="lightGray"/>
+        </w:rPr>
+        <w:t>account</w:t>
+      </w:r>
+      <w:r>
+        <w:rPr>
+          <w:rFonts w:ascii="HelveticaNeue" w:hAnsi="HelveticaNeue"/>
+          <w:i/>
+          <w:iCs/>
+          <w:color w:val="000000"/>
+          <w:spacing w:val="3"/>
+          <w:sz w:val="23"/>
+          <w:szCs w:val="23"/>
+          <w:highlight w:val="lightGray"/>
+        </w:rPr>
+        <w:t>}</w:t>
+      </w:r>
+      <w:r>
+        <w:rPr>
+          <w:rFonts w:ascii="HelveticaNeue" w:hAnsi="HelveticaNeue"/>
+          <w:color w:val="000000"/>
+          <w:spacing w:val="3"/>
+          <w:sz w:val="23"/>
+          <w:szCs w:val="23"/>
+          <w:highlight w:val="lightGray"/>
+        </w:rPr>
+        <w:t xml:space="preserve"> -u $</w:t>
+      </w:r>
+      <w:r>
+        <w:rPr>
+          <w:rFonts w:ascii="HelveticaNeue" w:hAnsi="HelveticaNeue"/>
+          <w:i/>
+          <w:iCs/>
+          <w:color w:val="000000"/>
+          <w:spacing w:val="3"/>
+          <w:sz w:val="23"/>
+          <w:szCs w:val="23"/>
+          <w:highlight w:val="lightGray"/>
+        </w:rPr>
+        <w:t>{</w:t>
+      </w:r>
+      <w:r>
+        <w:rPr>
+          <w:rFonts w:ascii="HelveticaNeue" w:hAnsi="HelveticaNeue"/>
+          <w:i/>
+          <w:iCs/>
+          <w:color w:val="FF0000"/>
+          <w:spacing w:val="3"/>
+          <w:sz w:val="23"/>
+          <w:szCs w:val="23"/>
+          <w:highlight w:val="lightGray"/>
+        </w:rPr>
+        <w:t>user</w:t>
+      </w:r>
+      <w:r>
+        <w:rPr>
+          <w:rFonts w:ascii="HelveticaNeue" w:hAnsi="HelveticaNeue"/>
+          <w:i/>
+          <w:iCs/>
+          <w:color w:val="000000"/>
+          <w:spacing w:val="3"/>
+          <w:sz w:val="23"/>
+          <w:szCs w:val="23"/>
+          <w:highlight w:val="lightGray"/>
+        </w:rPr>
+        <w:t>}</w:t>
+      </w:r>
+      <w:r>
+        <w:rPr>
+          <w:rFonts w:ascii="HelveticaNeue" w:hAnsi="HelveticaNeue"/>
+          <w:color w:val="000000"/>
+          <w:spacing w:val="3"/>
+          <w:sz w:val="23"/>
+          <w:szCs w:val="23"/>
+          <w:highlight w:val="lightGray"/>
+        </w:rPr>
+        <w:t xml:space="preserve"> -w $</w:t>
+      </w:r>
+      <w:r>
+        <w:rPr>
+          <w:rFonts w:ascii="HelveticaNeue" w:hAnsi="HelveticaNeue"/>
+          <w:i/>
+          <w:iCs/>
+          <w:color w:val="000000"/>
+          <w:spacing w:val="3"/>
+          <w:sz w:val="23"/>
+          <w:szCs w:val="23"/>
+          <w:highlight w:val="lightGray"/>
+        </w:rPr>
+        <w:t>{</w:t>
+      </w:r>
+      <w:r>
+        <w:rPr>
+          <w:rFonts w:ascii="HelveticaNeue" w:hAnsi="HelveticaNeue"/>
+          <w:i/>
+          <w:iCs/>
+          <w:color w:val="FF0000"/>
+          <w:spacing w:val="3"/>
+          <w:sz w:val="23"/>
+          <w:szCs w:val="23"/>
+          <w:highlight w:val="lightGray"/>
+        </w:rPr>
+        <w:t>warehouse</w:t>
+      </w:r>
+      <w:r>
+        <w:rPr>
+          <w:rFonts w:ascii="HelveticaNeue" w:hAnsi="HelveticaNeue"/>
+          <w:i/>
+          <w:iCs/>
+          <w:color w:val="000000"/>
+          <w:spacing w:val="3"/>
+          <w:sz w:val="23"/>
+          <w:szCs w:val="23"/>
+          <w:highlight w:val="lightGray"/>
+        </w:rPr>
+        <w:t>}</w:t>
+      </w:r>
+      <w:r>
+        <w:rPr>
+          <w:rFonts w:ascii="HelveticaNeue" w:hAnsi="HelveticaNeue"/>
+          <w:color w:val="000000"/>
+          <w:spacing w:val="3"/>
+          <w:sz w:val="23"/>
+          <w:szCs w:val="23"/>
+          <w:highlight w:val="lightGray"/>
+        </w:rPr>
+        <w:t xml:space="preserve"> -o </w:t>
+      </w:r>
+      <w:proofErr w:type="spellStart"/>
+      <w:r>
+        <w:rPr>
+          <w:rFonts w:ascii="HelveticaNeue" w:hAnsi="HelveticaNeue"/>
+          <w:color w:val="000000"/>
+          <w:spacing w:val="3"/>
+          <w:sz w:val="23"/>
+          <w:szCs w:val="23"/>
+          <w:highlight w:val="lightGray"/>
+        </w:rPr>
+        <w:t>variable_substitution</w:t>
+      </w:r>
+      <w:proofErr w:type="spellEnd"/>
+      <w:r>
+        <w:rPr>
+          <w:rFonts w:ascii="HelveticaNeue" w:hAnsi="HelveticaNeue"/>
+          <w:color w:val="000000"/>
+          <w:spacing w:val="3"/>
+          <w:sz w:val="23"/>
+          <w:szCs w:val="23"/>
+          <w:highlight w:val="lightGray"/>
+        </w:rPr>
+        <w:t xml:space="preserve">=true -o </w:t>
+      </w:r>
+      <w:proofErr w:type="spellStart"/>
+      <w:r>
+        <w:rPr>
+          <w:rFonts w:ascii="HelveticaNeue" w:hAnsi="HelveticaNeue"/>
+          <w:color w:val="000000"/>
+          <w:spacing w:val="3"/>
+          <w:sz w:val="23"/>
+          <w:szCs w:val="23"/>
+          <w:highlight w:val="lightGray"/>
+        </w:rPr>
+        <w:t>log_file</w:t>
+      </w:r>
+      <w:proofErr w:type="spellEnd"/>
+      <w:r>
+        <w:rPr>
+          <w:rFonts w:ascii="HelveticaNeue" w:hAnsi="HelveticaNeue"/>
+          <w:color w:val="FF0000"/>
+          <w:spacing w:val="3"/>
+          <w:sz w:val="23"/>
+          <w:szCs w:val="23"/>
+          <w:highlight w:val="lightGray"/>
+        </w:rPr>
+        <w:t>=/opt/script/snowsql_upload_data.log</w:t>
+      </w:r>
+      <w:r>
+        <w:rPr>
+          <w:rFonts w:ascii="HelveticaNeue" w:hAnsi="HelveticaNeue"/>
+          <w:color w:val="000000"/>
+          <w:spacing w:val="3"/>
+          <w:sz w:val="23"/>
+          <w:szCs w:val="23"/>
+          <w:highlight w:val="lightGray"/>
+        </w:rPr>
+        <w:t xml:space="preserve"> --variable path=$</w:t>
+      </w:r>
+      <w:r>
+        <w:rPr>
+          <w:rFonts w:ascii="HelveticaNeue" w:hAnsi="HelveticaNeue"/>
+          <w:i/>
+          <w:iCs/>
+          <w:color w:val="000000"/>
+          <w:spacing w:val="3"/>
+          <w:sz w:val="23"/>
+          <w:szCs w:val="23"/>
+          <w:highlight w:val="lightGray"/>
+        </w:rPr>
+        <w:t>{</w:t>
+      </w:r>
+      <w:r>
+        <w:rPr>
+          <w:rFonts w:ascii="HelveticaNeue" w:hAnsi="HelveticaNeue"/>
+          <w:i/>
+          <w:iCs/>
+          <w:color w:val="FF0000"/>
+          <w:spacing w:val="3"/>
+          <w:sz w:val="23"/>
+          <w:szCs w:val="23"/>
+          <w:highlight w:val="lightGray"/>
+        </w:rPr>
+        <w:t>path</w:t>
+      </w:r>
+      <w:r>
+        <w:rPr>
+          <w:rFonts w:ascii="HelveticaNeue" w:hAnsi="HelveticaNeue"/>
+          <w:i/>
+          <w:iCs/>
+          <w:color w:val="000000"/>
+          <w:spacing w:val="3"/>
+          <w:sz w:val="23"/>
+          <w:szCs w:val="23"/>
+          <w:highlight w:val="lightGray"/>
+        </w:rPr>
+        <w:t>}</w:t>
+      </w:r>
+      <w:r>
+        <w:rPr>
+          <w:rFonts w:ascii="HelveticaNeue" w:hAnsi="HelveticaNeue"/>
+          <w:color w:val="000000"/>
+          <w:spacing w:val="3"/>
+          <w:sz w:val="23"/>
+          <w:szCs w:val="23"/>
+          <w:highlight w:val="lightGray"/>
+        </w:rPr>
+        <w:t xml:space="preserve"> --variable </w:t>
+      </w:r>
+      <w:proofErr w:type="spellStart"/>
+      <w:r>
+        <w:rPr>
+          <w:rFonts w:ascii="HelveticaNeue" w:hAnsi="HelveticaNeue"/>
+          <w:color w:val="000000"/>
+          <w:spacing w:val="3"/>
+          <w:sz w:val="23"/>
+          <w:szCs w:val="23"/>
+          <w:highlight w:val="lightGray"/>
+        </w:rPr>
+        <w:t>stage_name</w:t>
+      </w:r>
+      <w:proofErr w:type="spellEnd"/>
+      <w:r>
+        <w:rPr>
+          <w:rFonts w:ascii="HelveticaNeue" w:hAnsi="HelveticaNeue"/>
+          <w:color w:val="000000"/>
+          <w:spacing w:val="3"/>
+          <w:sz w:val="23"/>
+          <w:szCs w:val="23"/>
+          <w:highlight w:val="lightGray"/>
+        </w:rPr>
+        <w:t>=</w:t>
+      </w:r>
+      <w:r>
+        <w:rPr>
+          <w:rFonts w:ascii="HelveticaNeue" w:hAnsi="HelveticaNeue"/>
+          <w:color w:val="000000"/>
+          <w:spacing w:val="3"/>
+          <w:sz w:val="23"/>
+          <w:szCs w:val="23"/>
+          <w:highlight w:val="lightGray"/>
+        </w:rPr>
+        <w:t>$</w:t>
+      </w:r>
+      <w:r>
+        <w:rPr>
+          <w:rFonts w:ascii="HelveticaNeue" w:hAnsi="HelveticaNeue"/>
+          <w:color w:val="FF0000"/>
+          <w:spacing w:val="3"/>
+          <w:sz w:val="23"/>
+          <w:szCs w:val="23"/>
+          <w:highlight w:val="lightGray"/>
+        </w:rPr>
+        <w:t>{</w:t>
+      </w:r>
+      <w:proofErr w:type="spellStart"/>
+      <w:r>
+        <w:rPr>
+          <w:rFonts w:ascii="HelveticaNeue" w:hAnsi="HelveticaNeue"/>
+          <w:color w:val="FF0000"/>
+          <w:spacing w:val="3"/>
+          <w:sz w:val="23"/>
+          <w:szCs w:val="23"/>
+          <w:highlight w:val="lightGray"/>
+        </w:rPr>
+        <w:t>unravel_stage_upload</w:t>
+      </w:r>
+      <w:proofErr w:type="spellEnd"/>
+      <w:r>
+        <w:rPr>
+          <w:rFonts w:ascii="HelveticaNeue" w:hAnsi="HelveticaNeue"/>
+          <w:color w:val="FF0000"/>
+          <w:spacing w:val="3"/>
+          <w:sz w:val="23"/>
+          <w:szCs w:val="23"/>
+          <w:highlight w:val="lightGray"/>
+        </w:rPr>
+        <w:t xml:space="preserve">} </w:t>
+      </w:r>
+      <w:r>
+        <w:rPr>
+          <w:rFonts w:ascii="HelveticaNeue" w:hAnsi="HelveticaNeue"/>
+          <w:color w:val="000000"/>
+          <w:spacing w:val="3"/>
+          <w:sz w:val="23"/>
+          <w:szCs w:val="23"/>
+          <w:highlight w:val="lightGray"/>
+        </w:rPr>
+        <w:t xml:space="preserve">--variable </w:t>
+      </w:r>
+      <w:proofErr w:type="spellStart"/>
+      <w:r>
+        <w:rPr>
+          <w:rFonts w:ascii="HelveticaNeue" w:hAnsi="HelveticaNeue"/>
+          <w:color w:val="000000"/>
+          <w:spacing w:val="3"/>
+          <w:sz w:val="23"/>
+          <w:szCs w:val="23"/>
+          <w:highlight w:val="lightGray"/>
+        </w:rPr>
+        <w:t>file_format</w:t>
+      </w:r>
+      <w:proofErr w:type="spellEnd"/>
+      <w:r>
+        <w:rPr>
+          <w:rFonts w:ascii="HelveticaNeue" w:hAnsi="HelveticaNeue"/>
+          <w:color w:val="000000"/>
+          <w:spacing w:val="3"/>
+          <w:sz w:val="23"/>
+          <w:szCs w:val="23"/>
+          <w:highlight w:val="lightGray"/>
+        </w:rPr>
+        <w:t>=</w:t>
+      </w:r>
+      <w:r>
+        <w:rPr>
+          <w:rFonts w:ascii="HelveticaNeue" w:hAnsi="HelveticaNeue"/>
+          <w:color w:val="000000"/>
+          <w:spacing w:val="3"/>
+          <w:sz w:val="23"/>
+          <w:szCs w:val="23"/>
+          <w:highlight w:val="lightGray"/>
+        </w:rPr>
+        <w:t>${</w:t>
+      </w:r>
+      <w:proofErr w:type="spellStart"/>
+      <w:r>
+        <w:rPr>
+          <w:rFonts w:ascii="HelveticaNeue" w:hAnsi="HelveticaNeue"/>
+          <w:color w:val="FF0000"/>
+          <w:spacing w:val="3"/>
+          <w:sz w:val="23"/>
+          <w:szCs w:val="23"/>
+          <w:highlight w:val="lightGray"/>
+        </w:rPr>
+        <w:t>unravel_file_format_upload</w:t>
+      </w:r>
+      <w:proofErr w:type="spellEnd"/>
+      <w:r>
+        <w:rPr>
+          <w:rFonts w:ascii="HelveticaNeue" w:hAnsi="HelveticaNeue"/>
+          <w:color w:val="FF0000"/>
+          <w:spacing w:val="3"/>
+          <w:sz w:val="23"/>
+          <w:szCs w:val="23"/>
+          <w:highlight w:val="lightGray"/>
+        </w:rPr>
+        <w:t>}</w:t>
+      </w:r>
+    </w:p>
+    <w:p>
+      <w:pPr>
+        <w:pStyle w:val="NormalWeb"/>
+        <w:shd w:val="clear" w:color="auto" w:fill="F8F8F8"/>
+        <w:spacing w:after="102"/>
+        <w:rPr>
+          <w:rFonts w:ascii="HelveticaNeue" w:hAnsi="HelveticaNeue"/>
+          <w:color w:val="000000"/>
+          <w:spacing w:val="3"/>
+          <w:sz w:val="23"/>
+          <w:szCs w:val="23"/>
+        </w:rPr>
+      </w:pPr>
+      <w:r>
+        <w:rPr>
+          <w:rFonts w:ascii="HelveticaNeue" w:hAnsi="HelveticaNeue"/>
+          <w:color w:val="000000"/>
+          <w:spacing w:val="3"/>
+          <w:sz w:val="23"/>
+          <w:szCs w:val="23"/>
+        </w:rPr>
+        <w:t>For example:</w:t>
+      </w:r>
+    </w:p>
+    <w:p>
+      <w:pPr>
+        <w:pStyle w:val="NormalWeb"/>
+        <w:shd w:val="clear" w:color="auto" w:fill="F8F8F8"/>
+        <w:spacing w:after="102"/>
+        <w:rPr>
+          <w:rFonts w:ascii="Menlo" w:hAnsi="Menlo" w:cs="Menlo"/>
+          <w:color w:val="000000"/>
+          <w:sz w:val="22"/>
+          <w:szCs w:val="22"/>
+        </w:rPr>
+      </w:pPr>
+      <w:proofErr w:type="spellStart"/>
+      <w:r>
+        <w:rPr>
+          <w:rFonts w:ascii="Menlo" w:hAnsi="Menlo" w:cs="Menlo"/>
+          <w:color w:val="000000"/>
+          <w:sz w:val="22"/>
+          <w:szCs w:val="22"/>
+        </w:rPr>
+        <w:t>snowsql</w:t>
+      </w:r>
+      <w:proofErr w:type="spellEnd"/>
+      <w:r>
+        <w:rPr>
+          <w:rFonts w:ascii="Menlo" w:hAnsi="Menlo" w:cs="Menlo"/>
+          <w:color w:val="000000"/>
+          <w:sz w:val="22"/>
+          <w:szCs w:val="22"/>
+        </w:rPr>
+        <w:t xml:space="preserve"> -f /opt/script/</w:t>
+      </w:r>
+      <w:proofErr w:type="spellStart"/>
+      <w:r>
+        <w:rPr>
+          <w:rFonts w:ascii="Menlo" w:hAnsi="Menlo" w:cs="Menlo"/>
+          <w:color w:val="000000"/>
+          <w:sz w:val="22"/>
+          <w:szCs w:val="22"/>
+        </w:rPr>
+        <w:t>snowsql_upload_data.sql</w:t>
+      </w:r>
+      <w:proofErr w:type="spellEnd"/>
+      <w:r>
+        <w:rPr>
+          <w:rFonts w:ascii="Menlo" w:hAnsi="Menlo" w:cs="Menlo"/>
+          <w:color w:val="000000"/>
+          <w:sz w:val="22"/>
+          <w:szCs w:val="22"/>
+        </w:rPr>
+        <w:t xml:space="preserve"> -d </w:t>
+      </w:r>
+      <w:proofErr w:type="spellStart"/>
+      <w:r>
+        <w:rPr>
+          <w:rFonts w:ascii="Menlo" w:hAnsi="Menlo" w:cs="Menlo"/>
+          <w:color w:val="000000"/>
+          <w:sz w:val="22"/>
+          <w:szCs w:val="22"/>
+        </w:rPr>
+        <w:t>unravel_sf_database</w:t>
+      </w:r>
+      <w:proofErr w:type="spellEnd"/>
+      <w:r>
+        <w:rPr>
+          <w:rFonts w:ascii="Menlo" w:hAnsi="Menlo" w:cs="Menlo"/>
+          <w:color w:val="000000"/>
+          <w:sz w:val="22"/>
+          <w:szCs w:val="22"/>
+        </w:rPr>
+        <w:t xml:space="preserve"> -s </w:t>
+      </w:r>
+      <w:proofErr w:type="spellStart"/>
+      <w:r>
+        <w:rPr>
+          <w:rFonts w:ascii="Menlo" w:hAnsi="Menlo" w:cs="Menlo"/>
+          <w:color w:val="000000"/>
+          <w:sz w:val="22"/>
+          <w:szCs w:val="22"/>
+        </w:rPr>
+        <w:t>unravel_sf_schema</w:t>
+      </w:r>
+      <w:proofErr w:type="spellEnd"/>
+      <w:r>
+        <w:rPr>
+          <w:rFonts w:ascii="Menlo" w:hAnsi="Menlo" w:cs="Menlo"/>
+          <w:color w:val="000000"/>
+          <w:sz w:val="22"/>
+          <w:szCs w:val="22"/>
+        </w:rPr>
+        <w:t xml:space="preserve"> -r </w:t>
+      </w:r>
+      <w:proofErr w:type="spellStart"/>
+      <w:r>
+        <w:rPr>
+          <w:rFonts w:ascii="Menlo" w:hAnsi="Menlo" w:cs="Menlo"/>
+          <w:color w:val="000000"/>
+          <w:sz w:val="22"/>
+          <w:szCs w:val="22"/>
+        </w:rPr>
+        <w:t>unravel_sf_role</w:t>
+      </w:r>
+      <w:proofErr w:type="spellEnd"/>
+      <w:r>
+        <w:rPr>
+          <w:rFonts w:ascii="Menlo" w:hAnsi="Menlo" w:cs="Menlo"/>
+          <w:color w:val="000000"/>
+          <w:sz w:val="22"/>
+          <w:szCs w:val="22"/>
+        </w:rPr>
+        <w:t xml:space="preserve"> -a </w:t>
+      </w:r>
+      <w:proofErr w:type="spellStart"/>
+      <w:r>
+        <w:rPr>
+          <w:rFonts w:ascii="Menlo" w:hAnsi="Menlo" w:cs="Menlo"/>
+          <w:color w:val="000000"/>
+          <w:sz w:val="22"/>
+          <w:szCs w:val="22"/>
+        </w:rPr>
+        <w:t>unravel_sf_account</w:t>
+      </w:r>
+      <w:proofErr w:type="spellEnd"/>
+      <w:r>
+        <w:rPr>
+          <w:rFonts w:ascii="Menlo" w:hAnsi="Menlo" w:cs="Menlo"/>
+          <w:color w:val="000000"/>
+          <w:sz w:val="22"/>
+          <w:szCs w:val="22"/>
+        </w:rPr>
+        <w:t xml:space="preserve"> -u </w:t>
+      </w:r>
+      <w:proofErr w:type="spellStart"/>
+      <w:r>
+        <w:rPr>
+          <w:rFonts w:ascii="Menlo" w:hAnsi="Menlo" w:cs="Menlo"/>
+          <w:color w:val="000000"/>
+          <w:sz w:val="22"/>
+          <w:szCs w:val="22"/>
+        </w:rPr>
+        <w:t>unravel_sf_user</w:t>
+      </w:r>
+      <w:proofErr w:type="spellEnd"/>
+      <w:r>
+        <w:rPr>
+          <w:rFonts w:ascii="Menlo" w:hAnsi="Menlo" w:cs="Menlo"/>
+          <w:color w:val="000000"/>
+          <w:sz w:val="22"/>
+          <w:szCs w:val="22"/>
+        </w:rPr>
+        <w:t xml:space="preserve"> -w </w:t>
+      </w:r>
+      <w:proofErr w:type="spellStart"/>
+      <w:r>
+        <w:rPr>
+          <w:rFonts w:ascii="Menlo" w:hAnsi="Menlo" w:cs="Menlo"/>
+          <w:color w:val="000000"/>
+          <w:sz w:val="22"/>
+          <w:szCs w:val="22"/>
+        </w:rPr>
+        <w:t>unravel_sf_warehouse</w:t>
+      </w:r>
+      <w:proofErr w:type="spellEnd"/>
+      <w:r>
+        <w:rPr>
+          <w:rFonts w:ascii="Menlo" w:hAnsi="Menlo" w:cs="Menlo"/>
+          <w:color w:val="000000"/>
+          <w:sz w:val="22"/>
+          <w:szCs w:val="22"/>
+        </w:rPr>
+        <w:t xml:space="preserve"> -o </w:t>
+      </w:r>
+      <w:proofErr w:type="spellStart"/>
+      <w:r>
+        <w:rPr>
+          <w:rFonts w:ascii="Menlo" w:hAnsi="Menlo" w:cs="Menlo"/>
+          <w:color w:val="000000"/>
+          <w:sz w:val="22"/>
+          <w:szCs w:val="22"/>
+        </w:rPr>
+        <w:t>variable_substitution</w:t>
+      </w:r>
+      <w:proofErr w:type="spellEnd"/>
+      <w:r>
+        <w:rPr>
+          <w:rFonts w:ascii="Menlo" w:hAnsi="Menlo" w:cs="Menlo"/>
+          <w:color w:val="000000"/>
+          <w:sz w:val="22"/>
+          <w:szCs w:val="22"/>
+        </w:rPr>
+        <w:t xml:space="preserve">=true -o </w:t>
+      </w:r>
+      <w:proofErr w:type="spellStart"/>
+      <w:r>
+        <w:rPr>
+          <w:rFonts w:ascii="Menlo" w:hAnsi="Menlo" w:cs="Menlo"/>
+          <w:color w:val="000000"/>
+          <w:sz w:val="22"/>
+          <w:szCs w:val="22"/>
+        </w:rPr>
+        <w:t>log_file</w:t>
+      </w:r>
+      <w:proofErr w:type="spellEnd"/>
+      <w:r>
+        <w:rPr>
+          <w:rFonts w:ascii="Menlo" w:hAnsi="Menlo" w:cs="Menlo"/>
+          <w:color w:val="000000"/>
+          <w:sz w:val="22"/>
+          <w:szCs w:val="22"/>
+        </w:rPr>
+        <w:t>=/opt/script/snowsql_upload_data.log --variable path=/opt/</w:t>
+      </w:r>
+      <w:proofErr w:type="spellStart"/>
+      <w:r>
+        <w:rPr>
+          <w:rFonts w:ascii="Menlo" w:hAnsi="Menlo" w:cs="Menlo"/>
+          <w:color w:val="000000"/>
+          <w:sz w:val="22"/>
+          <w:szCs w:val="22"/>
+        </w:rPr>
+        <w:t>download_path</w:t>
+      </w:r>
+      <w:proofErr w:type="spellEnd"/>
+      <w:r>
+        <w:rPr>
+          <w:rFonts w:ascii="Menlo" w:hAnsi="Menlo" w:cs="Menlo"/>
+          <w:color w:val="000000"/>
+          <w:sz w:val="22"/>
+          <w:szCs w:val="22"/>
+        </w:rPr>
+        <w:t xml:space="preserve">/ --variable </w:t>
+      </w:r>
+      <w:proofErr w:type="spellStart"/>
+      <w:r>
+        <w:rPr>
+          <w:rFonts w:ascii="Menlo" w:hAnsi="Menlo" w:cs="Menlo"/>
+          <w:color w:val="000000"/>
+          <w:sz w:val="22"/>
+          <w:szCs w:val="22"/>
+        </w:rPr>
+        <w:t>stage_name</w:t>
+      </w:r>
+      <w:proofErr w:type="spellEnd"/>
+      <w:r>
+        <w:rPr>
+          <w:rFonts w:ascii="Menlo" w:hAnsi="Menlo" w:cs="Menlo"/>
+          <w:color w:val="000000"/>
+          <w:sz w:val="22"/>
+          <w:szCs w:val="22"/>
+        </w:rPr>
+        <w:t>=</w:t>
+      </w:r>
+      <w:proofErr w:type="spellStart"/>
+      <w:r>
+        <w:rPr>
+          <w:rFonts w:ascii="Menlo" w:hAnsi="Menlo" w:cs="Menlo"/>
+          <w:color w:val="000000"/>
+          <w:sz w:val="22"/>
+          <w:szCs w:val="22"/>
+        </w:rPr>
+        <w:t>unravel_stage_upload</w:t>
+      </w:r>
+      <w:proofErr w:type="spellEnd"/>
+      <w:r>
+        <w:rPr>
+          <w:rFonts w:ascii="Menlo" w:hAnsi="Menlo" w:cs="Menlo"/>
+          <w:color w:val="000000"/>
+          <w:sz w:val="22"/>
+          <w:szCs w:val="22"/>
+        </w:rPr>
+        <w:t xml:space="preserve"> --variable </w:t>
+      </w:r>
+      <w:proofErr w:type="spellStart"/>
+      <w:r>
+        <w:rPr>
+          <w:rFonts w:ascii="Menlo" w:hAnsi="Menlo" w:cs="Menlo"/>
+          <w:color w:val="000000"/>
+          <w:sz w:val="22"/>
+          <w:szCs w:val="22"/>
+        </w:rPr>
+        <w:t>file_format</w:t>
+      </w:r>
+      <w:proofErr w:type="spellEnd"/>
+      <w:r>
+        <w:rPr>
+          <w:rFonts w:ascii="Menlo" w:hAnsi="Menlo" w:cs="Menlo"/>
+          <w:color w:val="000000"/>
+          <w:sz w:val="22"/>
+          <w:szCs w:val="22"/>
+        </w:rPr>
+        <w:t>=</w:t>
+      </w:r>
+      <w:proofErr w:type="spellStart"/>
+      <w:r>
+        <w:rPr>
+          <w:rFonts w:ascii="Menlo" w:hAnsi="Menlo" w:cs="Menlo"/>
+          <w:color w:val="000000"/>
+          <w:sz w:val="22"/>
+          <w:szCs w:val="22"/>
+        </w:rPr>
+        <w:t>unravel_file_format_upload</w:t>
+      </w:r>
+      <w:proofErr w:type="spellEnd"/>
+    </w:p>
+    <w:p>
+      <w:pPr>
+        <w:pStyle w:val="NormalWeb"/>
+        <w:shd w:val="clear" w:color="auto" w:fill="F8F8F8"/>
+        <w:spacing w:after="102"/>
+        <w:rPr>
+          <w:rFonts w:ascii="Menlo" w:hAnsi="Menlo" w:cs="Menlo"/>
+          <w:color w:val="000000"/>
+          <w:sz w:val="22"/>
+          <w:szCs w:val="22"/>
+        </w:rPr>
+      </w:pPr>
+    </w:p>
+    <w:tbl>
+      <w:tblPr>
+        <w:tblW w:w="0" w:type="auto"/>
+        <w:tblBorders>
+          <w:top w:val="single" w:sz="4" w:space="0" w:color="auto"/>
+          <w:left w:val="single" w:sz="4" w:space="0" w:color="auto"/>
+          <w:bottom w:val="single" w:sz="4" w:space="0" w:color="auto"/>
+          <w:right w:val="single" w:sz="4" w:space="0" w:color="auto"/>
+          <w:insideH w:val="single" w:sz="4" w:space="0" w:color="auto"/>
+          <w:insideV w:val="single" w:sz="4" w:space="0" w:color="auto"/>
+        </w:tblBorders>
+        <w:shd w:val="clear" w:color="auto" w:fill="F8F8F8"/>
+        <w:tblCellMar>
+          <w:top w:w="15" w:type="dxa"/>
+          <w:left w:w="15" w:type="dxa"/>
+          <w:bottom w:w="15" w:type="dxa"/>
+          <w:right w:w="15" w:type="dxa"/>
+        </w:tblCellMar>
+        <w:tblLook w:val="04A0" w:firstRow="1" w:lastRow="0" w:firstColumn="1" w:lastColumn="0" w:noHBand="0" w:noVBand="1"/>
+      </w:tblPr>
+      <w:tblGrid>
+        <w:gridCol w:w="2343"/>
+        <w:gridCol w:w="7007"/>
+      </w:tblGrid>
+      <w:tr>
+        <w:trPr>
+          <w:tblHeader/>
+        </w:trPr>
+        <w:tc>
+          <w:tcPr>
+            <w:tcW w:w="0" w:type="auto"/>
+            <w:shd w:val="clear" w:color="auto" w:fill="F8F8F8"/>
+            <w:tcMar>
+              <w:top w:w="120" w:type="dxa"/>
+              <w:left w:w="120" w:type="dxa"/>
+              <w:bottom w:w="120" w:type="dxa"/>
+              <w:right w:w="120" w:type="dxa"/>
+            </w:tcMar>
+            <w:vAlign w:val="center"/>
+            <w:hideMark/>
+          </w:tcPr>
+          <w:p>
+            <w:pPr>
+              <w:pStyle w:val="NormalWeb"/>
+              <w:spacing w:before="0" w:beforeAutospacing="0" w:after="0" w:afterAutospacing="0"/>
+              <w:jc w:val="center"/>
+              <w:rPr>
+                <w:rFonts w:ascii="HelveticaNeue" w:hAnsi="HelveticaNeue"/>
+                <w:color w:val="000000"/>
+                <w:spacing w:val="3"/>
+                <w:sz w:val="23"/>
+                <w:szCs w:val="23"/>
+              </w:rPr>
+            </w:pPr>
+            <w:r>
+              <w:rPr>
+                <w:rFonts w:ascii="HelveticaNeue" w:hAnsi="HelveticaNeue"/>
+                <w:color w:val="000000"/>
+                <w:spacing w:val="3"/>
+                <w:sz w:val="23"/>
+                <w:szCs w:val="23"/>
+              </w:rPr>
+              <w:t>Parameter</w:t>
+            </w:r>
+          </w:p>
+        </w:tc>
+        <w:tc>
+          <w:tcPr>
+            <w:tcW w:w="0" w:type="auto"/>
+            <w:shd w:val="clear" w:color="auto" w:fill="F8F8F8"/>
+            <w:tcMar>
+              <w:top w:w="120" w:type="dxa"/>
+              <w:left w:w="120" w:type="dxa"/>
+              <w:bottom w:w="120" w:type="dxa"/>
+              <w:right w:w="120" w:type="dxa"/>
+            </w:tcMar>
+            <w:vAlign w:val="center"/>
+            <w:hideMark/>
+          </w:tcPr>
+          <w:p>
+            <w:pPr>
+              <w:pStyle w:val="NormalWeb"/>
+              <w:spacing w:before="0" w:beforeAutospacing="0" w:after="0" w:afterAutospacing="0"/>
+              <w:jc w:val="center"/>
+              <w:rPr>
+                <w:rFonts w:ascii="HelveticaNeue" w:hAnsi="HelveticaNeue"/>
+                <w:color w:val="000000"/>
+                <w:spacing w:val="3"/>
+                <w:sz w:val="23"/>
+                <w:szCs w:val="23"/>
+              </w:rPr>
+            </w:pPr>
+            <w:r>
+              <w:rPr>
+                <w:rFonts w:ascii="HelveticaNeue" w:hAnsi="HelveticaNeue"/>
+                <w:color w:val="000000"/>
+                <w:spacing w:val="3"/>
+                <w:sz w:val="23"/>
+                <w:szCs w:val="23"/>
+              </w:rPr>
+              <w:t>Description</w:t>
+            </w:r>
+          </w:p>
+        </w:tc>
+      </w:tr>
+      <w:tr>
+        <w:tc>
+          <w:tcPr>
+            <w:tcW w:w="0" w:type="auto"/>
+            <w:shd w:val="clear" w:color="auto" w:fill="F8F8F8"/>
+            <w:tcMar>
+              <w:top w:w="120" w:type="dxa"/>
+              <w:left w:w="120" w:type="dxa"/>
+              <w:bottom w:w="120" w:type="dxa"/>
+              <w:right w:w="120" w:type="dxa"/>
+            </w:tcMar>
+            <w:vAlign w:val="center"/>
+            <w:hideMark/>
+          </w:tcPr>
+          <w:p>
+            <w:pPr>
+              <w:pStyle w:val="NormalWeb"/>
+              <w:spacing w:before="0" w:beforeAutospacing="0" w:after="0" w:afterAutospacing="0"/>
+              <w:rPr>
+                <w:rFonts w:ascii="HelveticaNeue" w:hAnsi="HelveticaNeue"/>
+                <w:color w:val="000000"/>
+                <w:spacing w:val="3"/>
+                <w:sz w:val="21"/>
+                <w:szCs w:val="21"/>
+              </w:rPr>
+            </w:pPr>
+            <w:r>
+              <w:rPr>
+                <w:rFonts w:ascii="HelveticaNeue" w:hAnsi="HelveticaNeue"/>
+                <w:color w:val="000000"/>
+                <w:spacing w:val="3"/>
+                <w:sz w:val="21"/>
+                <w:szCs w:val="21"/>
+              </w:rPr>
+              <w:t>-f</w:t>
+            </w:r>
+          </w:p>
+        </w:tc>
+        <w:tc>
+          <w:tcPr>
+            <w:tcW w:w="0" w:type="auto"/>
+            <w:shd w:val="clear" w:color="auto" w:fill="F8F8F8"/>
+            <w:tcMar>
+              <w:top w:w="120" w:type="dxa"/>
+              <w:left w:w="120" w:type="dxa"/>
+              <w:bottom w:w="120" w:type="dxa"/>
+              <w:right w:w="120" w:type="dxa"/>
+            </w:tcMar>
+            <w:vAlign w:val="center"/>
+            <w:hideMark/>
+          </w:tcPr>
+          <w:p>
+            <w:pPr>
+              <w:pStyle w:val="NormalWeb"/>
+              <w:spacing w:before="0" w:beforeAutospacing="0" w:after="0" w:afterAutospacing="0"/>
+              <w:rPr>
+                <w:rFonts w:ascii="HelveticaNeue" w:hAnsi="HelveticaNeue"/>
+                <w:color w:val="000000"/>
+                <w:spacing w:val="3"/>
+                <w:sz w:val="21"/>
+                <w:szCs w:val="21"/>
+              </w:rPr>
+            </w:pPr>
+            <w:r>
+              <w:rPr>
+                <w:rFonts w:ascii="HelveticaNeue" w:hAnsi="HelveticaNeue"/>
+                <w:color w:val="000000"/>
+                <w:spacing w:val="3"/>
+                <w:sz w:val="21"/>
+                <w:szCs w:val="21"/>
+              </w:rPr>
+              <w:t>Specify the script file that you want to execute.</w:t>
+            </w:r>
+          </w:p>
+        </w:tc>
+      </w:tr>
+      <w:tr>
+        <w:tc>
+          <w:tcPr>
+            <w:tcW w:w="0" w:type="auto"/>
+            <w:shd w:val="clear" w:color="auto" w:fill="F8F8F8"/>
+            <w:tcMar>
+              <w:top w:w="120" w:type="dxa"/>
+              <w:left w:w="120" w:type="dxa"/>
+              <w:bottom w:w="120" w:type="dxa"/>
+              <w:right w:w="120" w:type="dxa"/>
+            </w:tcMar>
+            <w:vAlign w:val="center"/>
+            <w:hideMark/>
+          </w:tcPr>
+          <w:p>
+            <w:pPr>
+              <w:pStyle w:val="NormalWeb"/>
+              <w:spacing w:before="0" w:beforeAutospacing="0" w:after="0" w:afterAutospacing="0"/>
+              <w:rPr>
+                <w:rFonts w:ascii="HelveticaNeue" w:hAnsi="HelveticaNeue"/>
+                <w:color w:val="000000"/>
+                <w:spacing w:val="3"/>
+                <w:sz w:val="21"/>
+                <w:szCs w:val="21"/>
+              </w:rPr>
+            </w:pPr>
+            <w:r>
+              <w:rPr>
+                <w:rFonts w:ascii="HelveticaNeue" w:hAnsi="HelveticaNeue"/>
+                <w:color w:val="000000"/>
+                <w:spacing w:val="3"/>
+                <w:sz w:val="21"/>
+                <w:szCs w:val="21"/>
+              </w:rPr>
+              <w:t>-d</w:t>
+            </w:r>
+          </w:p>
+        </w:tc>
+        <w:tc>
+          <w:tcPr>
+            <w:tcW w:w="0" w:type="auto"/>
+            <w:shd w:val="clear" w:color="auto" w:fill="F8F8F8"/>
+            <w:tcMar>
+              <w:top w:w="120" w:type="dxa"/>
+              <w:left w:w="120" w:type="dxa"/>
+              <w:bottom w:w="120" w:type="dxa"/>
+              <w:right w:w="120" w:type="dxa"/>
+            </w:tcMar>
+            <w:vAlign w:val="center"/>
+            <w:hideMark/>
+          </w:tcPr>
+          <w:p>
+            <w:pPr>
+              <w:pStyle w:val="NormalWeb"/>
+              <w:spacing w:before="0" w:beforeAutospacing="0" w:after="0" w:afterAutospacing="0"/>
+              <w:rPr>
+                <w:rFonts w:ascii="HelveticaNeue" w:hAnsi="HelveticaNeue"/>
+                <w:color w:val="000000"/>
+                <w:spacing w:val="3"/>
+                <w:sz w:val="21"/>
+                <w:szCs w:val="21"/>
+              </w:rPr>
+            </w:pPr>
+            <w:r>
+              <w:rPr>
+                <w:rFonts w:ascii="HelveticaNeue" w:hAnsi="HelveticaNeue"/>
+                <w:color w:val="000000"/>
+                <w:spacing w:val="3"/>
+                <w:sz w:val="21"/>
+                <w:szCs w:val="21"/>
+              </w:rPr>
+              <w:t>Specify the target Snowflake Account database name. This database should have rights to create stage &amp; file-format.</w:t>
+            </w:r>
+          </w:p>
+        </w:tc>
+      </w:tr>
+      <w:tr>
+        <w:tc>
+          <w:tcPr>
+            <w:tcW w:w="0" w:type="auto"/>
+            <w:shd w:val="clear" w:color="auto" w:fill="F8F8F8"/>
+            <w:tcMar>
+              <w:top w:w="120" w:type="dxa"/>
+              <w:left w:w="120" w:type="dxa"/>
+              <w:bottom w:w="120" w:type="dxa"/>
+              <w:right w:w="120" w:type="dxa"/>
+            </w:tcMar>
+            <w:vAlign w:val="center"/>
+            <w:hideMark/>
+          </w:tcPr>
+          <w:p>
+            <w:pPr>
+              <w:pStyle w:val="NormalWeb"/>
+              <w:spacing w:before="0" w:beforeAutospacing="0" w:after="0" w:afterAutospacing="0"/>
+              <w:rPr>
+                <w:rFonts w:ascii="HelveticaNeue" w:hAnsi="HelveticaNeue"/>
+                <w:color w:val="000000"/>
+                <w:spacing w:val="3"/>
+                <w:sz w:val="21"/>
+                <w:szCs w:val="21"/>
+              </w:rPr>
+            </w:pPr>
+            <w:r>
+              <w:rPr>
+                <w:rFonts w:ascii="HelveticaNeue" w:hAnsi="HelveticaNeue"/>
+                <w:color w:val="000000"/>
+                <w:spacing w:val="3"/>
+                <w:sz w:val="21"/>
+                <w:szCs w:val="21"/>
+              </w:rPr>
+              <w:t>-u</w:t>
+            </w:r>
+          </w:p>
+        </w:tc>
+        <w:tc>
+          <w:tcPr>
+            <w:tcW w:w="0" w:type="auto"/>
+            <w:shd w:val="clear" w:color="auto" w:fill="F8F8F8"/>
+            <w:tcMar>
+              <w:top w:w="120" w:type="dxa"/>
+              <w:left w:w="120" w:type="dxa"/>
+              <w:bottom w:w="120" w:type="dxa"/>
+              <w:right w:w="120" w:type="dxa"/>
+            </w:tcMar>
+            <w:vAlign w:val="center"/>
+            <w:hideMark/>
+          </w:tcPr>
+          <w:p>
+            <w:pPr>
+              <w:pStyle w:val="NormalWeb"/>
+              <w:spacing w:before="0" w:beforeAutospacing="0" w:after="0" w:afterAutospacing="0"/>
+              <w:rPr>
+                <w:rFonts w:ascii="HelveticaNeue" w:hAnsi="HelveticaNeue"/>
+                <w:color w:val="000000"/>
+                <w:spacing w:val="3"/>
+                <w:sz w:val="21"/>
+                <w:szCs w:val="21"/>
+              </w:rPr>
+            </w:pPr>
+            <w:r>
+              <w:rPr>
+                <w:rFonts w:ascii="HelveticaNeue" w:hAnsi="HelveticaNeue"/>
+                <w:color w:val="000000"/>
+                <w:spacing w:val="3"/>
+                <w:sz w:val="21"/>
+                <w:szCs w:val="21"/>
+              </w:rPr>
+              <w:t xml:space="preserve">Specify the </w:t>
+            </w:r>
+            <w:r>
+              <w:rPr>
+                <w:rFonts w:ascii="HelveticaNeue" w:hAnsi="HelveticaNeue"/>
+                <w:color w:val="000000"/>
+                <w:spacing w:val="3"/>
+                <w:sz w:val="21"/>
+                <w:szCs w:val="21"/>
+              </w:rPr>
+              <w:t>target</w:t>
+            </w:r>
+            <w:r>
+              <w:rPr>
+                <w:rFonts w:ascii="HelveticaNeue" w:hAnsi="HelveticaNeue"/>
+                <w:color w:val="000000"/>
+                <w:spacing w:val="3"/>
+                <w:sz w:val="21"/>
+                <w:szCs w:val="21"/>
+              </w:rPr>
+              <w:t xml:space="preserve"> Snowflake Account User name.</w:t>
+            </w:r>
+            <w:r>
+              <w:rPr>
+                <w:rFonts w:ascii="HelveticaNeue" w:hAnsi="HelveticaNeue"/>
+                <w:color w:val="000000"/>
+                <w:spacing w:val="3"/>
+                <w:sz w:val="21"/>
+                <w:szCs w:val="21"/>
+              </w:rPr>
+              <w:t xml:space="preserve"> This schema should have rights to create stage &amp; file-format.</w:t>
+            </w:r>
+          </w:p>
+        </w:tc>
+      </w:tr>
+      <w:tr>
+        <w:tc>
+          <w:tcPr>
+            <w:tcW w:w="0" w:type="auto"/>
+            <w:shd w:val="clear" w:color="auto" w:fill="F8F8F8"/>
+            <w:tcMar>
+              <w:top w:w="120" w:type="dxa"/>
+              <w:left w:w="120" w:type="dxa"/>
+              <w:bottom w:w="120" w:type="dxa"/>
+              <w:right w:w="120" w:type="dxa"/>
+            </w:tcMar>
+            <w:vAlign w:val="center"/>
+            <w:hideMark/>
+          </w:tcPr>
+          <w:p>
+            <w:pPr>
+              <w:pStyle w:val="NormalWeb"/>
+              <w:spacing w:before="0" w:beforeAutospacing="0" w:after="0" w:afterAutospacing="0"/>
+              <w:rPr>
+                <w:rFonts w:ascii="HelveticaNeue" w:hAnsi="HelveticaNeue"/>
+                <w:color w:val="000000"/>
+                <w:spacing w:val="3"/>
+                <w:sz w:val="21"/>
+                <w:szCs w:val="21"/>
+              </w:rPr>
+            </w:pPr>
+            <w:r>
+              <w:rPr>
+                <w:rFonts w:ascii="HelveticaNeue" w:hAnsi="HelveticaNeue"/>
+                <w:color w:val="000000"/>
+                <w:spacing w:val="3"/>
+                <w:sz w:val="21"/>
+                <w:szCs w:val="21"/>
+              </w:rPr>
+              <w:t>-s</w:t>
+            </w:r>
+          </w:p>
+        </w:tc>
+        <w:tc>
+          <w:tcPr>
+            <w:tcW w:w="0" w:type="auto"/>
+            <w:shd w:val="clear" w:color="auto" w:fill="F8F8F8"/>
+            <w:tcMar>
+              <w:top w:w="120" w:type="dxa"/>
+              <w:left w:w="120" w:type="dxa"/>
+              <w:bottom w:w="120" w:type="dxa"/>
+              <w:right w:w="120" w:type="dxa"/>
+            </w:tcMar>
+            <w:vAlign w:val="center"/>
+            <w:hideMark/>
+          </w:tcPr>
+          <w:p>
+            <w:pPr>
+              <w:pStyle w:val="NormalWeb"/>
+              <w:spacing w:before="0" w:beforeAutospacing="0" w:after="0" w:afterAutospacing="0"/>
+              <w:rPr>
+                <w:rFonts w:ascii="HelveticaNeue" w:hAnsi="HelveticaNeue"/>
+                <w:color w:val="000000"/>
+                <w:spacing w:val="3"/>
+                <w:sz w:val="21"/>
+                <w:szCs w:val="21"/>
+              </w:rPr>
+            </w:pPr>
+            <w:r>
+              <w:rPr>
+                <w:rFonts w:ascii="HelveticaNeue" w:hAnsi="HelveticaNeue"/>
+                <w:color w:val="000000"/>
+                <w:spacing w:val="3"/>
+                <w:sz w:val="21"/>
+                <w:szCs w:val="21"/>
+              </w:rPr>
+              <w:t xml:space="preserve">Specify the </w:t>
+            </w:r>
+            <w:r>
+              <w:rPr>
+                <w:rFonts w:ascii="HelveticaNeue" w:hAnsi="HelveticaNeue"/>
+                <w:color w:val="000000"/>
+                <w:spacing w:val="3"/>
+                <w:sz w:val="21"/>
+                <w:szCs w:val="21"/>
+              </w:rPr>
+              <w:t>target</w:t>
+            </w:r>
+            <w:r>
+              <w:rPr>
+                <w:rFonts w:ascii="HelveticaNeue" w:hAnsi="HelveticaNeue"/>
+                <w:color w:val="000000"/>
+                <w:spacing w:val="3"/>
+                <w:sz w:val="21"/>
+                <w:szCs w:val="21"/>
+              </w:rPr>
+              <w:t xml:space="preserve"> Snowflake Account Schema name.</w:t>
+            </w:r>
+          </w:p>
+        </w:tc>
+      </w:tr>
+      <w:tr>
+        <w:tc>
+          <w:tcPr>
+            <w:tcW w:w="0" w:type="auto"/>
+            <w:shd w:val="clear" w:color="auto" w:fill="F8F8F8"/>
+            <w:tcMar>
+              <w:top w:w="120" w:type="dxa"/>
+              <w:left w:w="120" w:type="dxa"/>
+              <w:bottom w:w="120" w:type="dxa"/>
+              <w:right w:w="120" w:type="dxa"/>
+            </w:tcMar>
+            <w:vAlign w:val="center"/>
+            <w:hideMark/>
+          </w:tcPr>
+          <w:p>
+            <w:pPr>
+              <w:pStyle w:val="NormalWeb"/>
+              <w:spacing w:before="0" w:beforeAutospacing="0" w:after="0" w:afterAutospacing="0"/>
+              <w:rPr>
+                <w:rFonts w:ascii="HelveticaNeue" w:hAnsi="HelveticaNeue"/>
+                <w:color w:val="000000"/>
+                <w:spacing w:val="3"/>
+                <w:sz w:val="21"/>
+                <w:szCs w:val="21"/>
+              </w:rPr>
+            </w:pPr>
+            <w:r>
+              <w:rPr>
+                <w:rFonts w:ascii="HelveticaNeue" w:hAnsi="HelveticaNeue"/>
+                <w:color w:val="000000"/>
+                <w:spacing w:val="3"/>
+                <w:sz w:val="21"/>
+                <w:szCs w:val="21"/>
+              </w:rPr>
+              <w:t>-r</w:t>
+            </w:r>
+          </w:p>
+        </w:tc>
+        <w:tc>
+          <w:tcPr>
+            <w:tcW w:w="0" w:type="auto"/>
+            <w:shd w:val="clear" w:color="auto" w:fill="F8F8F8"/>
+            <w:tcMar>
+              <w:top w:w="120" w:type="dxa"/>
+              <w:left w:w="120" w:type="dxa"/>
+              <w:bottom w:w="120" w:type="dxa"/>
+              <w:right w:w="120" w:type="dxa"/>
+            </w:tcMar>
+            <w:vAlign w:val="center"/>
+            <w:hideMark/>
+          </w:tcPr>
+          <w:p>
+            <w:pPr>
+              <w:pStyle w:val="NormalWeb"/>
+              <w:spacing w:before="0" w:beforeAutospacing="0" w:after="0" w:afterAutospacing="0"/>
+              <w:rPr>
+                <w:rFonts w:ascii="HelveticaNeue" w:hAnsi="HelveticaNeue"/>
+                <w:color w:val="000000"/>
+                <w:spacing w:val="3"/>
+                <w:sz w:val="21"/>
+                <w:szCs w:val="21"/>
+              </w:rPr>
+            </w:pPr>
+            <w:r>
+              <w:rPr>
+                <w:rFonts w:ascii="HelveticaNeue" w:hAnsi="HelveticaNeue"/>
+                <w:color w:val="000000"/>
+                <w:spacing w:val="3"/>
+                <w:sz w:val="21"/>
+                <w:szCs w:val="21"/>
+              </w:rPr>
+              <w:t>Target</w:t>
+            </w:r>
+            <w:r>
+              <w:rPr>
+                <w:rFonts w:ascii="HelveticaNeue" w:hAnsi="HelveticaNeue"/>
+                <w:color w:val="000000"/>
+                <w:spacing w:val="3"/>
+                <w:sz w:val="21"/>
+                <w:szCs w:val="21"/>
+              </w:rPr>
+              <w:t xml:space="preserve"> Snowflake Account Role</w:t>
+            </w:r>
+          </w:p>
+        </w:tc>
+      </w:tr>
+      <w:tr>
+        <w:tc>
+          <w:tcPr>
+            <w:tcW w:w="0" w:type="auto"/>
+            <w:shd w:val="clear" w:color="auto" w:fill="F8F8F8"/>
+            <w:tcMar>
+              <w:top w:w="120" w:type="dxa"/>
+              <w:left w:w="120" w:type="dxa"/>
+              <w:bottom w:w="120" w:type="dxa"/>
+              <w:right w:w="120" w:type="dxa"/>
+            </w:tcMar>
+            <w:vAlign w:val="center"/>
+            <w:hideMark/>
+          </w:tcPr>
+          <w:p>
+            <w:pPr>
+              <w:pStyle w:val="NormalWeb"/>
+              <w:spacing w:before="0" w:beforeAutospacing="0" w:after="0" w:afterAutospacing="0"/>
+              <w:rPr>
+                <w:rFonts w:ascii="HelveticaNeue" w:hAnsi="HelveticaNeue"/>
+                <w:color w:val="000000"/>
+                <w:spacing w:val="3"/>
+                <w:sz w:val="21"/>
+                <w:szCs w:val="21"/>
+              </w:rPr>
+            </w:pPr>
+            <w:r>
+              <w:rPr>
+                <w:rFonts w:ascii="HelveticaNeue" w:hAnsi="HelveticaNeue"/>
+                <w:color w:val="000000"/>
+                <w:spacing w:val="3"/>
+                <w:sz w:val="21"/>
+                <w:szCs w:val="21"/>
+              </w:rPr>
+              <w:t>-a</w:t>
+            </w:r>
+          </w:p>
+        </w:tc>
+        <w:tc>
+          <w:tcPr>
+            <w:tcW w:w="0" w:type="auto"/>
+            <w:shd w:val="clear" w:color="auto" w:fill="F8F8F8"/>
+            <w:tcMar>
+              <w:top w:w="120" w:type="dxa"/>
+              <w:left w:w="120" w:type="dxa"/>
+              <w:bottom w:w="120" w:type="dxa"/>
+              <w:right w:w="120" w:type="dxa"/>
+            </w:tcMar>
+            <w:vAlign w:val="center"/>
+            <w:hideMark/>
+          </w:tcPr>
+          <w:p>
+            <w:pPr>
+              <w:pStyle w:val="NormalWeb"/>
+              <w:spacing w:before="0" w:beforeAutospacing="0" w:after="0" w:afterAutospacing="0"/>
+              <w:rPr>
+                <w:rFonts w:ascii="HelveticaNeue" w:hAnsi="HelveticaNeue"/>
+                <w:color w:val="000000"/>
+                <w:spacing w:val="3"/>
+                <w:sz w:val="21"/>
+                <w:szCs w:val="21"/>
+              </w:rPr>
+            </w:pPr>
+            <w:r>
+              <w:rPr>
+                <w:rFonts w:ascii="HelveticaNeue" w:hAnsi="HelveticaNeue"/>
+                <w:color w:val="000000"/>
+                <w:spacing w:val="3"/>
+                <w:sz w:val="21"/>
+                <w:szCs w:val="21"/>
+              </w:rPr>
+              <w:t xml:space="preserve">Specify the </w:t>
+            </w:r>
+            <w:r>
+              <w:rPr>
+                <w:rFonts w:ascii="HelveticaNeue" w:hAnsi="HelveticaNeue"/>
+                <w:color w:val="000000"/>
+                <w:spacing w:val="3"/>
+                <w:sz w:val="21"/>
+                <w:szCs w:val="21"/>
+              </w:rPr>
+              <w:t>target</w:t>
+            </w:r>
+            <w:r>
+              <w:rPr>
+                <w:rFonts w:ascii="HelveticaNeue" w:hAnsi="HelveticaNeue"/>
+                <w:color w:val="000000"/>
+                <w:spacing w:val="3"/>
+                <w:sz w:val="21"/>
+                <w:szCs w:val="21"/>
+              </w:rPr>
+              <w:t xml:space="preserve"> Snowflake Account name</w:t>
+            </w:r>
+          </w:p>
+        </w:tc>
+      </w:tr>
+      <w:tr>
+        <w:tc>
+          <w:tcPr>
+            <w:tcW w:w="0" w:type="auto"/>
+            <w:shd w:val="clear" w:color="auto" w:fill="F8F8F8"/>
+            <w:tcMar>
+              <w:top w:w="120" w:type="dxa"/>
+              <w:left w:w="120" w:type="dxa"/>
+              <w:bottom w:w="120" w:type="dxa"/>
+              <w:right w:w="120" w:type="dxa"/>
+            </w:tcMar>
+            <w:vAlign w:val="center"/>
+            <w:hideMark/>
+          </w:tcPr>
+          <w:p>
+            <w:pPr>
+              <w:pStyle w:val="NormalWeb"/>
+              <w:spacing w:before="0" w:beforeAutospacing="0" w:after="0" w:afterAutospacing="0"/>
+              <w:rPr>
+                <w:rFonts w:ascii="HelveticaNeue" w:hAnsi="HelveticaNeue"/>
+                <w:color w:val="000000"/>
+                <w:spacing w:val="3"/>
+                <w:sz w:val="21"/>
+                <w:szCs w:val="21"/>
+              </w:rPr>
+            </w:pPr>
+            <w:r>
+              <w:rPr>
+                <w:rFonts w:ascii="HelveticaNeue" w:hAnsi="HelveticaNeue"/>
+                <w:color w:val="000000"/>
+                <w:spacing w:val="3"/>
+                <w:sz w:val="21"/>
+                <w:szCs w:val="21"/>
+              </w:rPr>
+              <w:t xml:space="preserve">-o </w:t>
+            </w:r>
+            <w:proofErr w:type="spellStart"/>
+            <w:r>
+              <w:rPr>
+                <w:rFonts w:ascii="HelveticaNeue" w:hAnsi="HelveticaNeue"/>
+                <w:color w:val="000000"/>
+                <w:spacing w:val="3"/>
+                <w:sz w:val="21"/>
+                <w:szCs w:val="21"/>
+              </w:rPr>
+              <w:t>variable_substitution</w:t>
+            </w:r>
+            <w:proofErr w:type="spellEnd"/>
+          </w:p>
+        </w:tc>
+        <w:tc>
+          <w:tcPr>
+            <w:tcW w:w="0" w:type="auto"/>
+            <w:shd w:val="clear" w:color="auto" w:fill="F8F8F8"/>
+            <w:tcMar>
+              <w:top w:w="120" w:type="dxa"/>
+              <w:left w:w="120" w:type="dxa"/>
+              <w:bottom w:w="120" w:type="dxa"/>
+              <w:right w:w="120" w:type="dxa"/>
+            </w:tcMar>
+            <w:vAlign w:val="center"/>
+            <w:hideMark/>
+          </w:tcPr>
+          <w:p>
+            <w:pPr>
+              <w:pStyle w:val="NormalWeb"/>
+              <w:spacing w:before="0" w:beforeAutospacing="0" w:after="0" w:afterAutospacing="0"/>
+              <w:rPr>
+                <w:rFonts w:ascii="HelveticaNeue" w:hAnsi="HelveticaNeue"/>
+                <w:color w:val="000000"/>
+                <w:spacing w:val="3"/>
+                <w:sz w:val="21"/>
+                <w:szCs w:val="21"/>
+              </w:rPr>
+            </w:pPr>
+            <w:r>
+              <w:rPr>
+                <w:rFonts w:ascii="HelveticaNeue" w:hAnsi="HelveticaNeue"/>
+                <w:color w:val="000000"/>
+                <w:spacing w:val="3"/>
+                <w:sz w:val="21"/>
+                <w:szCs w:val="21"/>
+              </w:rPr>
+              <w:t>Enable the variable substitution switch in the script. Some variables are used in the script for which the values must be passed from the CLI. Set this to </w:t>
+            </w:r>
+            <w:r>
+              <w:rPr>
+                <w:rStyle w:val="Strong"/>
+                <w:rFonts w:ascii="HelveticaNeue" w:hAnsi="HelveticaNeue"/>
+                <w:color w:val="000000"/>
+                <w:spacing w:val="3"/>
+                <w:sz w:val="21"/>
+                <w:szCs w:val="21"/>
+              </w:rPr>
+              <w:t>true</w:t>
+            </w:r>
+            <w:r>
+              <w:rPr>
+                <w:rFonts w:ascii="HelveticaNeue" w:hAnsi="HelveticaNeue"/>
+                <w:color w:val="000000"/>
+                <w:spacing w:val="3"/>
+                <w:sz w:val="21"/>
+                <w:szCs w:val="21"/>
+              </w:rPr>
+              <w:t>.</w:t>
+            </w:r>
+          </w:p>
+        </w:tc>
+      </w:tr>
+      <w:tr>
+        <w:tc>
+          <w:tcPr>
+            <w:tcW w:w="0" w:type="auto"/>
+            <w:shd w:val="clear" w:color="auto" w:fill="F8F8F8"/>
+            <w:tcMar>
+              <w:top w:w="120" w:type="dxa"/>
+              <w:left w:w="120" w:type="dxa"/>
+              <w:bottom w:w="120" w:type="dxa"/>
+              <w:right w:w="120" w:type="dxa"/>
+            </w:tcMar>
+            <w:vAlign w:val="center"/>
+            <w:hideMark/>
+          </w:tcPr>
+          <w:p>
+            <w:pPr>
+              <w:pStyle w:val="NormalWeb"/>
+              <w:spacing w:before="0" w:beforeAutospacing="0" w:after="0" w:afterAutospacing="0"/>
+              <w:rPr>
+                <w:rFonts w:ascii="HelveticaNeue" w:hAnsi="HelveticaNeue"/>
+                <w:color w:val="000000"/>
+                <w:spacing w:val="3"/>
+                <w:sz w:val="21"/>
+                <w:szCs w:val="21"/>
+              </w:rPr>
+            </w:pPr>
+            <w:r>
+              <w:rPr>
+                <w:rFonts w:ascii="HelveticaNeue" w:hAnsi="HelveticaNeue"/>
+                <w:color w:val="000000"/>
+                <w:spacing w:val="3"/>
+                <w:sz w:val="21"/>
+                <w:szCs w:val="21"/>
+              </w:rPr>
+              <w:t xml:space="preserve">-o </w:t>
+            </w:r>
+            <w:proofErr w:type="spellStart"/>
+            <w:r>
+              <w:rPr>
+                <w:rFonts w:ascii="HelveticaNeue" w:hAnsi="HelveticaNeue"/>
+                <w:color w:val="000000"/>
+                <w:spacing w:val="3"/>
+                <w:sz w:val="21"/>
+                <w:szCs w:val="21"/>
+              </w:rPr>
+              <w:t>log_file</w:t>
+            </w:r>
+            <w:proofErr w:type="spellEnd"/>
+          </w:p>
+        </w:tc>
+        <w:tc>
+          <w:tcPr>
+            <w:tcW w:w="0" w:type="auto"/>
+            <w:shd w:val="clear" w:color="auto" w:fill="F8F8F8"/>
+            <w:tcMar>
+              <w:top w:w="120" w:type="dxa"/>
+              <w:left w:w="120" w:type="dxa"/>
+              <w:bottom w:w="120" w:type="dxa"/>
+              <w:right w:w="120" w:type="dxa"/>
+            </w:tcMar>
+            <w:vAlign w:val="center"/>
+            <w:hideMark/>
+          </w:tcPr>
+          <w:p>
+            <w:pPr>
+              <w:pStyle w:val="NormalWeb"/>
+              <w:spacing w:before="0" w:beforeAutospacing="0" w:after="0" w:afterAutospacing="0"/>
+              <w:rPr>
+                <w:rFonts w:ascii="HelveticaNeue" w:hAnsi="HelveticaNeue"/>
+                <w:color w:val="000000"/>
+                <w:spacing w:val="3"/>
+                <w:sz w:val="21"/>
+                <w:szCs w:val="21"/>
+              </w:rPr>
+            </w:pPr>
+            <w:r>
+              <w:rPr>
+                <w:rFonts w:ascii="HelveticaNeue" w:hAnsi="HelveticaNeue"/>
+                <w:color w:val="000000"/>
+                <w:spacing w:val="3"/>
+                <w:sz w:val="21"/>
+                <w:szCs w:val="21"/>
+              </w:rPr>
+              <w:t>Specify the name of log file that must be generated on command execution.</w:t>
+            </w:r>
+          </w:p>
+        </w:tc>
+      </w:tr>
+      <w:tr>
+        <w:tc>
+          <w:tcPr>
+            <w:tcW w:w="0" w:type="auto"/>
+            <w:shd w:val="clear" w:color="auto" w:fill="F8F8F8"/>
+            <w:tcMar>
+              <w:top w:w="120" w:type="dxa"/>
+              <w:left w:w="120" w:type="dxa"/>
+              <w:bottom w:w="120" w:type="dxa"/>
+              <w:right w:w="120" w:type="dxa"/>
+            </w:tcMar>
+            <w:vAlign w:val="center"/>
+            <w:hideMark/>
+          </w:tcPr>
+          <w:p>
+            <w:pPr>
+              <w:pStyle w:val="NormalWeb"/>
+              <w:spacing w:before="0" w:beforeAutospacing="0" w:after="0" w:afterAutospacing="0"/>
+              <w:rPr>
+                <w:rFonts w:ascii="HelveticaNeue" w:hAnsi="HelveticaNeue"/>
+                <w:color w:val="000000"/>
+                <w:spacing w:val="3"/>
+                <w:sz w:val="21"/>
+                <w:szCs w:val="21"/>
+              </w:rPr>
+            </w:pPr>
+            <w:r>
+              <w:rPr>
+                <w:rFonts w:ascii="HelveticaNeue" w:hAnsi="HelveticaNeue"/>
+                <w:color w:val="000000"/>
+                <w:spacing w:val="3"/>
+                <w:sz w:val="21"/>
+                <w:szCs w:val="21"/>
+              </w:rPr>
+              <w:t>--variable path</w:t>
+            </w:r>
+          </w:p>
+        </w:tc>
+        <w:tc>
+          <w:tcPr>
+            <w:tcW w:w="0" w:type="auto"/>
+            <w:shd w:val="clear" w:color="auto" w:fill="F8F8F8"/>
+            <w:tcMar>
+              <w:top w:w="120" w:type="dxa"/>
+              <w:left w:w="120" w:type="dxa"/>
+              <w:bottom w:w="120" w:type="dxa"/>
+              <w:right w:w="120" w:type="dxa"/>
+            </w:tcMar>
+            <w:vAlign w:val="center"/>
+            <w:hideMark/>
+          </w:tcPr>
+          <w:p>
+            <w:pPr>
+              <w:pStyle w:val="NormalWeb"/>
+              <w:spacing w:before="0" w:beforeAutospacing="0" w:after="0" w:afterAutospacing="0"/>
+              <w:rPr>
+                <w:rFonts w:ascii="HelveticaNeue" w:hAnsi="HelveticaNeue"/>
+                <w:color w:val="000000"/>
+                <w:spacing w:val="3"/>
+                <w:sz w:val="21"/>
+                <w:szCs w:val="21"/>
+              </w:rPr>
+            </w:pPr>
+            <w:r>
+              <w:rPr>
+                <w:rFonts w:ascii="HelveticaNeue" w:hAnsi="HelveticaNeue"/>
+                <w:color w:val="000000"/>
+                <w:spacing w:val="3"/>
+                <w:sz w:val="21"/>
+                <w:szCs w:val="21"/>
+              </w:rPr>
+              <w:t>Specify the local path to where the snowflake system metadata is downloaded.</w:t>
+            </w:r>
+          </w:p>
+        </w:tc>
+      </w:tr>
+      <w:tr>
+        <w:tc>
+          <w:tcPr>
+            <w:tcW w:w="0" w:type="auto"/>
+            <w:shd w:val="clear" w:color="auto" w:fill="F8F8F8"/>
+            <w:tcMar>
+              <w:top w:w="120" w:type="dxa"/>
+              <w:left w:w="120" w:type="dxa"/>
+              <w:bottom w:w="120" w:type="dxa"/>
+              <w:right w:w="120" w:type="dxa"/>
+            </w:tcMar>
+            <w:vAlign w:val="center"/>
+            <w:hideMark/>
+          </w:tcPr>
+          <w:p>
+            <w:pPr>
+              <w:pStyle w:val="NormalWeb"/>
+              <w:spacing w:before="0" w:beforeAutospacing="0" w:after="0" w:afterAutospacing="0"/>
+              <w:rPr>
+                <w:rFonts w:ascii="HelveticaNeue" w:hAnsi="HelveticaNeue"/>
+                <w:color w:val="000000"/>
+                <w:spacing w:val="3"/>
+                <w:sz w:val="21"/>
+                <w:szCs w:val="21"/>
+              </w:rPr>
+            </w:pPr>
+            <w:r>
+              <w:rPr>
+                <w:rFonts w:ascii="HelveticaNeue" w:hAnsi="HelveticaNeue"/>
+                <w:color w:val="000000"/>
+                <w:spacing w:val="3"/>
+                <w:sz w:val="21"/>
+                <w:szCs w:val="21"/>
+              </w:rPr>
+              <w:t xml:space="preserve">--variable </w:t>
+            </w:r>
+            <w:proofErr w:type="spellStart"/>
+            <w:r>
+              <w:rPr>
+                <w:rFonts w:ascii="HelveticaNeue" w:hAnsi="HelveticaNeue"/>
+                <w:color w:val="000000"/>
+                <w:spacing w:val="3"/>
+                <w:sz w:val="21"/>
+                <w:szCs w:val="21"/>
+              </w:rPr>
+              <w:t>stage_name</w:t>
+            </w:r>
+            <w:proofErr w:type="spellEnd"/>
+          </w:p>
+        </w:tc>
+        <w:tc>
+          <w:tcPr>
+            <w:tcW w:w="0" w:type="auto"/>
+            <w:shd w:val="clear" w:color="auto" w:fill="F8F8F8"/>
+            <w:tcMar>
+              <w:top w:w="120" w:type="dxa"/>
+              <w:left w:w="120" w:type="dxa"/>
+              <w:bottom w:w="120" w:type="dxa"/>
+              <w:right w:w="120" w:type="dxa"/>
+            </w:tcMar>
+            <w:vAlign w:val="center"/>
+            <w:hideMark/>
+          </w:tcPr>
+          <w:p>
+            <w:pPr>
+              <w:pStyle w:val="NormalWeb"/>
+              <w:spacing w:before="0" w:beforeAutospacing="0" w:after="0" w:afterAutospacing="0"/>
+              <w:rPr>
+                <w:rFonts w:ascii="HelveticaNeue" w:hAnsi="HelveticaNeue"/>
+                <w:color w:val="000000"/>
+                <w:spacing w:val="3"/>
+                <w:sz w:val="21"/>
+                <w:szCs w:val="21"/>
+              </w:rPr>
+            </w:pPr>
+            <w:r>
+              <w:rPr>
+                <w:rFonts w:ascii="HelveticaNeue" w:hAnsi="HelveticaNeue"/>
+                <w:color w:val="000000"/>
+                <w:spacing w:val="3"/>
+                <w:sz w:val="21"/>
+                <w:szCs w:val="21"/>
+              </w:rPr>
+              <w:t>Specify the stage name, which is used to keep the temporary files for upload.</w:t>
+            </w:r>
+          </w:p>
+        </w:tc>
+      </w:tr>
+      <w:tr>
+        <w:tc>
+          <w:tcPr>
+            <w:tcW w:w="0" w:type="auto"/>
+            <w:shd w:val="clear" w:color="auto" w:fill="F8F8F8"/>
+            <w:tcMar>
+              <w:top w:w="120" w:type="dxa"/>
+              <w:left w:w="120" w:type="dxa"/>
+              <w:bottom w:w="120" w:type="dxa"/>
+              <w:right w:w="120" w:type="dxa"/>
+            </w:tcMar>
+            <w:vAlign w:val="center"/>
+            <w:hideMark/>
+          </w:tcPr>
+          <w:p>
+            <w:pPr>
+              <w:pStyle w:val="NormalWeb"/>
+              <w:spacing w:before="0" w:beforeAutospacing="0" w:after="0" w:afterAutospacing="0"/>
+              <w:rPr>
+                <w:rFonts w:ascii="HelveticaNeue" w:hAnsi="HelveticaNeue"/>
+                <w:color w:val="000000"/>
+                <w:spacing w:val="3"/>
+                <w:sz w:val="21"/>
+                <w:szCs w:val="21"/>
+              </w:rPr>
+            </w:pPr>
+            <w:r>
+              <w:rPr>
+                <w:rFonts w:ascii="HelveticaNeue" w:hAnsi="HelveticaNeue"/>
+                <w:color w:val="000000"/>
+                <w:spacing w:val="3"/>
+                <w:sz w:val="21"/>
+                <w:szCs w:val="21"/>
+              </w:rPr>
+              <w:t xml:space="preserve">--variable </w:t>
+            </w:r>
+            <w:proofErr w:type="spellStart"/>
+            <w:r>
+              <w:rPr>
+                <w:rFonts w:ascii="HelveticaNeue" w:hAnsi="HelveticaNeue"/>
+                <w:color w:val="000000"/>
+                <w:spacing w:val="3"/>
+                <w:sz w:val="21"/>
+                <w:szCs w:val="21"/>
+              </w:rPr>
+              <w:t>file_format</w:t>
+            </w:r>
+            <w:proofErr w:type="spellEnd"/>
+          </w:p>
+        </w:tc>
+        <w:tc>
+          <w:tcPr>
+            <w:tcW w:w="0" w:type="auto"/>
+            <w:shd w:val="clear" w:color="auto" w:fill="F8F8F8"/>
+            <w:tcMar>
+              <w:top w:w="120" w:type="dxa"/>
+              <w:left w:w="120" w:type="dxa"/>
+              <w:bottom w:w="120" w:type="dxa"/>
+              <w:right w:w="120" w:type="dxa"/>
+            </w:tcMar>
+            <w:vAlign w:val="center"/>
+            <w:hideMark/>
+          </w:tcPr>
+          <w:p>
+            <w:pPr>
+              <w:pStyle w:val="NormalWeb"/>
+              <w:spacing w:before="0" w:beforeAutospacing="0" w:after="0" w:afterAutospacing="0"/>
+              <w:rPr>
+                <w:rFonts w:ascii="HelveticaNeue" w:hAnsi="HelveticaNeue"/>
+                <w:color w:val="000000"/>
+                <w:spacing w:val="3"/>
+                <w:sz w:val="21"/>
+                <w:szCs w:val="21"/>
+              </w:rPr>
+            </w:pPr>
+            <w:r>
+              <w:rPr>
+                <w:rFonts w:ascii="HelveticaNeue" w:hAnsi="HelveticaNeue"/>
+                <w:color w:val="000000"/>
+                <w:spacing w:val="3"/>
+                <w:sz w:val="21"/>
+                <w:szCs w:val="21"/>
+              </w:rPr>
+              <w:t>Specify the file format name, which is used by the upload scripts.</w:t>
+            </w:r>
+          </w:p>
+        </w:tc>
+      </w:tr>
+      <w:tr>
+        <w:tc>
+          <w:tcPr>
+            <w:tcW w:w="0" w:type="auto"/>
+            <w:shd w:val="clear" w:color="auto" w:fill="F8F8F8"/>
+            <w:tcMar>
+              <w:top w:w="120" w:type="dxa"/>
+              <w:left w:w="120" w:type="dxa"/>
+              <w:bottom w:w="120" w:type="dxa"/>
+              <w:right w:w="120" w:type="dxa"/>
+            </w:tcMar>
+            <w:vAlign w:val="center"/>
+            <w:hideMark/>
+          </w:tcPr>
+          <w:p>
+            <w:pPr>
+              <w:pStyle w:val="NormalWeb"/>
+              <w:spacing w:before="0" w:beforeAutospacing="0" w:after="0" w:afterAutospacing="0"/>
+              <w:rPr>
+                <w:rFonts w:ascii="HelveticaNeue" w:hAnsi="HelveticaNeue"/>
+                <w:color w:val="000000"/>
+                <w:spacing w:val="3"/>
+                <w:sz w:val="21"/>
+                <w:szCs w:val="21"/>
+              </w:rPr>
+            </w:pPr>
+            <w:r>
+              <w:rPr>
+                <w:rFonts w:ascii="HelveticaNeue" w:hAnsi="HelveticaNeue"/>
+                <w:color w:val="000000"/>
+                <w:spacing w:val="3"/>
+                <w:sz w:val="21"/>
+                <w:szCs w:val="21"/>
+              </w:rPr>
+              <w:lastRenderedPageBreak/>
+              <w:t>-o</w:t>
+            </w:r>
+          </w:p>
+        </w:tc>
+        <w:tc>
+          <w:tcPr>
+            <w:tcW w:w="0" w:type="auto"/>
+            <w:shd w:val="clear" w:color="auto" w:fill="F8F8F8"/>
+            <w:tcMar>
+              <w:top w:w="120" w:type="dxa"/>
+              <w:left w:w="120" w:type="dxa"/>
+              <w:bottom w:w="120" w:type="dxa"/>
+              <w:right w:w="120" w:type="dxa"/>
+            </w:tcMar>
+            <w:vAlign w:val="center"/>
+            <w:hideMark/>
+          </w:tcPr>
+          <w:p>
+            <w:pPr>
+              <w:pStyle w:val="NormalWeb"/>
+              <w:spacing w:before="0" w:beforeAutospacing="0" w:after="0" w:afterAutospacing="0"/>
+              <w:rPr>
+                <w:rFonts w:ascii="HelveticaNeue" w:hAnsi="HelveticaNeue"/>
+                <w:color w:val="000000"/>
+                <w:spacing w:val="3"/>
+                <w:sz w:val="21"/>
+                <w:szCs w:val="21"/>
+              </w:rPr>
+            </w:pPr>
+            <w:r>
+              <w:rPr>
+                <w:rFonts w:ascii="HelveticaNeue" w:hAnsi="HelveticaNeue"/>
+                <w:color w:val="000000"/>
+                <w:spacing w:val="3"/>
+                <w:sz w:val="21"/>
+                <w:szCs w:val="21"/>
+              </w:rPr>
+              <w:t>Provide the output related arguments to get the logs in the specified path and format.</w:t>
+            </w:r>
+          </w:p>
+        </w:tc>
+      </w:tr>
+    </w:tbl>
+    <w:p>
+      <w:pPr>
+        <w:pStyle w:val="NormalWeb"/>
+        <w:shd w:val="clear" w:color="auto" w:fill="F8F8F8"/>
+        <w:spacing w:after="102"/>
+        <w:rPr>
+          <w:rFonts w:ascii="HelveticaNeue" w:hAnsi="HelveticaNeue"/>
+          <w:color w:val="000000"/>
+          <w:spacing w:val="3"/>
+          <w:sz w:val="23"/>
+          <w:szCs w:val="23"/>
+        </w:rPr>
+      </w:pPr>
+    </w:p>
     <w:p>
       <w:pPr>
         <w:pStyle w:val="Heading2"/>

</xml_diff>

<commit_message>
Update the steps as confirmed by Saikot.
</commit_message>
<xml_diff>
--- a/Resources/Unravel Snowflake Health check download guide.docx
+++ b/Resources/Unravel Snowflake Health check download guide.docx
@@ -1516,6 +1516,23 @@
         <w:t>Python3 should be available</w:t>
       </w:r>
     </w:p>
+    <w:p>
+      <w:pPr>
+        <w:numPr>
+          <w:ilvl w:val="2"/>
+          <w:numId w:val="5"/>
+        </w:numPr>
+      </w:pPr>
+      <w:r>
+        <w:t xml:space="preserve">snowflake-connector-python required to execute snowflake queries in python (Refer the steps here - </w:t>
+      </w:r>
+      <w:r>
+        <w:t>https://docs.snowflake.com/en/developer-guide/python-connector/python-connector-install</w:t>
+      </w:r>
+      <w:r>
+        <w:t>).</w:t>
+      </w:r>
+    </w:p>
     <w:p/>
     <w:p>
       <w:pPr>
@@ -2581,6 +2598,7 @@
           <w:sz w:val="23"/>
           <w:szCs w:val="23"/>
         </w:rPr>
+        <w:lastRenderedPageBreak/>
         <w:t>For example:</w:t>
       </w:r>
     </w:p>
@@ -2617,7 +2635,17 @@
           <w:sz w:val="23"/>
           <w:szCs w:val="23"/>
         </w:rPr>
-        <w:t xml:space="preserve"> -f /opt/script/</w:t>
+        <w:t xml:space="preserve"> -f </w:t>
+      </w:r>
+      <w:r>
+        <w:rPr>
+          <w:rFonts w:ascii="HelveticaNeue" w:hAnsi="HelveticaNeue"/>
+          <w:color w:val="000000"/>
+          <w:spacing w:val="3"/>
+          <w:sz w:val="23"/>
+          <w:szCs w:val="23"/>
+        </w:rPr>
+        <w:t>“</w:t>
       </w:r>
       <w:proofErr w:type="spellStart"/>
       <w:r>
@@ -2639,18 +2667,30 @@
           <w:sz w:val="23"/>
           <w:szCs w:val="23"/>
         </w:rPr>
+        <w:t>”</w:t>
+      </w:r>
+      <w:r>
+        <w:rPr>
+          <w:rFonts w:ascii="HelveticaNeue" w:hAnsi="HelveticaNeue"/>
+          <w:color w:val="000000"/>
+          <w:spacing w:val="3"/>
+          <w:sz w:val="23"/>
+          <w:szCs w:val="23"/>
+        </w:rPr>
         <w:t xml:space="preserve"> -d </w:t>
       </w:r>
-      <w:r>
-        <w:rPr>
-          <w:rFonts w:ascii="HelveticaNeue" w:hAnsi="HelveticaNeue"/>
-          <w:color w:val="000000"/>
-          <w:spacing w:val="3"/>
-          <w:sz w:val="23"/>
-          <w:szCs w:val="23"/>
-        </w:rPr>
-        <w:t>SNOWFLAKE</w:t>
-      </w:r>
+      <w:proofErr w:type="spellStart"/>
+      <w:r>
+        <w:rPr>
+          <w:rFonts w:ascii="HelveticaNeue" w:hAnsi="HelveticaNeue"/>
+          <w:color w:val="000000"/>
+          <w:spacing w:val="3"/>
+          <w:sz w:val="23"/>
+          <w:szCs w:val="23"/>
+        </w:rPr>
+        <w:t>stage_db</w:t>
+      </w:r>
+      <w:proofErr w:type="spellEnd"/>
       <w:r>
         <w:rPr>
           <w:rFonts w:ascii="HelveticaNeue" w:hAnsi="HelveticaNeue"/>
@@ -2661,16 +2701,18 @@
         </w:rPr>
         <w:t xml:space="preserve"> -s </w:t>
       </w:r>
-      <w:r>
-        <w:rPr>
-          <w:rFonts w:ascii="HelveticaNeue" w:hAnsi="HelveticaNeue"/>
-          <w:color w:val="000000"/>
-          <w:spacing w:val="3"/>
-          <w:sz w:val="23"/>
-          <w:szCs w:val="23"/>
-        </w:rPr>
-        <w:t>ACCOUNT_USAGE</w:t>
-      </w:r>
+      <w:proofErr w:type="spellStart"/>
+      <w:r>
+        <w:rPr>
+          <w:rFonts w:ascii="HelveticaNeue" w:hAnsi="HelveticaNeue"/>
+          <w:color w:val="000000"/>
+          <w:spacing w:val="3"/>
+          <w:sz w:val="23"/>
+          <w:szCs w:val="23"/>
+        </w:rPr>
+        <w:t>stage_schema</w:t>
+      </w:r>
+      <w:proofErr w:type="spellEnd"/>
       <w:r>
         <w:rPr>
           <w:rFonts w:ascii="HelveticaNeue" w:hAnsi="HelveticaNeue"/>
@@ -2752,7 +2794,6 @@
           <w:sz w:val="23"/>
           <w:szCs w:val="23"/>
         </w:rPr>
-        <w:lastRenderedPageBreak/>
         <w:t>unraveldata</w:t>
       </w:r>
       <w:proofErr w:type="spellEnd"/>
@@ -3091,6 +3132,40 @@
               </w:rPr>
               <w:t>Specify the file name of the script that is executed.</w:t>
             </w:r>
+            <w:r>
+              <w:rPr>
+                <w:rFonts w:ascii="HelveticaNeue" w:hAnsi="HelveticaNeue"/>
+                <w:color w:val="000000"/>
+                <w:spacing w:val="3"/>
+                <w:sz w:val="23"/>
+                <w:szCs w:val="23"/>
+              </w:rPr>
+              <w:t xml:space="preserve"> Either specify the fully qualified name or just filename from the current directly. </w:t>
+            </w:r>
+          </w:p>
+          <w:p>
+            <w:pPr>
+              <w:pStyle w:val="NormalWeb"/>
+              <w:shd w:val="clear" w:color="auto" w:fill="F8F8F8"/>
+              <w:spacing w:after="102"/>
+              <w:rPr>
+                <w:rFonts w:ascii="HelveticaNeue" w:hAnsi="HelveticaNeue"/>
+                <w:color w:val="000000"/>
+                <w:spacing w:val="3"/>
+                <w:sz w:val="23"/>
+                <w:szCs w:val="23"/>
+              </w:rPr>
+            </w:pPr>
+            <w:r>
+              <w:rPr>
+                <w:rFonts w:ascii="HelveticaNeue" w:hAnsi="HelveticaNeue"/>
+                <w:color w:val="000000"/>
+                <w:spacing w:val="3"/>
+                <w:sz w:val="23"/>
+                <w:szCs w:val="23"/>
+              </w:rPr>
+              <w:t>For Windows: Please put the parameter value in double quotes (“”)</w:t>
+            </w:r>
           </w:p>
         </w:tc>
       </w:tr>
@@ -4102,6 +4177,7 @@
                 <w:sz w:val="23"/>
                 <w:szCs w:val="23"/>
               </w:rPr>
+              <w:lastRenderedPageBreak/>
               <w:t xml:space="preserve">--variable </w:t>
             </w:r>
             <w:proofErr w:type="spellStart"/>
@@ -4231,7 +4307,6 @@
           <w:sz w:val="23"/>
           <w:szCs w:val="23"/>
         </w:rPr>
-        <w:lastRenderedPageBreak/>
         <w:drawing>
           <wp:inline distT="0" distB="0" distL="0" distR="0" wp14:anchorId="799D8491" wp14:editId="34E86CA2">
             <wp:extent cx="5943600" cy="2729865"/>
@@ -5061,6 +5136,7 @@
                 <w:sz w:val="23"/>
                 <w:szCs w:val="23"/>
               </w:rPr>
+              <w:lastRenderedPageBreak/>
               <w:t>Parameter</w:t>
             </w:r>
           </w:p>
@@ -5158,6 +5234,40 @@
           <w:p>
             <w:pPr>
               <w:pStyle w:val="NormalWeb"/>
+              <w:shd w:val="clear" w:color="auto" w:fill="F8F8F8"/>
+              <w:spacing w:after="102"/>
+              <w:rPr>
+                <w:rFonts w:ascii="HelveticaNeue" w:hAnsi="HelveticaNeue"/>
+                <w:color w:val="000000"/>
+                <w:spacing w:val="3"/>
+                <w:sz w:val="23"/>
+                <w:szCs w:val="23"/>
+              </w:rPr>
+            </w:pPr>
+            <w:r>
+              <w:rPr>
+                <w:rFonts w:ascii="HelveticaNeue" w:hAnsi="HelveticaNeue"/>
+                <w:color w:val="000000"/>
+                <w:spacing w:val="3"/>
+                <w:sz w:val="23"/>
+                <w:szCs w:val="23"/>
+              </w:rPr>
+              <w:t>Specify the file name of the script that is executed.</w:t>
+            </w:r>
+            <w:r>
+              <w:rPr>
+                <w:rFonts w:ascii="HelveticaNeue" w:hAnsi="HelveticaNeue"/>
+                <w:color w:val="000000"/>
+                <w:spacing w:val="3"/>
+                <w:sz w:val="23"/>
+                <w:szCs w:val="23"/>
+              </w:rPr>
+              <w:t xml:space="preserve"> Either specify the fully qualified name or just filename from the current directly. </w:t>
+            </w:r>
+          </w:p>
+          <w:p>
+            <w:pPr>
+              <w:pStyle w:val="NormalWeb"/>
               <w:spacing w:before="0" w:beforeAutospacing="0" w:after="0" w:afterAutospacing="0"/>
               <w:rPr>
                 <w:rFonts w:ascii="HelveticaNeue" w:hAnsi="HelveticaNeue"/>
@@ -5172,10 +5282,10 @@
                 <w:rFonts w:ascii="HelveticaNeue" w:hAnsi="HelveticaNeue"/>
                 <w:color w:val="000000"/>
                 <w:spacing w:val="3"/>
-                <w:sz w:val="21"/>
-                <w:szCs w:val="21"/>
-              </w:rPr>
-              <w:t>Specify the file name of the script that is executed.</w:t>
+                <w:sz w:val="23"/>
+                <w:szCs w:val="23"/>
+              </w:rPr>
+              <w:t>For Windows: Please put the parameter value in double quotes (“”)</w:t>
             </w:r>
           </w:p>
         </w:tc>
@@ -5518,7 +5628,6 @@
                 <w:sz w:val="21"/>
                 <w:szCs w:val="21"/>
               </w:rPr>
-              <w:lastRenderedPageBreak/>
               <w:t>-a</w:t>
             </w:r>
           </w:p>
@@ -6219,184 +6328,6 @@
           <w:szCs w:val="23"/>
         </w:rPr>
       </w:pPr>
-      <w:r>
-        <w:rPr>
-          <w:rFonts w:ascii="HelveticaNeue" w:hAnsi="HelveticaNeue"/>
-          <w:color w:val="000000"/>
-          <w:spacing w:val="3"/>
-          <w:sz w:val="23"/>
-          <w:szCs w:val="23"/>
-          <w:highlight w:val="lightGray"/>
-        </w:rPr>
-        <w:t>python3 /opt/script/snowflake_query.py --user '</w:t>
-      </w:r>
-      <w:r>
-        <w:rPr>
-          <w:rFonts w:ascii="HelveticaNeue" w:hAnsi="HelveticaNeue"/>
-          <w:color w:val="FF0000"/>
-          <w:spacing w:val="3"/>
-          <w:sz w:val="23"/>
-          <w:szCs w:val="23"/>
-          <w:highlight w:val="lightGray"/>
-        </w:rPr>
-        <w:t>${user}'</w:t>
-      </w:r>
-      <w:r>
-        <w:rPr>
-          <w:rFonts w:ascii="HelveticaNeue" w:hAnsi="HelveticaNeue"/>
-          <w:color w:val="000000"/>
-          <w:spacing w:val="3"/>
-          <w:sz w:val="23"/>
-          <w:szCs w:val="23"/>
-          <w:highlight w:val="lightGray"/>
-        </w:rPr>
-        <w:t xml:space="preserve"> --password '</w:t>
-      </w:r>
-      <w:r>
-        <w:rPr>
-          <w:rFonts w:ascii="HelveticaNeue" w:hAnsi="HelveticaNeue"/>
-          <w:color w:val="FF0000"/>
-          <w:spacing w:val="3"/>
-          <w:sz w:val="23"/>
-          <w:szCs w:val="23"/>
-          <w:highlight w:val="lightGray"/>
-        </w:rPr>
-        <w:t>${password}'</w:t>
-      </w:r>
-      <w:r>
-        <w:rPr>
-          <w:rFonts w:ascii="HelveticaNeue" w:hAnsi="HelveticaNeue"/>
-          <w:color w:val="000000"/>
-          <w:spacing w:val="3"/>
-          <w:sz w:val="23"/>
-          <w:szCs w:val="23"/>
-          <w:highlight w:val="lightGray"/>
-        </w:rPr>
-        <w:t xml:space="preserve"> --account '</w:t>
-      </w:r>
-      <w:r>
-        <w:rPr>
-          <w:rFonts w:ascii="HelveticaNeue" w:hAnsi="HelveticaNeue"/>
-          <w:color w:val="FF0000"/>
-          <w:spacing w:val="3"/>
-          <w:sz w:val="23"/>
-          <w:szCs w:val="23"/>
-          <w:highlight w:val="lightGray"/>
-        </w:rPr>
-        <w:t>${account}'</w:t>
-      </w:r>
-      <w:r>
-        <w:rPr>
-          <w:rFonts w:ascii="HelveticaNeue" w:hAnsi="HelveticaNeue"/>
-          <w:color w:val="000000"/>
-          <w:spacing w:val="3"/>
-          <w:sz w:val="23"/>
-          <w:szCs w:val="23"/>
-          <w:highlight w:val="lightGray"/>
-        </w:rPr>
-        <w:t xml:space="preserve"> --warehouse '</w:t>
-      </w:r>
-      <w:r>
-        <w:rPr>
-          <w:rFonts w:ascii="HelveticaNeue" w:hAnsi="HelveticaNeue"/>
-          <w:color w:val="FF0000"/>
-          <w:spacing w:val="3"/>
-          <w:sz w:val="23"/>
-          <w:szCs w:val="23"/>
-          <w:highlight w:val="lightGray"/>
-        </w:rPr>
-        <w:t>${warehouse}</w:t>
-      </w:r>
-      <w:r>
-        <w:rPr>
-          <w:rFonts w:ascii="HelveticaNeue" w:hAnsi="HelveticaNeue"/>
-          <w:color w:val="000000"/>
-          <w:spacing w:val="3"/>
-          <w:sz w:val="23"/>
-          <w:szCs w:val="23"/>
-          <w:highlight w:val="lightGray"/>
-        </w:rPr>
-        <w:t>' --database '</w:t>
-      </w:r>
-      <w:r>
-        <w:rPr>
-          <w:rFonts w:ascii="HelveticaNeue" w:hAnsi="HelveticaNeue"/>
-          <w:color w:val="FF0000"/>
-          <w:spacing w:val="3"/>
-          <w:sz w:val="23"/>
-          <w:szCs w:val="23"/>
-          <w:highlight w:val="lightGray"/>
-        </w:rPr>
-        <w:t>${</w:t>
-      </w:r>
-      <w:proofErr w:type="spellStart"/>
-      <w:r>
-        <w:rPr>
-          <w:rFonts w:ascii="HelveticaNeue" w:hAnsi="HelveticaNeue"/>
-          <w:color w:val="FF0000"/>
-          <w:spacing w:val="3"/>
-          <w:sz w:val="23"/>
-          <w:szCs w:val="23"/>
-          <w:highlight w:val="lightGray"/>
-        </w:rPr>
-        <w:t>db</w:t>
-      </w:r>
-      <w:proofErr w:type="spellEnd"/>
-      <w:r>
-        <w:rPr>
-          <w:rFonts w:ascii="HelveticaNeue" w:hAnsi="HelveticaNeue"/>
-          <w:color w:val="FF0000"/>
-          <w:spacing w:val="3"/>
-          <w:sz w:val="23"/>
-          <w:szCs w:val="23"/>
-          <w:highlight w:val="lightGray"/>
-        </w:rPr>
-        <w:t>}'</w:t>
-      </w:r>
-      <w:r>
-        <w:rPr>
-          <w:rFonts w:ascii="HelveticaNeue" w:hAnsi="HelveticaNeue"/>
-          <w:color w:val="000000"/>
-          <w:spacing w:val="3"/>
-          <w:sz w:val="23"/>
-          <w:szCs w:val="23"/>
-          <w:highlight w:val="lightGray"/>
-        </w:rPr>
-        <w:t xml:space="preserve"> --schema '</w:t>
-      </w:r>
-      <w:r>
-        <w:rPr>
-          <w:rFonts w:ascii="HelveticaNeue" w:hAnsi="HelveticaNeue"/>
-          <w:color w:val="FF0000"/>
-          <w:spacing w:val="3"/>
-          <w:sz w:val="23"/>
-          <w:szCs w:val="23"/>
-          <w:highlight w:val="lightGray"/>
-        </w:rPr>
-        <w:t>${schema}'</w:t>
-      </w:r>
-      <w:r>
-        <w:rPr>
-          <w:rFonts w:ascii="HelveticaNeue" w:hAnsi="HelveticaNeue"/>
-          <w:color w:val="000000"/>
-          <w:spacing w:val="3"/>
-          <w:sz w:val="23"/>
-          <w:szCs w:val="23"/>
-          <w:highlight w:val="lightGray"/>
-        </w:rPr>
-        <w:t xml:space="preserve"> --out '/opt/unravel' --role </w:t>
-      </w:r>
-      <w:r>
-        <w:rPr>
-          <w:rFonts w:ascii="HelveticaNeue" w:hAnsi="HelveticaNeue"/>
-          <w:color w:val="FF0000"/>
-          <w:spacing w:val="3"/>
-          <w:sz w:val="23"/>
-          <w:szCs w:val="23"/>
-          <w:highlight w:val="lightGray"/>
-        </w:rPr>
-        <w:t>${role}</w:t>
-      </w:r>
     </w:p>
     <w:p>
       <w:pPr>
@@ -6418,6 +6349,198 @@
           <w:spacing w:val="3"/>
           <w:sz w:val="23"/>
           <w:szCs w:val="23"/>
+          <w:highlight w:val="lightGray"/>
+        </w:rPr>
+        <w:t>python3 /opt/script/snowflake_query.py --user '</w:t>
+      </w:r>
+      <w:r>
+        <w:rPr>
+          <w:rFonts w:ascii="HelveticaNeue" w:hAnsi="HelveticaNeue"/>
+          <w:color w:val="FF0000"/>
+          <w:spacing w:val="3"/>
+          <w:sz w:val="23"/>
+          <w:szCs w:val="23"/>
+          <w:highlight w:val="lightGray"/>
+        </w:rPr>
+        <w:t>${user}'</w:t>
+      </w:r>
+      <w:r>
+        <w:rPr>
+          <w:rFonts w:ascii="HelveticaNeue" w:hAnsi="HelveticaNeue"/>
+          <w:color w:val="000000"/>
+          <w:spacing w:val="3"/>
+          <w:sz w:val="23"/>
+          <w:szCs w:val="23"/>
+          <w:highlight w:val="lightGray"/>
+        </w:rPr>
+        <w:t xml:space="preserve"> --password '</w:t>
+      </w:r>
+      <w:r>
+        <w:rPr>
+          <w:rFonts w:ascii="HelveticaNeue" w:hAnsi="HelveticaNeue"/>
+          <w:color w:val="FF0000"/>
+          <w:spacing w:val="3"/>
+          <w:sz w:val="23"/>
+          <w:szCs w:val="23"/>
+          <w:highlight w:val="lightGray"/>
+        </w:rPr>
+        <w:t>${password}'</w:t>
+      </w:r>
+      <w:r>
+        <w:rPr>
+          <w:rFonts w:ascii="HelveticaNeue" w:hAnsi="HelveticaNeue"/>
+          <w:color w:val="000000"/>
+          <w:spacing w:val="3"/>
+          <w:sz w:val="23"/>
+          <w:szCs w:val="23"/>
+          <w:highlight w:val="lightGray"/>
+        </w:rPr>
+        <w:t xml:space="preserve"> --account '</w:t>
+      </w:r>
+      <w:r>
+        <w:rPr>
+          <w:rFonts w:ascii="HelveticaNeue" w:hAnsi="HelveticaNeue"/>
+          <w:color w:val="FF0000"/>
+          <w:spacing w:val="3"/>
+          <w:sz w:val="23"/>
+          <w:szCs w:val="23"/>
+          <w:highlight w:val="lightGray"/>
+        </w:rPr>
+        <w:t>${account}'</w:t>
+      </w:r>
+      <w:r>
+        <w:rPr>
+          <w:rFonts w:ascii="HelveticaNeue" w:hAnsi="HelveticaNeue"/>
+          <w:color w:val="000000"/>
+          <w:spacing w:val="3"/>
+          <w:sz w:val="23"/>
+          <w:szCs w:val="23"/>
+          <w:highlight w:val="lightGray"/>
+        </w:rPr>
+        <w:t xml:space="preserve"> --warehouse '</w:t>
+      </w:r>
+      <w:r>
+        <w:rPr>
+          <w:rFonts w:ascii="HelveticaNeue" w:hAnsi="HelveticaNeue"/>
+          <w:color w:val="FF0000"/>
+          <w:spacing w:val="3"/>
+          <w:sz w:val="23"/>
+          <w:szCs w:val="23"/>
+          <w:highlight w:val="lightGray"/>
+        </w:rPr>
+        <w:t>${warehouse}</w:t>
+      </w:r>
+      <w:r>
+        <w:rPr>
+          <w:rFonts w:ascii="HelveticaNeue" w:hAnsi="HelveticaNeue"/>
+          <w:color w:val="000000"/>
+          <w:spacing w:val="3"/>
+          <w:sz w:val="23"/>
+          <w:szCs w:val="23"/>
+          <w:highlight w:val="lightGray"/>
+        </w:rPr>
+        <w:t>' --database '</w:t>
+      </w:r>
+      <w:r>
+        <w:rPr>
+          <w:rFonts w:ascii="HelveticaNeue" w:hAnsi="HelveticaNeue"/>
+          <w:color w:val="FF0000"/>
+          <w:spacing w:val="3"/>
+          <w:sz w:val="23"/>
+          <w:szCs w:val="23"/>
+          <w:highlight w:val="lightGray"/>
+        </w:rPr>
+        <w:t>${</w:t>
+      </w:r>
+      <w:proofErr w:type="spellStart"/>
+      <w:r>
+        <w:rPr>
+          <w:rFonts w:ascii="HelveticaNeue" w:hAnsi="HelveticaNeue"/>
+          <w:color w:val="FF0000"/>
+          <w:spacing w:val="3"/>
+          <w:sz w:val="23"/>
+          <w:szCs w:val="23"/>
+          <w:highlight w:val="lightGray"/>
+        </w:rPr>
+        <w:t>db</w:t>
+      </w:r>
+      <w:proofErr w:type="spellEnd"/>
+      <w:r>
+        <w:rPr>
+          <w:rFonts w:ascii="HelveticaNeue" w:hAnsi="HelveticaNeue"/>
+          <w:color w:val="FF0000"/>
+          <w:spacing w:val="3"/>
+          <w:sz w:val="23"/>
+          <w:szCs w:val="23"/>
+          <w:highlight w:val="lightGray"/>
+        </w:rPr>
+        <w:t>}'</w:t>
+      </w:r>
+      <w:r>
+        <w:rPr>
+          <w:rFonts w:ascii="HelveticaNeue" w:hAnsi="HelveticaNeue"/>
+          <w:color w:val="000000"/>
+          <w:spacing w:val="3"/>
+          <w:sz w:val="23"/>
+          <w:szCs w:val="23"/>
+          <w:highlight w:val="lightGray"/>
+        </w:rPr>
+        <w:t xml:space="preserve"> --schema '</w:t>
+      </w:r>
+      <w:r>
+        <w:rPr>
+          <w:rFonts w:ascii="HelveticaNeue" w:hAnsi="HelveticaNeue"/>
+          <w:color w:val="FF0000"/>
+          <w:spacing w:val="3"/>
+          <w:sz w:val="23"/>
+          <w:szCs w:val="23"/>
+          <w:highlight w:val="lightGray"/>
+        </w:rPr>
+        <w:t>${schema}'</w:t>
+      </w:r>
+      <w:r>
+        <w:rPr>
+          <w:rFonts w:ascii="HelveticaNeue" w:hAnsi="HelveticaNeue"/>
+          <w:color w:val="000000"/>
+          <w:spacing w:val="3"/>
+          <w:sz w:val="23"/>
+          <w:szCs w:val="23"/>
+          <w:highlight w:val="lightGray"/>
+        </w:rPr>
+        <w:t xml:space="preserve"> --out '/opt/unravel' --role </w:t>
+      </w:r>
+      <w:r>
+        <w:rPr>
+          <w:rFonts w:ascii="HelveticaNeue" w:hAnsi="HelveticaNeue"/>
+          <w:color w:val="FF0000"/>
+          <w:spacing w:val="3"/>
+          <w:sz w:val="23"/>
+          <w:szCs w:val="23"/>
+          <w:highlight w:val="lightGray"/>
+        </w:rPr>
+        <w:t>${role}</w:t>
+      </w:r>
+    </w:p>
+    <w:p>
+      <w:pPr>
+        <w:pStyle w:val="NormalWeb"/>
+        <w:shd w:val="clear" w:color="auto" w:fill="F8F8F8"/>
+        <w:spacing w:after="102"/>
+        <w:rPr>
+          <w:rFonts w:ascii="HelveticaNeue" w:hAnsi="HelveticaNeue"/>
+          <w:color w:val="000000"/>
+          <w:spacing w:val="3"/>
+          <w:sz w:val="23"/>
+          <w:szCs w:val="23"/>
+        </w:rPr>
+      </w:pPr>
+      <w:r>
+        <w:rPr>
+          <w:rFonts w:ascii="HelveticaNeue" w:hAnsi="HelveticaNeue"/>
+          <w:color w:val="000000"/>
+          <w:spacing w:val="3"/>
+          <w:sz w:val="23"/>
+          <w:szCs w:val="23"/>
         </w:rPr>
         <w:t>For example:</w:t>
       </w:r>
@@ -6443,7 +6566,6 @@
           <w:szCs w:val="22"/>
           <w:lang w:val="en-GB"/>
         </w:rPr>
-        <w:lastRenderedPageBreak/>
         <w:t>python3 /opt/script/snowflake_query.py --user '</w:t>
       </w:r>
       <w:proofErr w:type="spellStart"/>
@@ -7228,7 +7350,6 @@
         <w:rPr>
           <w:rFonts w:ascii="Times New Roman" w:eastAsia="Times New Roman" w:hAnsi="Times New Roman" w:cs="Times New Roman"/>
         </w:rPr>
-        <w:lastRenderedPageBreak/>
         <w:t>Output Files</w:t>
       </w:r>
       <w:bookmarkEnd w:id="5"/>
@@ -7282,2304 +7403,6 @@
       </w:r>
     </w:p>
     <w:p/>
-    <w:p/>
-    <w:p>
-      <w:pPr>
-        <w:pStyle w:val="NormalWeb"/>
-        <w:shd w:val="clear" w:color="auto" w:fill="F8F8F8"/>
-        <w:spacing w:before="0" w:beforeAutospacing="0" w:after="102" w:afterAutospacing="0"/>
-        <w:rPr>
-          <w:rFonts w:ascii="HelveticaNeue" w:hAnsi="HelveticaNeue"/>
-          <w:color w:val="000000"/>
-          <w:spacing w:val="3"/>
-          <w:sz w:val="23"/>
-          <w:szCs w:val="23"/>
-        </w:rPr>
-      </w:pPr>
-      <w:r>
-        <w:rPr>
-          <w:rFonts w:ascii="HelveticaNeue" w:hAnsi="HelveticaNeue"/>
-          <w:b/>
-          <w:bCs/>
-          <w:color w:val="000000"/>
-          <w:spacing w:val="3"/>
-          <w:sz w:val="23"/>
-          <w:szCs w:val="23"/>
-        </w:rPr>
-        <w:t>Step-</w:t>
-      </w:r>
-      <w:r>
-        <w:rPr>
-          <w:rFonts w:ascii="HelveticaNeue" w:hAnsi="HelveticaNeue"/>
-          <w:b/>
-          <w:bCs/>
-          <w:color w:val="000000"/>
-          <w:spacing w:val="3"/>
-          <w:sz w:val="23"/>
-          <w:szCs w:val="23"/>
-        </w:rPr>
-        <w:t>4</w:t>
-      </w:r>
-      <w:r>
-        <w:rPr>
-          <w:rFonts w:ascii="HelveticaNeue" w:hAnsi="HelveticaNeue"/>
-          <w:color w:val="000000"/>
-          <w:spacing w:val="3"/>
-          <w:sz w:val="23"/>
-          <w:szCs w:val="23"/>
-        </w:rPr>
-        <w:t>:</w:t>
-      </w:r>
-    </w:p>
-    <w:p>
-      <w:pPr>
-        <w:pStyle w:val="NormalWeb"/>
-        <w:shd w:val="clear" w:color="auto" w:fill="F8F8F8"/>
-        <w:spacing w:after="102"/>
-        <w:rPr>
-          <w:rFonts w:ascii="HelveticaNeue" w:hAnsi="HelveticaNeue"/>
-          <w:color w:val="000000"/>
-          <w:spacing w:val="3"/>
-          <w:sz w:val="23"/>
-          <w:szCs w:val="23"/>
-        </w:rPr>
-      </w:pPr>
-      <w:r>
-        <w:rPr>
-          <w:rFonts w:ascii="HelveticaNeue" w:hAnsi="HelveticaNeue"/>
-          <w:color w:val="000000"/>
-          <w:spacing w:val="3"/>
-          <w:sz w:val="23"/>
-          <w:szCs w:val="23"/>
-        </w:rPr>
-        <w:t xml:space="preserve">Execute the </w:t>
-      </w:r>
-      <w:proofErr w:type="spellStart"/>
-      <w:r>
-        <w:rPr>
-          <w:rFonts w:ascii="HelveticaNeue" w:hAnsi="HelveticaNeue"/>
-          <w:color w:val="000000"/>
-          <w:spacing w:val="3"/>
-          <w:sz w:val="23"/>
-          <w:szCs w:val="23"/>
-        </w:rPr>
-        <w:t>snowsql_upload_data.sql</w:t>
-      </w:r>
-      <w:proofErr w:type="spellEnd"/>
-      <w:r>
-        <w:rPr>
-          <w:rFonts w:ascii="HelveticaNeue" w:hAnsi="HelveticaNeue"/>
-          <w:color w:val="000000"/>
-          <w:spacing w:val="3"/>
-          <w:sz w:val="23"/>
-          <w:szCs w:val="23"/>
-        </w:rPr>
-        <w:t xml:space="preserve"> </w:t>
-      </w:r>
-      <w:r>
-        <w:rPr>
-          <w:rFonts w:ascii="HelveticaNeue" w:hAnsi="HelveticaNeue"/>
-          <w:color w:val="000000"/>
-          <w:spacing w:val="3"/>
-          <w:sz w:val="23"/>
-          <w:szCs w:val="23"/>
-        </w:rPr>
-        <w:t xml:space="preserve">script with the required arguments to </w:t>
-      </w:r>
-      <w:r>
-        <w:rPr>
-          <w:rFonts w:ascii="HelveticaNeue" w:hAnsi="HelveticaNeue"/>
-          <w:color w:val="000000"/>
-          <w:spacing w:val="3"/>
-          <w:sz w:val="23"/>
-          <w:szCs w:val="23"/>
-        </w:rPr>
-        <w:t>upload all the data downloaded in the above 3 steps</w:t>
-      </w:r>
-      <w:r>
-        <w:rPr>
-          <w:rFonts w:ascii="HelveticaNeue" w:hAnsi="HelveticaNeue"/>
-          <w:color w:val="000000"/>
-          <w:spacing w:val="3"/>
-          <w:sz w:val="23"/>
-          <w:szCs w:val="23"/>
-        </w:rPr>
-        <w:t>. Refer to the following list of arguments for more details:</w:t>
-      </w:r>
-    </w:p>
-    <w:p>
-      <w:pPr>
-        <w:pStyle w:val="NormalWeb"/>
-        <w:shd w:val="clear" w:color="auto" w:fill="F8F8F8"/>
-        <w:spacing w:after="102"/>
-        <w:rPr>
-          <w:rFonts w:ascii="HelveticaNeue" w:hAnsi="HelveticaNeue"/>
-          <w:color w:val="000000"/>
-          <w:spacing w:val="3"/>
-          <w:sz w:val="23"/>
-          <w:szCs w:val="23"/>
-        </w:rPr>
-      </w:pPr>
-    </w:p>
-    <w:p>
-      <w:pPr>
-        <w:pStyle w:val="NormalWeb"/>
-        <w:shd w:val="clear" w:color="auto" w:fill="F8F8F8"/>
-        <w:spacing w:after="102"/>
-        <w:rPr>
-          <w:rFonts w:ascii="HelveticaNeue" w:hAnsi="HelveticaNeue"/>
-          <w:color w:val="000000"/>
-          <w:spacing w:val="3"/>
-          <w:sz w:val="23"/>
-          <w:szCs w:val="23"/>
-          <w:highlight w:val="lightGray"/>
-        </w:rPr>
-      </w:pPr>
-    </w:p>
-    <w:p>
-      <w:pPr>
-        <w:pStyle w:val="NormalWeb"/>
-        <w:shd w:val="clear" w:color="auto" w:fill="F8F8F8"/>
-        <w:rPr>
-          <w:rFonts w:ascii="HelveticaNeue" w:hAnsi="HelveticaNeue"/>
-          <w:color w:val="000000"/>
-          <w:spacing w:val="3"/>
-          <w:sz w:val="23"/>
-          <w:szCs w:val="23"/>
-          <w:highlight w:val="lightGray"/>
-        </w:rPr>
-      </w:pPr>
-      <w:proofErr w:type="spellStart"/>
-      <w:r>
-        <w:rPr>
-          <w:rFonts w:ascii="HelveticaNeue" w:hAnsi="HelveticaNeue"/>
-          <w:color w:val="000000"/>
-          <w:spacing w:val="3"/>
-          <w:sz w:val="23"/>
-          <w:szCs w:val="23"/>
-          <w:highlight w:val="lightGray"/>
-        </w:rPr>
-        <w:lastRenderedPageBreak/>
-        <w:t>snowsql</w:t>
-      </w:r>
-      <w:proofErr w:type="spellEnd"/>
-      <w:r>
-        <w:rPr>
-          <w:rFonts w:ascii="HelveticaNeue" w:hAnsi="HelveticaNeue"/>
-          <w:color w:val="000000"/>
-          <w:spacing w:val="3"/>
-          <w:sz w:val="23"/>
-          <w:szCs w:val="23"/>
-          <w:highlight w:val="lightGray"/>
-        </w:rPr>
-        <w:t xml:space="preserve"> -f /opt/script/</w:t>
-      </w:r>
-      <w:proofErr w:type="spellStart"/>
-      <w:r>
-        <w:rPr>
-          <w:rFonts w:ascii="HelveticaNeue" w:hAnsi="HelveticaNeue"/>
-          <w:color w:val="000000"/>
-          <w:spacing w:val="3"/>
-          <w:sz w:val="23"/>
-          <w:szCs w:val="23"/>
-          <w:highlight w:val="lightGray"/>
-        </w:rPr>
-        <w:t>snowsql_upload_data.sql</w:t>
-      </w:r>
-      <w:proofErr w:type="spellEnd"/>
-      <w:r>
-        <w:rPr>
-          <w:rFonts w:ascii="HelveticaNeue" w:hAnsi="HelveticaNeue"/>
-          <w:color w:val="000000"/>
-          <w:spacing w:val="3"/>
-          <w:sz w:val="23"/>
-          <w:szCs w:val="23"/>
-          <w:highlight w:val="lightGray"/>
-        </w:rPr>
-        <w:t xml:space="preserve"> -d </w:t>
-      </w:r>
-      <w:r>
-        <w:rPr>
-          <w:rFonts w:ascii="HelveticaNeue" w:hAnsi="HelveticaNeue"/>
-          <w:color w:val="FF0000"/>
-          <w:spacing w:val="3"/>
-          <w:sz w:val="23"/>
-          <w:szCs w:val="23"/>
-          <w:highlight w:val="lightGray"/>
-        </w:rPr>
-        <w:t>$</w:t>
-      </w:r>
-      <w:r>
-        <w:rPr>
-          <w:rFonts w:ascii="HelveticaNeue" w:hAnsi="HelveticaNeue"/>
-          <w:i/>
-          <w:iCs/>
-          <w:color w:val="FF0000"/>
-          <w:spacing w:val="3"/>
-          <w:sz w:val="23"/>
-          <w:szCs w:val="23"/>
-          <w:highlight w:val="lightGray"/>
-        </w:rPr>
-        <w:t>{</w:t>
-      </w:r>
-      <w:proofErr w:type="spellStart"/>
-      <w:r>
-        <w:rPr>
-          <w:rFonts w:ascii="HelveticaNeue" w:hAnsi="HelveticaNeue"/>
-          <w:i/>
-          <w:iCs/>
-          <w:color w:val="FF0000"/>
-          <w:spacing w:val="3"/>
-          <w:sz w:val="23"/>
-          <w:szCs w:val="23"/>
-          <w:highlight w:val="lightGray"/>
-        </w:rPr>
-        <w:t>db</w:t>
-      </w:r>
-      <w:proofErr w:type="spellEnd"/>
-      <w:r>
-        <w:rPr>
-          <w:rFonts w:ascii="HelveticaNeue" w:hAnsi="HelveticaNeue"/>
-          <w:i/>
-          <w:iCs/>
-          <w:color w:val="FF0000"/>
-          <w:spacing w:val="3"/>
-          <w:sz w:val="23"/>
-          <w:szCs w:val="23"/>
-          <w:highlight w:val="lightGray"/>
-        </w:rPr>
-        <w:t>}</w:t>
-      </w:r>
-      <w:r>
-        <w:rPr>
-          <w:rFonts w:ascii="HelveticaNeue" w:hAnsi="HelveticaNeue"/>
-          <w:color w:val="FF0000"/>
-          <w:spacing w:val="3"/>
-          <w:sz w:val="23"/>
-          <w:szCs w:val="23"/>
-          <w:highlight w:val="lightGray"/>
-        </w:rPr>
-        <w:t xml:space="preserve"> </w:t>
-      </w:r>
-      <w:r>
-        <w:rPr>
-          <w:rFonts w:ascii="HelveticaNeue" w:hAnsi="HelveticaNeue"/>
-          <w:color w:val="000000"/>
-          <w:spacing w:val="3"/>
-          <w:sz w:val="23"/>
-          <w:szCs w:val="23"/>
-          <w:highlight w:val="lightGray"/>
-        </w:rPr>
-        <w:t xml:space="preserve">-s </w:t>
-      </w:r>
-      <w:r>
-        <w:rPr>
-          <w:rFonts w:ascii="HelveticaNeue" w:hAnsi="HelveticaNeue"/>
-          <w:color w:val="FF0000"/>
-          <w:spacing w:val="3"/>
-          <w:sz w:val="23"/>
-          <w:szCs w:val="23"/>
-          <w:highlight w:val="lightGray"/>
-        </w:rPr>
-        <w:t>$</w:t>
-      </w:r>
-      <w:r>
-        <w:rPr>
-          <w:rFonts w:ascii="HelveticaNeue" w:hAnsi="HelveticaNeue"/>
-          <w:i/>
-          <w:iCs/>
-          <w:color w:val="FF0000"/>
-          <w:spacing w:val="3"/>
-          <w:sz w:val="23"/>
-          <w:szCs w:val="23"/>
-          <w:highlight w:val="lightGray"/>
-        </w:rPr>
-        <w:t>{schema}</w:t>
-      </w:r>
-      <w:r>
-        <w:rPr>
-          <w:rFonts w:ascii="HelveticaNeue" w:hAnsi="HelveticaNeue"/>
-          <w:color w:val="000000"/>
-          <w:spacing w:val="3"/>
-          <w:sz w:val="23"/>
-          <w:szCs w:val="23"/>
-          <w:highlight w:val="lightGray"/>
-        </w:rPr>
-        <w:t xml:space="preserve"> -r $</w:t>
-      </w:r>
-      <w:r>
-        <w:rPr>
-          <w:rFonts w:ascii="HelveticaNeue" w:hAnsi="HelveticaNeue"/>
-          <w:i/>
-          <w:iCs/>
-          <w:color w:val="000000"/>
-          <w:spacing w:val="3"/>
-          <w:sz w:val="23"/>
-          <w:szCs w:val="23"/>
-          <w:highlight w:val="lightGray"/>
-        </w:rPr>
-        <w:t>{</w:t>
-      </w:r>
-      <w:r>
-        <w:rPr>
-          <w:rFonts w:ascii="HelveticaNeue" w:hAnsi="HelveticaNeue"/>
-          <w:i/>
-          <w:iCs/>
-          <w:color w:val="FF0000"/>
-          <w:spacing w:val="3"/>
-          <w:sz w:val="23"/>
-          <w:szCs w:val="23"/>
-          <w:highlight w:val="lightGray"/>
-        </w:rPr>
-        <w:t>role</w:t>
-      </w:r>
-      <w:r>
-        <w:rPr>
-          <w:rFonts w:ascii="HelveticaNeue" w:hAnsi="HelveticaNeue"/>
-          <w:i/>
-          <w:iCs/>
-          <w:color w:val="000000"/>
-          <w:spacing w:val="3"/>
-          <w:sz w:val="23"/>
-          <w:szCs w:val="23"/>
-          <w:highlight w:val="lightGray"/>
-        </w:rPr>
-        <w:t>}</w:t>
-      </w:r>
-      <w:r>
-        <w:rPr>
-          <w:rFonts w:ascii="HelveticaNeue" w:hAnsi="HelveticaNeue"/>
-          <w:color w:val="000000"/>
-          <w:spacing w:val="3"/>
-          <w:sz w:val="23"/>
-          <w:szCs w:val="23"/>
-          <w:highlight w:val="lightGray"/>
-        </w:rPr>
-        <w:t xml:space="preserve"> -a $</w:t>
-      </w:r>
-      <w:r>
-        <w:rPr>
-          <w:rFonts w:ascii="HelveticaNeue" w:hAnsi="HelveticaNeue"/>
-          <w:i/>
-          <w:iCs/>
-          <w:color w:val="000000"/>
-          <w:spacing w:val="3"/>
-          <w:sz w:val="23"/>
-          <w:szCs w:val="23"/>
-          <w:highlight w:val="lightGray"/>
-        </w:rPr>
-        <w:t>{</w:t>
-      </w:r>
-      <w:r>
-        <w:rPr>
-          <w:rFonts w:ascii="HelveticaNeue" w:hAnsi="HelveticaNeue"/>
-          <w:i/>
-          <w:iCs/>
-          <w:color w:val="FF0000"/>
-          <w:spacing w:val="3"/>
-          <w:sz w:val="23"/>
-          <w:szCs w:val="23"/>
-          <w:highlight w:val="lightGray"/>
-        </w:rPr>
-        <w:t>account</w:t>
-      </w:r>
-      <w:r>
-        <w:rPr>
-          <w:rFonts w:ascii="HelveticaNeue" w:hAnsi="HelveticaNeue"/>
-          <w:i/>
-          <w:iCs/>
-          <w:color w:val="000000"/>
-          <w:spacing w:val="3"/>
-          <w:sz w:val="23"/>
-          <w:szCs w:val="23"/>
-          <w:highlight w:val="lightGray"/>
-        </w:rPr>
-        <w:t>}</w:t>
-      </w:r>
-      <w:r>
-        <w:rPr>
-          <w:rFonts w:ascii="HelveticaNeue" w:hAnsi="HelveticaNeue"/>
-          <w:color w:val="000000"/>
-          <w:spacing w:val="3"/>
-          <w:sz w:val="23"/>
-          <w:szCs w:val="23"/>
-          <w:highlight w:val="lightGray"/>
-        </w:rPr>
-        <w:t xml:space="preserve"> -u $</w:t>
-      </w:r>
-      <w:r>
-        <w:rPr>
-          <w:rFonts w:ascii="HelveticaNeue" w:hAnsi="HelveticaNeue"/>
-          <w:i/>
-          <w:iCs/>
-          <w:color w:val="000000"/>
-          <w:spacing w:val="3"/>
-          <w:sz w:val="23"/>
-          <w:szCs w:val="23"/>
-          <w:highlight w:val="lightGray"/>
-        </w:rPr>
-        <w:t>{</w:t>
-      </w:r>
-      <w:r>
-        <w:rPr>
-          <w:rFonts w:ascii="HelveticaNeue" w:hAnsi="HelveticaNeue"/>
-          <w:i/>
-          <w:iCs/>
-          <w:color w:val="FF0000"/>
-          <w:spacing w:val="3"/>
-          <w:sz w:val="23"/>
-          <w:szCs w:val="23"/>
-          <w:highlight w:val="lightGray"/>
-        </w:rPr>
-        <w:t>user</w:t>
-      </w:r>
-      <w:r>
-        <w:rPr>
-          <w:rFonts w:ascii="HelveticaNeue" w:hAnsi="HelveticaNeue"/>
-          <w:i/>
-          <w:iCs/>
-          <w:color w:val="000000"/>
-          <w:spacing w:val="3"/>
-          <w:sz w:val="23"/>
-          <w:szCs w:val="23"/>
-          <w:highlight w:val="lightGray"/>
-        </w:rPr>
-        <w:t>}</w:t>
-      </w:r>
-      <w:r>
-        <w:rPr>
-          <w:rFonts w:ascii="HelveticaNeue" w:hAnsi="HelveticaNeue"/>
-          <w:color w:val="000000"/>
-          <w:spacing w:val="3"/>
-          <w:sz w:val="23"/>
-          <w:szCs w:val="23"/>
-          <w:highlight w:val="lightGray"/>
-        </w:rPr>
-        <w:t xml:space="preserve"> -w $</w:t>
-      </w:r>
-      <w:r>
-        <w:rPr>
-          <w:rFonts w:ascii="HelveticaNeue" w:hAnsi="HelveticaNeue"/>
-          <w:i/>
-          <w:iCs/>
-          <w:color w:val="000000"/>
-          <w:spacing w:val="3"/>
-          <w:sz w:val="23"/>
-          <w:szCs w:val="23"/>
-          <w:highlight w:val="lightGray"/>
-        </w:rPr>
-        <w:t>{</w:t>
-      </w:r>
-      <w:r>
-        <w:rPr>
-          <w:rFonts w:ascii="HelveticaNeue" w:hAnsi="HelveticaNeue"/>
-          <w:i/>
-          <w:iCs/>
-          <w:color w:val="FF0000"/>
-          <w:spacing w:val="3"/>
-          <w:sz w:val="23"/>
-          <w:szCs w:val="23"/>
-          <w:highlight w:val="lightGray"/>
-        </w:rPr>
-        <w:t>warehouse</w:t>
-      </w:r>
-      <w:r>
-        <w:rPr>
-          <w:rFonts w:ascii="HelveticaNeue" w:hAnsi="HelveticaNeue"/>
-          <w:i/>
-          <w:iCs/>
-          <w:color w:val="000000"/>
-          <w:spacing w:val="3"/>
-          <w:sz w:val="23"/>
-          <w:szCs w:val="23"/>
-          <w:highlight w:val="lightGray"/>
-        </w:rPr>
-        <w:t>}</w:t>
-      </w:r>
-      <w:r>
-        <w:rPr>
-          <w:rFonts w:ascii="HelveticaNeue" w:hAnsi="HelveticaNeue"/>
-          <w:color w:val="000000"/>
-          <w:spacing w:val="3"/>
-          <w:sz w:val="23"/>
-          <w:szCs w:val="23"/>
-          <w:highlight w:val="lightGray"/>
-        </w:rPr>
-        <w:t xml:space="preserve"> -o </w:t>
-      </w:r>
-      <w:proofErr w:type="spellStart"/>
-      <w:r>
-        <w:rPr>
-          <w:rFonts w:ascii="HelveticaNeue" w:hAnsi="HelveticaNeue"/>
-          <w:color w:val="000000"/>
-          <w:spacing w:val="3"/>
-          <w:sz w:val="23"/>
-          <w:szCs w:val="23"/>
-          <w:highlight w:val="lightGray"/>
-        </w:rPr>
-        <w:t>variable_substitution</w:t>
-      </w:r>
-      <w:proofErr w:type="spellEnd"/>
-      <w:r>
-        <w:rPr>
-          <w:rFonts w:ascii="HelveticaNeue" w:hAnsi="HelveticaNeue"/>
-          <w:color w:val="000000"/>
-          <w:spacing w:val="3"/>
-          <w:sz w:val="23"/>
-          <w:szCs w:val="23"/>
-          <w:highlight w:val="lightGray"/>
-        </w:rPr>
-        <w:t xml:space="preserve">=true -o </w:t>
-      </w:r>
-      <w:proofErr w:type="spellStart"/>
-      <w:r>
-        <w:rPr>
-          <w:rFonts w:ascii="HelveticaNeue" w:hAnsi="HelveticaNeue"/>
-          <w:color w:val="000000"/>
-          <w:spacing w:val="3"/>
-          <w:sz w:val="23"/>
-          <w:szCs w:val="23"/>
-          <w:highlight w:val="lightGray"/>
-        </w:rPr>
-        <w:t>log_file</w:t>
-      </w:r>
-      <w:proofErr w:type="spellEnd"/>
-      <w:r>
-        <w:rPr>
-          <w:rFonts w:ascii="HelveticaNeue" w:hAnsi="HelveticaNeue"/>
-          <w:color w:val="FF0000"/>
-          <w:spacing w:val="3"/>
-          <w:sz w:val="23"/>
-          <w:szCs w:val="23"/>
-          <w:highlight w:val="lightGray"/>
-        </w:rPr>
-        <w:t>=/opt/script/snowsql_upload_data.log</w:t>
-      </w:r>
-      <w:r>
-        <w:rPr>
-          <w:rFonts w:ascii="HelveticaNeue" w:hAnsi="HelveticaNeue"/>
-          <w:color w:val="000000"/>
-          <w:spacing w:val="3"/>
-          <w:sz w:val="23"/>
-          <w:szCs w:val="23"/>
-          <w:highlight w:val="lightGray"/>
-        </w:rPr>
-        <w:t xml:space="preserve"> --variable path=$</w:t>
-      </w:r>
-      <w:r>
-        <w:rPr>
-          <w:rFonts w:ascii="HelveticaNeue" w:hAnsi="HelveticaNeue"/>
-          <w:i/>
-          <w:iCs/>
-          <w:color w:val="000000"/>
-          <w:spacing w:val="3"/>
-          <w:sz w:val="23"/>
-          <w:szCs w:val="23"/>
-          <w:highlight w:val="lightGray"/>
-        </w:rPr>
-        <w:t>{</w:t>
-      </w:r>
-      <w:r>
-        <w:rPr>
-          <w:rFonts w:ascii="HelveticaNeue" w:hAnsi="HelveticaNeue"/>
-          <w:i/>
-          <w:iCs/>
-          <w:color w:val="FF0000"/>
-          <w:spacing w:val="3"/>
-          <w:sz w:val="23"/>
-          <w:szCs w:val="23"/>
-          <w:highlight w:val="lightGray"/>
-        </w:rPr>
-        <w:t>path</w:t>
-      </w:r>
-      <w:r>
-        <w:rPr>
-          <w:rFonts w:ascii="HelveticaNeue" w:hAnsi="HelveticaNeue"/>
-          <w:i/>
-          <w:iCs/>
-          <w:color w:val="000000"/>
-          <w:spacing w:val="3"/>
-          <w:sz w:val="23"/>
-          <w:szCs w:val="23"/>
-          <w:highlight w:val="lightGray"/>
-        </w:rPr>
-        <w:t>}</w:t>
-      </w:r>
-      <w:r>
-        <w:rPr>
-          <w:rFonts w:ascii="HelveticaNeue" w:hAnsi="HelveticaNeue"/>
-          <w:color w:val="000000"/>
-          <w:spacing w:val="3"/>
-          <w:sz w:val="23"/>
-          <w:szCs w:val="23"/>
-          <w:highlight w:val="lightGray"/>
-        </w:rPr>
-        <w:t xml:space="preserve"> --variable </w:t>
-      </w:r>
-      <w:proofErr w:type="spellStart"/>
-      <w:r>
-        <w:rPr>
-          <w:rFonts w:ascii="HelveticaNeue" w:hAnsi="HelveticaNeue"/>
-          <w:color w:val="000000"/>
-          <w:spacing w:val="3"/>
-          <w:sz w:val="23"/>
-          <w:szCs w:val="23"/>
-          <w:highlight w:val="lightGray"/>
-        </w:rPr>
-        <w:t>stage_name</w:t>
-      </w:r>
-      <w:proofErr w:type="spellEnd"/>
-      <w:r>
-        <w:rPr>
-          <w:rFonts w:ascii="HelveticaNeue" w:hAnsi="HelveticaNeue"/>
-          <w:color w:val="000000"/>
-          <w:spacing w:val="3"/>
-          <w:sz w:val="23"/>
-          <w:szCs w:val="23"/>
-          <w:highlight w:val="lightGray"/>
-        </w:rPr>
-        <w:t>=</w:t>
-      </w:r>
-      <w:r>
-        <w:rPr>
-          <w:rFonts w:ascii="HelveticaNeue" w:hAnsi="HelveticaNeue"/>
-          <w:color w:val="000000"/>
-          <w:spacing w:val="3"/>
-          <w:sz w:val="23"/>
-          <w:szCs w:val="23"/>
-          <w:highlight w:val="lightGray"/>
-        </w:rPr>
-        <w:t>$</w:t>
-      </w:r>
-      <w:r>
-        <w:rPr>
-          <w:rFonts w:ascii="HelveticaNeue" w:hAnsi="HelveticaNeue"/>
-          <w:color w:val="FF0000"/>
-          <w:spacing w:val="3"/>
-          <w:sz w:val="23"/>
-          <w:szCs w:val="23"/>
-          <w:highlight w:val="lightGray"/>
-        </w:rPr>
-        <w:t>{</w:t>
-      </w:r>
-      <w:proofErr w:type="spellStart"/>
-      <w:r>
-        <w:rPr>
-          <w:rFonts w:ascii="HelveticaNeue" w:hAnsi="HelveticaNeue"/>
-          <w:color w:val="FF0000"/>
-          <w:spacing w:val="3"/>
-          <w:sz w:val="23"/>
-          <w:szCs w:val="23"/>
-          <w:highlight w:val="lightGray"/>
-        </w:rPr>
-        <w:t>unravel_stage_upload</w:t>
-      </w:r>
-      <w:proofErr w:type="spellEnd"/>
-      <w:r>
-        <w:rPr>
-          <w:rFonts w:ascii="HelveticaNeue" w:hAnsi="HelveticaNeue"/>
-          <w:color w:val="FF0000"/>
-          <w:spacing w:val="3"/>
-          <w:sz w:val="23"/>
-          <w:szCs w:val="23"/>
-          <w:highlight w:val="lightGray"/>
-        </w:rPr>
-        <w:t xml:space="preserve">} </w:t>
-      </w:r>
-      <w:r>
-        <w:rPr>
-          <w:rFonts w:ascii="HelveticaNeue" w:hAnsi="HelveticaNeue"/>
-          <w:color w:val="000000"/>
-          <w:spacing w:val="3"/>
-          <w:sz w:val="23"/>
-          <w:szCs w:val="23"/>
-          <w:highlight w:val="lightGray"/>
-        </w:rPr>
-        <w:t xml:space="preserve">--variable </w:t>
-      </w:r>
-      <w:proofErr w:type="spellStart"/>
-      <w:r>
-        <w:rPr>
-          <w:rFonts w:ascii="HelveticaNeue" w:hAnsi="HelveticaNeue"/>
-          <w:color w:val="000000"/>
-          <w:spacing w:val="3"/>
-          <w:sz w:val="23"/>
-          <w:szCs w:val="23"/>
-          <w:highlight w:val="lightGray"/>
-        </w:rPr>
-        <w:t>file_format</w:t>
-      </w:r>
-      <w:proofErr w:type="spellEnd"/>
-      <w:r>
-        <w:rPr>
-          <w:rFonts w:ascii="HelveticaNeue" w:hAnsi="HelveticaNeue"/>
-          <w:color w:val="000000"/>
-          <w:spacing w:val="3"/>
-          <w:sz w:val="23"/>
-          <w:szCs w:val="23"/>
-          <w:highlight w:val="lightGray"/>
-        </w:rPr>
-        <w:t>=</w:t>
-      </w:r>
-      <w:r>
-        <w:rPr>
-          <w:rFonts w:ascii="HelveticaNeue" w:hAnsi="HelveticaNeue"/>
-          <w:color w:val="000000"/>
-          <w:spacing w:val="3"/>
-          <w:sz w:val="23"/>
-          <w:szCs w:val="23"/>
-          <w:highlight w:val="lightGray"/>
-        </w:rPr>
-        <w:t>${</w:t>
-      </w:r>
-      <w:proofErr w:type="spellStart"/>
-      <w:r>
-        <w:rPr>
-          <w:rFonts w:ascii="HelveticaNeue" w:hAnsi="HelveticaNeue"/>
-          <w:color w:val="FF0000"/>
-          <w:spacing w:val="3"/>
-          <w:sz w:val="23"/>
-          <w:szCs w:val="23"/>
-          <w:highlight w:val="lightGray"/>
-        </w:rPr>
-        <w:t>unravel_file_format_upload</w:t>
-      </w:r>
-      <w:proofErr w:type="spellEnd"/>
-      <w:r>
-        <w:rPr>
-          <w:rFonts w:ascii="HelveticaNeue" w:hAnsi="HelveticaNeue"/>
-          <w:color w:val="FF0000"/>
-          <w:spacing w:val="3"/>
-          <w:sz w:val="23"/>
-          <w:szCs w:val="23"/>
-          <w:highlight w:val="lightGray"/>
-        </w:rPr>
-        <w:t>}</w:t>
-      </w:r>
-    </w:p>
-    <w:p>
-      <w:pPr>
-        <w:pStyle w:val="NormalWeb"/>
-        <w:shd w:val="clear" w:color="auto" w:fill="F8F8F8"/>
-        <w:spacing w:after="102"/>
-        <w:rPr>
-          <w:rFonts w:ascii="HelveticaNeue" w:hAnsi="HelveticaNeue"/>
-          <w:color w:val="000000"/>
-          <w:spacing w:val="3"/>
-          <w:sz w:val="23"/>
-          <w:szCs w:val="23"/>
-        </w:rPr>
-      </w:pPr>
-      <w:r>
-        <w:rPr>
-          <w:rFonts w:ascii="HelveticaNeue" w:hAnsi="HelveticaNeue"/>
-          <w:color w:val="000000"/>
-          <w:spacing w:val="3"/>
-          <w:sz w:val="23"/>
-          <w:szCs w:val="23"/>
-        </w:rPr>
-        <w:t>For example:</w:t>
-      </w:r>
-    </w:p>
-    <w:p>
-      <w:pPr>
-        <w:pStyle w:val="NormalWeb"/>
-        <w:shd w:val="clear" w:color="auto" w:fill="F8F8F8"/>
-        <w:spacing w:after="102"/>
-        <w:rPr>
-          <w:rFonts w:ascii="Menlo" w:hAnsi="Menlo" w:cs="Menlo"/>
-          <w:color w:val="000000"/>
-          <w:sz w:val="22"/>
-          <w:szCs w:val="22"/>
-        </w:rPr>
-      </w:pPr>
-      <w:proofErr w:type="spellStart"/>
-      <w:r>
-        <w:rPr>
-          <w:rFonts w:ascii="Menlo" w:hAnsi="Menlo" w:cs="Menlo"/>
-          <w:color w:val="000000"/>
-          <w:sz w:val="22"/>
-          <w:szCs w:val="22"/>
-        </w:rPr>
-        <w:t>snowsql</w:t>
-      </w:r>
-      <w:proofErr w:type="spellEnd"/>
-      <w:r>
-        <w:rPr>
-          <w:rFonts w:ascii="Menlo" w:hAnsi="Menlo" w:cs="Menlo"/>
-          <w:color w:val="000000"/>
-          <w:sz w:val="22"/>
-          <w:szCs w:val="22"/>
-        </w:rPr>
-        <w:t xml:space="preserve"> -f /opt/script/</w:t>
-      </w:r>
-      <w:proofErr w:type="spellStart"/>
-      <w:r>
-        <w:rPr>
-          <w:rFonts w:ascii="Menlo" w:hAnsi="Menlo" w:cs="Menlo"/>
-          <w:color w:val="000000"/>
-          <w:sz w:val="22"/>
-          <w:szCs w:val="22"/>
-        </w:rPr>
-        <w:t>snowsql_upload_data.sql</w:t>
-      </w:r>
-      <w:proofErr w:type="spellEnd"/>
-      <w:r>
-        <w:rPr>
-          <w:rFonts w:ascii="Menlo" w:hAnsi="Menlo" w:cs="Menlo"/>
-          <w:color w:val="000000"/>
-          <w:sz w:val="22"/>
-          <w:szCs w:val="22"/>
-        </w:rPr>
-        <w:t xml:space="preserve"> -d </w:t>
-      </w:r>
-      <w:proofErr w:type="spellStart"/>
-      <w:r>
-        <w:rPr>
-          <w:rFonts w:ascii="Menlo" w:hAnsi="Menlo" w:cs="Menlo"/>
-          <w:color w:val="000000"/>
-          <w:sz w:val="22"/>
-          <w:szCs w:val="22"/>
-        </w:rPr>
-        <w:t>unravel_sf_database</w:t>
-      </w:r>
-      <w:proofErr w:type="spellEnd"/>
-      <w:r>
-        <w:rPr>
-          <w:rFonts w:ascii="Menlo" w:hAnsi="Menlo" w:cs="Menlo"/>
-          <w:color w:val="000000"/>
-          <w:sz w:val="22"/>
-          <w:szCs w:val="22"/>
-        </w:rPr>
-        <w:t xml:space="preserve"> -s </w:t>
-      </w:r>
-      <w:proofErr w:type="spellStart"/>
-      <w:r>
-        <w:rPr>
-          <w:rFonts w:ascii="Menlo" w:hAnsi="Menlo" w:cs="Menlo"/>
-          <w:color w:val="000000"/>
-          <w:sz w:val="22"/>
-          <w:szCs w:val="22"/>
-        </w:rPr>
-        <w:t>unravel_sf_schema</w:t>
-      </w:r>
-      <w:proofErr w:type="spellEnd"/>
-      <w:r>
-        <w:rPr>
-          <w:rFonts w:ascii="Menlo" w:hAnsi="Menlo" w:cs="Menlo"/>
-          <w:color w:val="000000"/>
-          <w:sz w:val="22"/>
-          <w:szCs w:val="22"/>
-        </w:rPr>
-        <w:t xml:space="preserve"> -r </w:t>
-      </w:r>
-      <w:proofErr w:type="spellStart"/>
-      <w:r>
-        <w:rPr>
-          <w:rFonts w:ascii="Menlo" w:hAnsi="Menlo" w:cs="Menlo"/>
-          <w:color w:val="000000"/>
-          <w:sz w:val="22"/>
-          <w:szCs w:val="22"/>
-        </w:rPr>
-        <w:t>unravel_sf_role</w:t>
-      </w:r>
-      <w:proofErr w:type="spellEnd"/>
-      <w:r>
-        <w:rPr>
-          <w:rFonts w:ascii="Menlo" w:hAnsi="Menlo" w:cs="Menlo"/>
-          <w:color w:val="000000"/>
-          <w:sz w:val="22"/>
-          <w:szCs w:val="22"/>
-        </w:rPr>
-        <w:t xml:space="preserve"> -a </w:t>
-      </w:r>
-      <w:proofErr w:type="spellStart"/>
-      <w:r>
-        <w:rPr>
-          <w:rFonts w:ascii="Menlo" w:hAnsi="Menlo" w:cs="Menlo"/>
-          <w:color w:val="000000"/>
-          <w:sz w:val="22"/>
-          <w:szCs w:val="22"/>
-        </w:rPr>
-        <w:t>unravel_sf_account</w:t>
-      </w:r>
-      <w:proofErr w:type="spellEnd"/>
-      <w:r>
-        <w:rPr>
-          <w:rFonts w:ascii="Menlo" w:hAnsi="Menlo" w:cs="Menlo"/>
-          <w:color w:val="000000"/>
-          <w:sz w:val="22"/>
-          <w:szCs w:val="22"/>
-        </w:rPr>
-        <w:t xml:space="preserve"> -u </w:t>
-      </w:r>
-      <w:proofErr w:type="spellStart"/>
-      <w:r>
-        <w:rPr>
-          <w:rFonts w:ascii="Menlo" w:hAnsi="Menlo" w:cs="Menlo"/>
-          <w:color w:val="000000"/>
-          <w:sz w:val="22"/>
-          <w:szCs w:val="22"/>
-        </w:rPr>
-        <w:t>unravel_sf_user</w:t>
-      </w:r>
-      <w:proofErr w:type="spellEnd"/>
-      <w:r>
-        <w:rPr>
-          <w:rFonts w:ascii="Menlo" w:hAnsi="Menlo" w:cs="Menlo"/>
-          <w:color w:val="000000"/>
-          <w:sz w:val="22"/>
-          <w:szCs w:val="22"/>
-        </w:rPr>
-        <w:t xml:space="preserve"> -w </w:t>
-      </w:r>
-      <w:proofErr w:type="spellStart"/>
-      <w:r>
-        <w:rPr>
-          <w:rFonts w:ascii="Menlo" w:hAnsi="Menlo" w:cs="Menlo"/>
-          <w:color w:val="000000"/>
-          <w:sz w:val="22"/>
-          <w:szCs w:val="22"/>
-        </w:rPr>
-        <w:t>unravel_sf_warehouse</w:t>
-      </w:r>
-      <w:proofErr w:type="spellEnd"/>
-      <w:r>
-        <w:rPr>
-          <w:rFonts w:ascii="Menlo" w:hAnsi="Menlo" w:cs="Menlo"/>
-          <w:color w:val="000000"/>
-          <w:sz w:val="22"/>
-          <w:szCs w:val="22"/>
-        </w:rPr>
-        <w:t xml:space="preserve"> -o </w:t>
-      </w:r>
-      <w:proofErr w:type="spellStart"/>
-      <w:r>
-        <w:rPr>
-          <w:rFonts w:ascii="Menlo" w:hAnsi="Menlo" w:cs="Menlo"/>
-          <w:color w:val="000000"/>
-          <w:sz w:val="22"/>
-          <w:szCs w:val="22"/>
-        </w:rPr>
-        <w:t>variable_substitution</w:t>
-      </w:r>
-      <w:proofErr w:type="spellEnd"/>
-      <w:r>
-        <w:rPr>
-          <w:rFonts w:ascii="Menlo" w:hAnsi="Menlo" w:cs="Menlo"/>
-          <w:color w:val="000000"/>
-          <w:sz w:val="22"/>
-          <w:szCs w:val="22"/>
-        </w:rPr>
-        <w:t xml:space="preserve">=true -o </w:t>
-      </w:r>
-      <w:proofErr w:type="spellStart"/>
-      <w:r>
-        <w:rPr>
-          <w:rFonts w:ascii="Menlo" w:hAnsi="Menlo" w:cs="Menlo"/>
-          <w:color w:val="000000"/>
-          <w:sz w:val="22"/>
-          <w:szCs w:val="22"/>
-        </w:rPr>
-        <w:t>log_file</w:t>
-      </w:r>
-      <w:proofErr w:type="spellEnd"/>
-      <w:r>
-        <w:rPr>
-          <w:rFonts w:ascii="Menlo" w:hAnsi="Menlo" w:cs="Menlo"/>
-          <w:color w:val="000000"/>
-          <w:sz w:val="22"/>
-          <w:szCs w:val="22"/>
-        </w:rPr>
-        <w:t>=/opt/script/snowsql_upload_data.log --variable path=/opt/</w:t>
-      </w:r>
-      <w:proofErr w:type="spellStart"/>
-      <w:r>
-        <w:rPr>
-          <w:rFonts w:ascii="Menlo" w:hAnsi="Menlo" w:cs="Menlo"/>
-          <w:color w:val="000000"/>
-          <w:sz w:val="22"/>
-          <w:szCs w:val="22"/>
-        </w:rPr>
-        <w:t>download_path</w:t>
-      </w:r>
-      <w:proofErr w:type="spellEnd"/>
-      <w:r>
-        <w:rPr>
-          <w:rFonts w:ascii="Menlo" w:hAnsi="Menlo" w:cs="Menlo"/>
-          <w:color w:val="000000"/>
-          <w:sz w:val="22"/>
-          <w:szCs w:val="22"/>
-        </w:rPr>
-        <w:t xml:space="preserve">/ --variable </w:t>
-      </w:r>
-      <w:proofErr w:type="spellStart"/>
-      <w:r>
-        <w:rPr>
-          <w:rFonts w:ascii="Menlo" w:hAnsi="Menlo" w:cs="Menlo"/>
-          <w:color w:val="000000"/>
-          <w:sz w:val="22"/>
-          <w:szCs w:val="22"/>
-        </w:rPr>
-        <w:t>stage_name</w:t>
-      </w:r>
-      <w:proofErr w:type="spellEnd"/>
-      <w:r>
-        <w:rPr>
-          <w:rFonts w:ascii="Menlo" w:hAnsi="Menlo" w:cs="Menlo"/>
-          <w:color w:val="000000"/>
-          <w:sz w:val="22"/>
-          <w:szCs w:val="22"/>
-        </w:rPr>
-        <w:t>=</w:t>
-      </w:r>
-      <w:proofErr w:type="spellStart"/>
-      <w:r>
-        <w:rPr>
-          <w:rFonts w:ascii="Menlo" w:hAnsi="Menlo" w:cs="Menlo"/>
-          <w:color w:val="000000"/>
-          <w:sz w:val="22"/>
-          <w:szCs w:val="22"/>
-        </w:rPr>
-        <w:t>unravel_stage_upload</w:t>
-      </w:r>
-      <w:proofErr w:type="spellEnd"/>
-      <w:r>
-        <w:rPr>
-          <w:rFonts w:ascii="Menlo" w:hAnsi="Menlo" w:cs="Menlo"/>
-          <w:color w:val="000000"/>
-          <w:sz w:val="22"/>
-          <w:szCs w:val="22"/>
-        </w:rPr>
-        <w:t xml:space="preserve"> --variable </w:t>
-      </w:r>
-      <w:proofErr w:type="spellStart"/>
-      <w:r>
-        <w:rPr>
-          <w:rFonts w:ascii="Menlo" w:hAnsi="Menlo" w:cs="Menlo"/>
-          <w:color w:val="000000"/>
-          <w:sz w:val="22"/>
-          <w:szCs w:val="22"/>
-        </w:rPr>
-        <w:t>file_format</w:t>
-      </w:r>
-      <w:proofErr w:type="spellEnd"/>
-      <w:r>
-        <w:rPr>
-          <w:rFonts w:ascii="Menlo" w:hAnsi="Menlo" w:cs="Menlo"/>
-          <w:color w:val="000000"/>
-          <w:sz w:val="22"/>
-          <w:szCs w:val="22"/>
-        </w:rPr>
-        <w:t>=</w:t>
-      </w:r>
-      <w:proofErr w:type="spellStart"/>
-      <w:r>
-        <w:rPr>
-          <w:rFonts w:ascii="Menlo" w:hAnsi="Menlo" w:cs="Menlo"/>
-          <w:color w:val="000000"/>
-          <w:sz w:val="22"/>
-          <w:szCs w:val="22"/>
-        </w:rPr>
-        <w:t>unravel_file_format_upload</w:t>
-      </w:r>
-      <w:proofErr w:type="spellEnd"/>
-    </w:p>
-    <w:p>
-      <w:pPr>
-        <w:pStyle w:val="NormalWeb"/>
-        <w:shd w:val="clear" w:color="auto" w:fill="F8F8F8"/>
-        <w:spacing w:after="102"/>
-        <w:rPr>
-          <w:rFonts w:ascii="Menlo" w:hAnsi="Menlo" w:cs="Menlo"/>
-          <w:color w:val="000000"/>
-          <w:sz w:val="22"/>
-          <w:szCs w:val="22"/>
-        </w:rPr>
-      </w:pPr>
-    </w:p>
-    <w:tbl>
-      <w:tblPr>
-        <w:tblW w:w="0" w:type="auto"/>
-        <w:tblBorders>
-          <w:top w:val="single" w:sz="4" w:space="0" w:color="auto"/>
-          <w:left w:val="single" w:sz="4" w:space="0" w:color="auto"/>
-          <w:bottom w:val="single" w:sz="4" w:space="0" w:color="auto"/>
-          <w:right w:val="single" w:sz="4" w:space="0" w:color="auto"/>
-          <w:insideH w:val="single" w:sz="4" w:space="0" w:color="auto"/>
-          <w:insideV w:val="single" w:sz="4" w:space="0" w:color="auto"/>
-        </w:tblBorders>
-        <w:shd w:val="clear" w:color="auto" w:fill="F8F8F8"/>
-        <w:tblCellMar>
-          <w:top w:w="15" w:type="dxa"/>
-          <w:left w:w="15" w:type="dxa"/>
-          <w:bottom w:w="15" w:type="dxa"/>
-          <w:right w:w="15" w:type="dxa"/>
-        </w:tblCellMar>
-        <w:tblLook w:val="04A0" w:firstRow="1" w:lastRow="0" w:firstColumn="1" w:lastColumn="0" w:noHBand="0" w:noVBand="1"/>
-      </w:tblPr>
-      <w:tblGrid>
-        <w:gridCol w:w="2343"/>
-        <w:gridCol w:w="7007"/>
-      </w:tblGrid>
-      <w:tr>
-        <w:trPr>
-          <w:tblHeader/>
-        </w:trPr>
-        <w:tc>
-          <w:tcPr>
-            <w:tcW w:w="0" w:type="auto"/>
-            <w:shd w:val="clear" w:color="auto" w:fill="F8F8F8"/>
-            <w:tcMar>
-              <w:top w:w="120" w:type="dxa"/>
-              <w:left w:w="120" w:type="dxa"/>
-              <w:bottom w:w="120" w:type="dxa"/>
-              <w:right w:w="120" w:type="dxa"/>
-            </w:tcMar>
-            <w:vAlign w:val="center"/>
-            <w:hideMark/>
-          </w:tcPr>
-          <w:p>
-            <w:pPr>
-              <w:pStyle w:val="NormalWeb"/>
-              <w:spacing w:before="0" w:beforeAutospacing="0" w:after="0" w:afterAutospacing="0"/>
-              <w:jc w:val="center"/>
-              <w:rPr>
-                <w:rFonts w:ascii="HelveticaNeue" w:hAnsi="HelveticaNeue"/>
-                <w:color w:val="000000"/>
-                <w:spacing w:val="3"/>
-                <w:sz w:val="23"/>
-                <w:szCs w:val="23"/>
-              </w:rPr>
-            </w:pPr>
-            <w:r>
-              <w:rPr>
-                <w:rFonts w:ascii="HelveticaNeue" w:hAnsi="HelveticaNeue"/>
-                <w:color w:val="000000"/>
-                <w:spacing w:val="3"/>
-                <w:sz w:val="23"/>
-                <w:szCs w:val="23"/>
-              </w:rPr>
-              <w:t>Parameter</w:t>
-            </w:r>
-          </w:p>
-        </w:tc>
-        <w:tc>
-          <w:tcPr>
-            <w:tcW w:w="0" w:type="auto"/>
-            <w:shd w:val="clear" w:color="auto" w:fill="F8F8F8"/>
-            <w:tcMar>
-              <w:top w:w="120" w:type="dxa"/>
-              <w:left w:w="120" w:type="dxa"/>
-              <w:bottom w:w="120" w:type="dxa"/>
-              <w:right w:w="120" w:type="dxa"/>
-            </w:tcMar>
-            <w:vAlign w:val="center"/>
-            <w:hideMark/>
-          </w:tcPr>
-          <w:p>
-            <w:pPr>
-              <w:pStyle w:val="NormalWeb"/>
-              <w:spacing w:before="0" w:beforeAutospacing="0" w:after="0" w:afterAutospacing="0"/>
-              <w:jc w:val="center"/>
-              <w:rPr>
-                <w:rFonts w:ascii="HelveticaNeue" w:hAnsi="HelveticaNeue"/>
-                <w:color w:val="000000"/>
-                <w:spacing w:val="3"/>
-                <w:sz w:val="23"/>
-                <w:szCs w:val="23"/>
-              </w:rPr>
-            </w:pPr>
-            <w:r>
-              <w:rPr>
-                <w:rFonts w:ascii="HelveticaNeue" w:hAnsi="HelveticaNeue"/>
-                <w:color w:val="000000"/>
-                <w:spacing w:val="3"/>
-                <w:sz w:val="23"/>
-                <w:szCs w:val="23"/>
-              </w:rPr>
-              <w:t>Description</w:t>
-            </w:r>
-          </w:p>
-        </w:tc>
-      </w:tr>
-      <w:tr>
-        <w:tc>
-          <w:tcPr>
-            <w:tcW w:w="0" w:type="auto"/>
-            <w:shd w:val="clear" w:color="auto" w:fill="F8F8F8"/>
-            <w:tcMar>
-              <w:top w:w="120" w:type="dxa"/>
-              <w:left w:w="120" w:type="dxa"/>
-              <w:bottom w:w="120" w:type="dxa"/>
-              <w:right w:w="120" w:type="dxa"/>
-            </w:tcMar>
-            <w:vAlign w:val="center"/>
-            <w:hideMark/>
-          </w:tcPr>
-          <w:p>
-            <w:pPr>
-              <w:pStyle w:val="NormalWeb"/>
-              <w:spacing w:before="0" w:beforeAutospacing="0" w:after="0" w:afterAutospacing="0"/>
-              <w:rPr>
-                <w:rFonts w:ascii="HelveticaNeue" w:hAnsi="HelveticaNeue"/>
-                <w:color w:val="000000"/>
-                <w:spacing w:val="3"/>
-                <w:sz w:val="21"/>
-                <w:szCs w:val="21"/>
-              </w:rPr>
-            </w:pPr>
-            <w:r>
-              <w:rPr>
-                <w:rFonts w:ascii="HelveticaNeue" w:hAnsi="HelveticaNeue"/>
-                <w:color w:val="000000"/>
-                <w:spacing w:val="3"/>
-                <w:sz w:val="21"/>
-                <w:szCs w:val="21"/>
-              </w:rPr>
-              <w:t>-f</w:t>
-            </w:r>
-          </w:p>
-        </w:tc>
-        <w:tc>
-          <w:tcPr>
-            <w:tcW w:w="0" w:type="auto"/>
-            <w:shd w:val="clear" w:color="auto" w:fill="F8F8F8"/>
-            <w:tcMar>
-              <w:top w:w="120" w:type="dxa"/>
-              <w:left w:w="120" w:type="dxa"/>
-              <w:bottom w:w="120" w:type="dxa"/>
-              <w:right w:w="120" w:type="dxa"/>
-            </w:tcMar>
-            <w:vAlign w:val="center"/>
-            <w:hideMark/>
-          </w:tcPr>
-          <w:p>
-            <w:pPr>
-              <w:pStyle w:val="NormalWeb"/>
-              <w:spacing w:before="0" w:beforeAutospacing="0" w:after="0" w:afterAutospacing="0"/>
-              <w:rPr>
-                <w:rFonts w:ascii="HelveticaNeue" w:hAnsi="HelveticaNeue"/>
-                <w:color w:val="000000"/>
-                <w:spacing w:val="3"/>
-                <w:sz w:val="21"/>
-                <w:szCs w:val="21"/>
-              </w:rPr>
-            </w:pPr>
-            <w:r>
-              <w:rPr>
-                <w:rFonts w:ascii="HelveticaNeue" w:hAnsi="HelveticaNeue"/>
-                <w:color w:val="000000"/>
-                <w:spacing w:val="3"/>
-                <w:sz w:val="21"/>
-                <w:szCs w:val="21"/>
-              </w:rPr>
-              <w:t>Specify the script file that you want to execute.</w:t>
-            </w:r>
-          </w:p>
-        </w:tc>
-      </w:tr>
-      <w:tr>
-        <w:tc>
-          <w:tcPr>
-            <w:tcW w:w="0" w:type="auto"/>
-            <w:shd w:val="clear" w:color="auto" w:fill="F8F8F8"/>
-            <w:tcMar>
-              <w:top w:w="120" w:type="dxa"/>
-              <w:left w:w="120" w:type="dxa"/>
-              <w:bottom w:w="120" w:type="dxa"/>
-              <w:right w:w="120" w:type="dxa"/>
-            </w:tcMar>
-            <w:vAlign w:val="center"/>
-            <w:hideMark/>
-          </w:tcPr>
-          <w:p>
-            <w:pPr>
-              <w:pStyle w:val="NormalWeb"/>
-              <w:spacing w:before="0" w:beforeAutospacing="0" w:after="0" w:afterAutospacing="0"/>
-              <w:rPr>
-                <w:rFonts w:ascii="HelveticaNeue" w:hAnsi="HelveticaNeue"/>
-                <w:color w:val="000000"/>
-                <w:spacing w:val="3"/>
-                <w:sz w:val="21"/>
-                <w:szCs w:val="21"/>
-              </w:rPr>
-            </w:pPr>
-            <w:r>
-              <w:rPr>
-                <w:rFonts w:ascii="HelveticaNeue" w:hAnsi="HelveticaNeue"/>
-                <w:color w:val="000000"/>
-                <w:spacing w:val="3"/>
-                <w:sz w:val="21"/>
-                <w:szCs w:val="21"/>
-              </w:rPr>
-              <w:t>-d</w:t>
-            </w:r>
-          </w:p>
-        </w:tc>
-        <w:tc>
-          <w:tcPr>
-            <w:tcW w:w="0" w:type="auto"/>
-            <w:shd w:val="clear" w:color="auto" w:fill="F8F8F8"/>
-            <w:tcMar>
-              <w:top w:w="120" w:type="dxa"/>
-              <w:left w:w="120" w:type="dxa"/>
-              <w:bottom w:w="120" w:type="dxa"/>
-              <w:right w:w="120" w:type="dxa"/>
-            </w:tcMar>
-            <w:vAlign w:val="center"/>
-            <w:hideMark/>
-          </w:tcPr>
-          <w:p>
-            <w:pPr>
-              <w:pStyle w:val="NormalWeb"/>
-              <w:spacing w:before="0" w:beforeAutospacing="0" w:after="0" w:afterAutospacing="0"/>
-              <w:rPr>
-                <w:rFonts w:ascii="HelveticaNeue" w:hAnsi="HelveticaNeue"/>
-                <w:color w:val="000000"/>
-                <w:spacing w:val="3"/>
-                <w:sz w:val="21"/>
-                <w:szCs w:val="21"/>
-              </w:rPr>
-            </w:pPr>
-            <w:r>
-              <w:rPr>
-                <w:rFonts w:ascii="HelveticaNeue" w:hAnsi="HelveticaNeue"/>
-                <w:color w:val="000000"/>
-                <w:spacing w:val="3"/>
-                <w:sz w:val="21"/>
-                <w:szCs w:val="21"/>
-              </w:rPr>
-              <w:t>Specify the target Snowflake Account database name. This database should have rights to create stage &amp; file-format.</w:t>
-            </w:r>
-          </w:p>
-        </w:tc>
-      </w:tr>
-      <w:tr>
-        <w:tc>
-          <w:tcPr>
-            <w:tcW w:w="0" w:type="auto"/>
-            <w:shd w:val="clear" w:color="auto" w:fill="F8F8F8"/>
-            <w:tcMar>
-              <w:top w:w="120" w:type="dxa"/>
-              <w:left w:w="120" w:type="dxa"/>
-              <w:bottom w:w="120" w:type="dxa"/>
-              <w:right w:w="120" w:type="dxa"/>
-            </w:tcMar>
-            <w:vAlign w:val="center"/>
-            <w:hideMark/>
-          </w:tcPr>
-          <w:p>
-            <w:pPr>
-              <w:pStyle w:val="NormalWeb"/>
-              <w:spacing w:before="0" w:beforeAutospacing="0" w:after="0" w:afterAutospacing="0"/>
-              <w:rPr>
-                <w:rFonts w:ascii="HelveticaNeue" w:hAnsi="HelveticaNeue"/>
-                <w:color w:val="000000"/>
-                <w:spacing w:val="3"/>
-                <w:sz w:val="21"/>
-                <w:szCs w:val="21"/>
-              </w:rPr>
-            </w:pPr>
-            <w:r>
-              <w:rPr>
-                <w:rFonts w:ascii="HelveticaNeue" w:hAnsi="HelveticaNeue"/>
-                <w:color w:val="000000"/>
-                <w:spacing w:val="3"/>
-                <w:sz w:val="21"/>
-                <w:szCs w:val="21"/>
-              </w:rPr>
-              <w:t>-u</w:t>
-            </w:r>
-          </w:p>
-        </w:tc>
-        <w:tc>
-          <w:tcPr>
-            <w:tcW w:w="0" w:type="auto"/>
-            <w:shd w:val="clear" w:color="auto" w:fill="F8F8F8"/>
-            <w:tcMar>
-              <w:top w:w="120" w:type="dxa"/>
-              <w:left w:w="120" w:type="dxa"/>
-              <w:bottom w:w="120" w:type="dxa"/>
-              <w:right w:w="120" w:type="dxa"/>
-            </w:tcMar>
-            <w:vAlign w:val="center"/>
-            <w:hideMark/>
-          </w:tcPr>
-          <w:p>
-            <w:pPr>
-              <w:pStyle w:val="NormalWeb"/>
-              <w:spacing w:before="0" w:beforeAutospacing="0" w:after="0" w:afterAutospacing="0"/>
-              <w:rPr>
-                <w:rFonts w:ascii="HelveticaNeue" w:hAnsi="HelveticaNeue"/>
-                <w:color w:val="000000"/>
-                <w:spacing w:val="3"/>
-                <w:sz w:val="21"/>
-                <w:szCs w:val="21"/>
-              </w:rPr>
-            </w:pPr>
-            <w:r>
-              <w:rPr>
-                <w:rFonts w:ascii="HelveticaNeue" w:hAnsi="HelveticaNeue"/>
-                <w:color w:val="000000"/>
-                <w:spacing w:val="3"/>
-                <w:sz w:val="21"/>
-                <w:szCs w:val="21"/>
-              </w:rPr>
-              <w:t xml:space="preserve">Specify the </w:t>
-            </w:r>
-            <w:r>
-              <w:rPr>
-                <w:rFonts w:ascii="HelveticaNeue" w:hAnsi="HelveticaNeue"/>
-                <w:color w:val="000000"/>
-                <w:spacing w:val="3"/>
-                <w:sz w:val="21"/>
-                <w:szCs w:val="21"/>
-              </w:rPr>
-              <w:t>target</w:t>
-            </w:r>
-            <w:r>
-              <w:rPr>
-                <w:rFonts w:ascii="HelveticaNeue" w:hAnsi="HelveticaNeue"/>
-                <w:color w:val="000000"/>
-                <w:spacing w:val="3"/>
-                <w:sz w:val="21"/>
-                <w:szCs w:val="21"/>
-              </w:rPr>
-              <w:t xml:space="preserve"> Snowflake Account User name.</w:t>
-            </w:r>
-            <w:r>
-              <w:rPr>
-                <w:rFonts w:ascii="HelveticaNeue" w:hAnsi="HelveticaNeue"/>
-                <w:color w:val="000000"/>
-                <w:spacing w:val="3"/>
-                <w:sz w:val="21"/>
-                <w:szCs w:val="21"/>
-              </w:rPr>
-              <w:t xml:space="preserve"> This schema should have rights to create stage &amp; file-format.</w:t>
-            </w:r>
-          </w:p>
-        </w:tc>
-      </w:tr>
-      <w:tr>
-        <w:tc>
-          <w:tcPr>
-            <w:tcW w:w="0" w:type="auto"/>
-            <w:shd w:val="clear" w:color="auto" w:fill="F8F8F8"/>
-            <w:tcMar>
-              <w:top w:w="120" w:type="dxa"/>
-              <w:left w:w="120" w:type="dxa"/>
-              <w:bottom w:w="120" w:type="dxa"/>
-              <w:right w:w="120" w:type="dxa"/>
-            </w:tcMar>
-            <w:vAlign w:val="center"/>
-            <w:hideMark/>
-          </w:tcPr>
-          <w:p>
-            <w:pPr>
-              <w:pStyle w:val="NormalWeb"/>
-              <w:spacing w:before="0" w:beforeAutospacing="0" w:after="0" w:afterAutospacing="0"/>
-              <w:rPr>
-                <w:rFonts w:ascii="HelveticaNeue" w:hAnsi="HelveticaNeue"/>
-                <w:color w:val="000000"/>
-                <w:spacing w:val="3"/>
-                <w:sz w:val="21"/>
-                <w:szCs w:val="21"/>
-              </w:rPr>
-            </w:pPr>
-            <w:r>
-              <w:rPr>
-                <w:rFonts w:ascii="HelveticaNeue" w:hAnsi="HelveticaNeue"/>
-                <w:color w:val="000000"/>
-                <w:spacing w:val="3"/>
-                <w:sz w:val="21"/>
-                <w:szCs w:val="21"/>
-              </w:rPr>
-              <w:t>-s</w:t>
-            </w:r>
-          </w:p>
-        </w:tc>
-        <w:tc>
-          <w:tcPr>
-            <w:tcW w:w="0" w:type="auto"/>
-            <w:shd w:val="clear" w:color="auto" w:fill="F8F8F8"/>
-            <w:tcMar>
-              <w:top w:w="120" w:type="dxa"/>
-              <w:left w:w="120" w:type="dxa"/>
-              <w:bottom w:w="120" w:type="dxa"/>
-              <w:right w:w="120" w:type="dxa"/>
-            </w:tcMar>
-            <w:vAlign w:val="center"/>
-            <w:hideMark/>
-          </w:tcPr>
-          <w:p>
-            <w:pPr>
-              <w:pStyle w:val="NormalWeb"/>
-              <w:spacing w:before="0" w:beforeAutospacing="0" w:after="0" w:afterAutospacing="0"/>
-              <w:rPr>
-                <w:rFonts w:ascii="HelveticaNeue" w:hAnsi="HelveticaNeue"/>
-                <w:color w:val="000000"/>
-                <w:spacing w:val="3"/>
-                <w:sz w:val="21"/>
-                <w:szCs w:val="21"/>
-              </w:rPr>
-            </w:pPr>
-            <w:r>
-              <w:rPr>
-                <w:rFonts w:ascii="HelveticaNeue" w:hAnsi="HelveticaNeue"/>
-                <w:color w:val="000000"/>
-                <w:spacing w:val="3"/>
-                <w:sz w:val="21"/>
-                <w:szCs w:val="21"/>
-              </w:rPr>
-              <w:t xml:space="preserve">Specify the </w:t>
-            </w:r>
-            <w:r>
-              <w:rPr>
-                <w:rFonts w:ascii="HelveticaNeue" w:hAnsi="HelveticaNeue"/>
-                <w:color w:val="000000"/>
-                <w:spacing w:val="3"/>
-                <w:sz w:val="21"/>
-                <w:szCs w:val="21"/>
-              </w:rPr>
-              <w:t>target</w:t>
-            </w:r>
-            <w:r>
-              <w:rPr>
-                <w:rFonts w:ascii="HelveticaNeue" w:hAnsi="HelveticaNeue"/>
-                <w:color w:val="000000"/>
-                <w:spacing w:val="3"/>
-                <w:sz w:val="21"/>
-                <w:szCs w:val="21"/>
-              </w:rPr>
-              <w:t xml:space="preserve"> Snowflake Account Schema name.</w:t>
-            </w:r>
-          </w:p>
-        </w:tc>
-      </w:tr>
-      <w:tr>
-        <w:tc>
-          <w:tcPr>
-            <w:tcW w:w="0" w:type="auto"/>
-            <w:shd w:val="clear" w:color="auto" w:fill="F8F8F8"/>
-            <w:tcMar>
-              <w:top w:w="120" w:type="dxa"/>
-              <w:left w:w="120" w:type="dxa"/>
-              <w:bottom w:w="120" w:type="dxa"/>
-              <w:right w:w="120" w:type="dxa"/>
-            </w:tcMar>
-            <w:vAlign w:val="center"/>
-            <w:hideMark/>
-          </w:tcPr>
-          <w:p>
-            <w:pPr>
-              <w:pStyle w:val="NormalWeb"/>
-              <w:spacing w:before="0" w:beforeAutospacing="0" w:after="0" w:afterAutospacing="0"/>
-              <w:rPr>
-                <w:rFonts w:ascii="HelveticaNeue" w:hAnsi="HelveticaNeue"/>
-                <w:color w:val="000000"/>
-                <w:spacing w:val="3"/>
-                <w:sz w:val="21"/>
-                <w:szCs w:val="21"/>
-              </w:rPr>
-            </w:pPr>
-            <w:r>
-              <w:rPr>
-                <w:rFonts w:ascii="HelveticaNeue" w:hAnsi="HelveticaNeue"/>
-                <w:color w:val="000000"/>
-                <w:spacing w:val="3"/>
-                <w:sz w:val="21"/>
-                <w:szCs w:val="21"/>
-              </w:rPr>
-              <w:t>-r</w:t>
-            </w:r>
-          </w:p>
-        </w:tc>
-        <w:tc>
-          <w:tcPr>
-            <w:tcW w:w="0" w:type="auto"/>
-            <w:shd w:val="clear" w:color="auto" w:fill="F8F8F8"/>
-            <w:tcMar>
-              <w:top w:w="120" w:type="dxa"/>
-              <w:left w:w="120" w:type="dxa"/>
-              <w:bottom w:w="120" w:type="dxa"/>
-              <w:right w:w="120" w:type="dxa"/>
-            </w:tcMar>
-            <w:vAlign w:val="center"/>
-            <w:hideMark/>
-          </w:tcPr>
-          <w:p>
-            <w:pPr>
-              <w:pStyle w:val="NormalWeb"/>
-              <w:spacing w:before="0" w:beforeAutospacing="0" w:after="0" w:afterAutospacing="0"/>
-              <w:rPr>
-                <w:rFonts w:ascii="HelveticaNeue" w:hAnsi="HelveticaNeue"/>
-                <w:color w:val="000000"/>
-                <w:spacing w:val="3"/>
-                <w:sz w:val="21"/>
-                <w:szCs w:val="21"/>
-              </w:rPr>
-            </w:pPr>
-            <w:r>
-              <w:rPr>
-                <w:rFonts w:ascii="HelveticaNeue" w:hAnsi="HelveticaNeue"/>
-                <w:color w:val="000000"/>
-                <w:spacing w:val="3"/>
-                <w:sz w:val="21"/>
-                <w:szCs w:val="21"/>
-              </w:rPr>
-              <w:t>Target</w:t>
-            </w:r>
-            <w:r>
-              <w:rPr>
-                <w:rFonts w:ascii="HelveticaNeue" w:hAnsi="HelveticaNeue"/>
-                <w:color w:val="000000"/>
-                <w:spacing w:val="3"/>
-                <w:sz w:val="21"/>
-                <w:szCs w:val="21"/>
-              </w:rPr>
-              <w:t xml:space="preserve"> Snowflake Account Role</w:t>
-            </w:r>
-          </w:p>
-        </w:tc>
-      </w:tr>
-      <w:tr>
-        <w:tc>
-          <w:tcPr>
-            <w:tcW w:w="0" w:type="auto"/>
-            <w:shd w:val="clear" w:color="auto" w:fill="F8F8F8"/>
-            <w:tcMar>
-              <w:top w:w="120" w:type="dxa"/>
-              <w:left w:w="120" w:type="dxa"/>
-              <w:bottom w:w="120" w:type="dxa"/>
-              <w:right w:w="120" w:type="dxa"/>
-            </w:tcMar>
-            <w:vAlign w:val="center"/>
-            <w:hideMark/>
-          </w:tcPr>
-          <w:p>
-            <w:pPr>
-              <w:pStyle w:val="NormalWeb"/>
-              <w:spacing w:before="0" w:beforeAutospacing="0" w:after="0" w:afterAutospacing="0"/>
-              <w:rPr>
-                <w:rFonts w:ascii="HelveticaNeue" w:hAnsi="HelveticaNeue"/>
-                <w:color w:val="000000"/>
-                <w:spacing w:val="3"/>
-                <w:sz w:val="21"/>
-                <w:szCs w:val="21"/>
-              </w:rPr>
-            </w:pPr>
-            <w:r>
-              <w:rPr>
-                <w:rFonts w:ascii="HelveticaNeue" w:hAnsi="HelveticaNeue"/>
-                <w:color w:val="000000"/>
-                <w:spacing w:val="3"/>
-                <w:sz w:val="21"/>
-                <w:szCs w:val="21"/>
-              </w:rPr>
-              <w:t>-a</w:t>
-            </w:r>
-          </w:p>
-        </w:tc>
-        <w:tc>
-          <w:tcPr>
-            <w:tcW w:w="0" w:type="auto"/>
-            <w:shd w:val="clear" w:color="auto" w:fill="F8F8F8"/>
-            <w:tcMar>
-              <w:top w:w="120" w:type="dxa"/>
-              <w:left w:w="120" w:type="dxa"/>
-              <w:bottom w:w="120" w:type="dxa"/>
-              <w:right w:w="120" w:type="dxa"/>
-            </w:tcMar>
-            <w:vAlign w:val="center"/>
-            <w:hideMark/>
-          </w:tcPr>
-          <w:p>
-            <w:pPr>
-              <w:pStyle w:val="NormalWeb"/>
-              <w:spacing w:before="0" w:beforeAutospacing="0" w:after="0" w:afterAutospacing="0"/>
-              <w:rPr>
-                <w:rFonts w:ascii="HelveticaNeue" w:hAnsi="HelveticaNeue"/>
-                <w:color w:val="000000"/>
-                <w:spacing w:val="3"/>
-                <w:sz w:val="21"/>
-                <w:szCs w:val="21"/>
-              </w:rPr>
-            </w:pPr>
-            <w:r>
-              <w:rPr>
-                <w:rFonts w:ascii="HelveticaNeue" w:hAnsi="HelveticaNeue"/>
-                <w:color w:val="000000"/>
-                <w:spacing w:val="3"/>
-                <w:sz w:val="21"/>
-                <w:szCs w:val="21"/>
-              </w:rPr>
-              <w:t xml:space="preserve">Specify the </w:t>
-            </w:r>
-            <w:r>
-              <w:rPr>
-                <w:rFonts w:ascii="HelveticaNeue" w:hAnsi="HelveticaNeue"/>
-                <w:color w:val="000000"/>
-                <w:spacing w:val="3"/>
-                <w:sz w:val="21"/>
-                <w:szCs w:val="21"/>
-              </w:rPr>
-              <w:t>target</w:t>
-            </w:r>
-            <w:r>
-              <w:rPr>
-                <w:rFonts w:ascii="HelveticaNeue" w:hAnsi="HelveticaNeue"/>
-                <w:color w:val="000000"/>
-                <w:spacing w:val="3"/>
-                <w:sz w:val="21"/>
-                <w:szCs w:val="21"/>
-              </w:rPr>
-              <w:t xml:space="preserve"> Snowflake Account name</w:t>
-            </w:r>
-          </w:p>
-        </w:tc>
-      </w:tr>
-      <w:tr>
-        <w:tc>
-          <w:tcPr>
-            <w:tcW w:w="0" w:type="auto"/>
-            <w:shd w:val="clear" w:color="auto" w:fill="F8F8F8"/>
-            <w:tcMar>
-              <w:top w:w="120" w:type="dxa"/>
-              <w:left w:w="120" w:type="dxa"/>
-              <w:bottom w:w="120" w:type="dxa"/>
-              <w:right w:w="120" w:type="dxa"/>
-            </w:tcMar>
-            <w:vAlign w:val="center"/>
-            <w:hideMark/>
-          </w:tcPr>
-          <w:p>
-            <w:pPr>
-              <w:pStyle w:val="NormalWeb"/>
-              <w:spacing w:before="0" w:beforeAutospacing="0" w:after="0" w:afterAutospacing="0"/>
-              <w:rPr>
-                <w:rFonts w:ascii="HelveticaNeue" w:hAnsi="HelveticaNeue"/>
-                <w:color w:val="000000"/>
-                <w:spacing w:val="3"/>
-                <w:sz w:val="21"/>
-                <w:szCs w:val="21"/>
-              </w:rPr>
-            </w:pPr>
-            <w:r>
-              <w:rPr>
-                <w:rFonts w:ascii="HelveticaNeue" w:hAnsi="HelveticaNeue"/>
-                <w:color w:val="000000"/>
-                <w:spacing w:val="3"/>
-                <w:sz w:val="21"/>
-                <w:szCs w:val="21"/>
-              </w:rPr>
-              <w:t xml:space="preserve">-o </w:t>
-            </w:r>
-            <w:proofErr w:type="spellStart"/>
-            <w:r>
-              <w:rPr>
-                <w:rFonts w:ascii="HelveticaNeue" w:hAnsi="HelveticaNeue"/>
-                <w:color w:val="000000"/>
-                <w:spacing w:val="3"/>
-                <w:sz w:val="21"/>
-                <w:szCs w:val="21"/>
-              </w:rPr>
-              <w:t>variable_substitution</w:t>
-            </w:r>
-            <w:proofErr w:type="spellEnd"/>
-          </w:p>
-        </w:tc>
-        <w:tc>
-          <w:tcPr>
-            <w:tcW w:w="0" w:type="auto"/>
-            <w:shd w:val="clear" w:color="auto" w:fill="F8F8F8"/>
-            <w:tcMar>
-              <w:top w:w="120" w:type="dxa"/>
-              <w:left w:w="120" w:type="dxa"/>
-              <w:bottom w:w="120" w:type="dxa"/>
-              <w:right w:w="120" w:type="dxa"/>
-            </w:tcMar>
-            <w:vAlign w:val="center"/>
-            <w:hideMark/>
-          </w:tcPr>
-          <w:p>
-            <w:pPr>
-              <w:pStyle w:val="NormalWeb"/>
-              <w:spacing w:before="0" w:beforeAutospacing="0" w:after="0" w:afterAutospacing="0"/>
-              <w:rPr>
-                <w:rFonts w:ascii="HelveticaNeue" w:hAnsi="HelveticaNeue"/>
-                <w:color w:val="000000"/>
-                <w:spacing w:val="3"/>
-                <w:sz w:val="21"/>
-                <w:szCs w:val="21"/>
-              </w:rPr>
-            </w:pPr>
-            <w:r>
-              <w:rPr>
-                <w:rFonts w:ascii="HelveticaNeue" w:hAnsi="HelveticaNeue"/>
-                <w:color w:val="000000"/>
-                <w:spacing w:val="3"/>
-                <w:sz w:val="21"/>
-                <w:szCs w:val="21"/>
-              </w:rPr>
-              <w:t>Enable the variable substitution switch in the script. Some variables are used in the script for which the values must be passed from the CLI. Set this to </w:t>
-            </w:r>
-            <w:r>
-              <w:rPr>
-                <w:rStyle w:val="Strong"/>
-                <w:rFonts w:ascii="HelveticaNeue" w:hAnsi="HelveticaNeue"/>
-                <w:color w:val="000000"/>
-                <w:spacing w:val="3"/>
-                <w:sz w:val="21"/>
-                <w:szCs w:val="21"/>
-              </w:rPr>
-              <w:t>true</w:t>
-            </w:r>
-            <w:r>
-              <w:rPr>
-                <w:rFonts w:ascii="HelveticaNeue" w:hAnsi="HelveticaNeue"/>
-                <w:color w:val="000000"/>
-                <w:spacing w:val="3"/>
-                <w:sz w:val="21"/>
-                <w:szCs w:val="21"/>
-              </w:rPr>
-              <w:t>.</w:t>
-            </w:r>
-          </w:p>
-        </w:tc>
-      </w:tr>
-      <w:tr>
-        <w:tc>
-          <w:tcPr>
-            <w:tcW w:w="0" w:type="auto"/>
-            <w:shd w:val="clear" w:color="auto" w:fill="F8F8F8"/>
-            <w:tcMar>
-              <w:top w:w="120" w:type="dxa"/>
-              <w:left w:w="120" w:type="dxa"/>
-              <w:bottom w:w="120" w:type="dxa"/>
-              <w:right w:w="120" w:type="dxa"/>
-            </w:tcMar>
-            <w:vAlign w:val="center"/>
-            <w:hideMark/>
-          </w:tcPr>
-          <w:p>
-            <w:pPr>
-              <w:pStyle w:val="NormalWeb"/>
-              <w:spacing w:before="0" w:beforeAutospacing="0" w:after="0" w:afterAutospacing="0"/>
-              <w:rPr>
-                <w:rFonts w:ascii="HelveticaNeue" w:hAnsi="HelveticaNeue"/>
-                <w:color w:val="000000"/>
-                <w:spacing w:val="3"/>
-                <w:sz w:val="21"/>
-                <w:szCs w:val="21"/>
-              </w:rPr>
-            </w:pPr>
-            <w:r>
-              <w:rPr>
-                <w:rFonts w:ascii="HelveticaNeue" w:hAnsi="HelveticaNeue"/>
-                <w:color w:val="000000"/>
-                <w:spacing w:val="3"/>
-                <w:sz w:val="21"/>
-                <w:szCs w:val="21"/>
-              </w:rPr>
-              <w:t xml:space="preserve">-o </w:t>
-            </w:r>
-            <w:proofErr w:type="spellStart"/>
-            <w:r>
-              <w:rPr>
-                <w:rFonts w:ascii="HelveticaNeue" w:hAnsi="HelveticaNeue"/>
-                <w:color w:val="000000"/>
-                <w:spacing w:val="3"/>
-                <w:sz w:val="21"/>
-                <w:szCs w:val="21"/>
-              </w:rPr>
-              <w:t>log_file</w:t>
-            </w:r>
-            <w:proofErr w:type="spellEnd"/>
-          </w:p>
-        </w:tc>
-        <w:tc>
-          <w:tcPr>
-            <w:tcW w:w="0" w:type="auto"/>
-            <w:shd w:val="clear" w:color="auto" w:fill="F8F8F8"/>
-            <w:tcMar>
-              <w:top w:w="120" w:type="dxa"/>
-              <w:left w:w="120" w:type="dxa"/>
-              <w:bottom w:w="120" w:type="dxa"/>
-              <w:right w:w="120" w:type="dxa"/>
-            </w:tcMar>
-            <w:vAlign w:val="center"/>
-            <w:hideMark/>
-          </w:tcPr>
-          <w:p>
-            <w:pPr>
-              <w:pStyle w:val="NormalWeb"/>
-              <w:spacing w:before="0" w:beforeAutospacing="0" w:after="0" w:afterAutospacing="0"/>
-              <w:rPr>
-                <w:rFonts w:ascii="HelveticaNeue" w:hAnsi="HelveticaNeue"/>
-                <w:color w:val="000000"/>
-                <w:spacing w:val="3"/>
-                <w:sz w:val="21"/>
-                <w:szCs w:val="21"/>
-              </w:rPr>
-            </w:pPr>
-            <w:r>
-              <w:rPr>
-                <w:rFonts w:ascii="HelveticaNeue" w:hAnsi="HelveticaNeue"/>
-                <w:color w:val="000000"/>
-                <w:spacing w:val="3"/>
-                <w:sz w:val="21"/>
-                <w:szCs w:val="21"/>
-              </w:rPr>
-              <w:t>Specify the name of log file that must be generated on command execution.</w:t>
-            </w:r>
-          </w:p>
-        </w:tc>
-      </w:tr>
-      <w:tr>
-        <w:tc>
-          <w:tcPr>
-            <w:tcW w:w="0" w:type="auto"/>
-            <w:shd w:val="clear" w:color="auto" w:fill="F8F8F8"/>
-            <w:tcMar>
-              <w:top w:w="120" w:type="dxa"/>
-              <w:left w:w="120" w:type="dxa"/>
-              <w:bottom w:w="120" w:type="dxa"/>
-              <w:right w:w="120" w:type="dxa"/>
-            </w:tcMar>
-            <w:vAlign w:val="center"/>
-            <w:hideMark/>
-          </w:tcPr>
-          <w:p>
-            <w:pPr>
-              <w:pStyle w:val="NormalWeb"/>
-              <w:spacing w:before="0" w:beforeAutospacing="0" w:after="0" w:afterAutospacing="0"/>
-              <w:rPr>
-                <w:rFonts w:ascii="HelveticaNeue" w:hAnsi="HelveticaNeue"/>
-                <w:color w:val="000000"/>
-                <w:spacing w:val="3"/>
-                <w:sz w:val="21"/>
-                <w:szCs w:val="21"/>
-              </w:rPr>
-            </w:pPr>
-            <w:r>
-              <w:rPr>
-                <w:rFonts w:ascii="HelveticaNeue" w:hAnsi="HelveticaNeue"/>
-                <w:color w:val="000000"/>
-                <w:spacing w:val="3"/>
-                <w:sz w:val="21"/>
-                <w:szCs w:val="21"/>
-              </w:rPr>
-              <w:t>--variable path</w:t>
-            </w:r>
-          </w:p>
-        </w:tc>
-        <w:tc>
-          <w:tcPr>
-            <w:tcW w:w="0" w:type="auto"/>
-            <w:shd w:val="clear" w:color="auto" w:fill="F8F8F8"/>
-            <w:tcMar>
-              <w:top w:w="120" w:type="dxa"/>
-              <w:left w:w="120" w:type="dxa"/>
-              <w:bottom w:w="120" w:type="dxa"/>
-              <w:right w:w="120" w:type="dxa"/>
-            </w:tcMar>
-            <w:vAlign w:val="center"/>
-            <w:hideMark/>
-          </w:tcPr>
-          <w:p>
-            <w:pPr>
-              <w:pStyle w:val="NormalWeb"/>
-              <w:spacing w:before="0" w:beforeAutospacing="0" w:after="0" w:afterAutospacing="0"/>
-              <w:rPr>
-                <w:rFonts w:ascii="HelveticaNeue" w:hAnsi="HelveticaNeue"/>
-                <w:color w:val="000000"/>
-                <w:spacing w:val="3"/>
-                <w:sz w:val="21"/>
-                <w:szCs w:val="21"/>
-              </w:rPr>
-            </w:pPr>
-            <w:r>
-              <w:rPr>
-                <w:rFonts w:ascii="HelveticaNeue" w:hAnsi="HelveticaNeue"/>
-                <w:color w:val="000000"/>
-                <w:spacing w:val="3"/>
-                <w:sz w:val="21"/>
-                <w:szCs w:val="21"/>
-              </w:rPr>
-              <w:t>Specify the local path to where the snowflake system metadata is downloaded.</w:t>
-            </w:r>
-          </w:p>
-        </w:tc>
-      </w:tr>
-      <w:tr>
-        <w:tc>
-          <w:tcPr>
-            <w:tcW w:w="0" w:type="auto"/>
-            <w:shd w:val="clear" w:color="auto" w:fill="F8F8F8"/>
-            <w:tcMar>
-              <w:top w:w="120" w:type="dxa"/>
-              <w:left w:w="120" w:type="dxa"/>
-              <w:bottom w:w="120" w:type="dxa"/>
-              <w:right w:w="120" w:type="dxa"/>
-            </w:tcMar>
-            <w:vAlign w:val="center"/>
-            <w:hideMark/>
-          </w:tcPr>
-          <w:p>
-            <w:pPr>
-              <w:pStyle w:val="NormalWeb"/>
-              <w:spacing w:before="0" w:beforeAutospacing="0" w:after="0" w:afterAutospacing="0"/>
-              <w:rPr>
-                <w:rFonts w:ascii="HelveticaNeue" w:hAnsi="HelveticaNeue"/>
-                <w:color w:val="000000"/>
-                <w:spacing w:val="3"/>
-                <w:sz w:val="21"/>
-                <w:szCs w:val="21"/>
-              </w:rPr>
-            </w:pPr>
-            <w:r>
-              <w:rPr>
-                <w:rFonts w:ascii="HelveticaNeue" w:hAnsi="HelveticaNeue"/>
-                <w:color w:val="000000"/>
-                <w:spacing w:val="3"/>
-                <w:sz w:val="21"/>
-                <w:szCs w:val="21"/>
-              </w:rPr>
-              <w:t xml:space="preserve">--variable </w:t>
-            </w:r>
-            <w:proofErr w:type="spellStart"/>
-            <w:r>
-              <w:rPr>
-                <w:rFonts w:ascii="HelveticaNeue" w:hAnsi="HelveticaNeue"/>
-                <w:color w:val="000000"/>
-                <w:spacing w:val="3"/>
-                <w:sz w:val="21"/>
-                <w:szCs w:val="21"/>
-              </w:rPr>
-              <w:t>stage_name</w:t>
-            </w:r>
-            <w:proofErr w:type="spellEnd"/>
-          </w:p>
-        </w:tc>
-        <w:tc>
-          <w:tcPr>
-            <w:tcW w:w="0" w:type="auto"/>
-            <w:shd w:val="clear" w:color="auto" w:fill="F8F8F8"/>
-            <w:tcMar>
-              <w:top w:w="120" w:type="dxa"/>
-              <w:left w:w="120" w:type="dxa"/>
-              <w:bottom w:w="120" w:type="dxa"/>
-              <w:right w:w="120" w:type="dxa"/>
-            </w:tcMar>
-            <w:vAlign w:val="center"/>
-            <w:hideMark/>
-          </w:tcPr>
-          <w:p>
-            <w:pPr>
-              <w:pStyle w:val="NormalWeb"/>
-              <w:spacing w:before="0" w:beforeAutospacing="0" w:after="0" w:afterAutospacing="0"/>
-              <w:rPr>
-                <w:rFonts w:ascii="HelveticaNeue" w:hAnsi="HelveticaNeue"/>
-                <w:color w:val="000000"/>
-                <w:spacing w:val="3"/>
-                <w:sz w:val="21"/>
-                <w:szCs w:val="21"/>
-              </w:rPr>
-            </w:pPr>
-            <w:r>
-              <w:rPr>
-                <w:rFonts w:ascii="HelveticaNeue" w:hAnsi="HelveticaNeue"/>
-                <w:color w:val="000000"/>
-                <w:spacing w:val="3"/>
-                <w:sz w:val="21"/>
-                <w:szCs w:val="21"/>
-              </w:rPr>
-              <w:t>Specify the stage name, which is used to keep the temporary files for upload.</w:t>
-            </w:r>
-          </w:p>
-        </w:tc>
-      </w:tr>
-      <w:tr>
-        <w:tc>
-          <w:tcPr>
-            <w:tcW w:w="0" w:type="auto"/>
-            <w:shd w:val="clear" w:color="auto" w:fill="F8F8F8"/>
-            <w:tcMar>
-              <w:top w:w="120" w:type="dxa"/>
-              <w:left w:w="120" w:type="dxa"/>
-              <w:bottom w:w="120" w:type="dxa"/>
-              <w:right w:w="120" w:type="dxa"/>
-            </w:tcMar>
-            <w:vAlign w:val="center"/>
-            <w:hideMark/>
-          </w:tcPr>
-          <w:p>
-            <w:pPr>
-              <w:pStyle w:val="NormalWeb"/>
-              <w:spacing w:before="0" w:beforeAutospacing="0" w:after="0" w:afterAutospacing="0"/>
-              <w:rPr>
-                <w:rFonts w:ascii="HelveticaNeue" w:hAnsi="HelveticaNeue"/>
-                <w:color w:val="000000"/>
-                <w:spacing w:val="3"/>
-                <w:sz w:val="21"/>
-                <w:szCs w:val="21"/>
-              </w:rPr>
-            </w:pPr>
-            <w:r>
-              <w:rPr>
-                <w:rFonts w:ascii="HelveticaNeue" w:hAnsi="HelveticaNeue"/>
-                <w:color w:val="000000"/>
-                <w:spacing w:val="3"/>
-                <w:sz w:val="21"/>
-                <w:szCs w:val="21"/>
-              </w:rPr>
-              <w:t xml:space="preserve">--variable </w:t>
-            </w:r>
-            <w:proofErr w:type="spellStart"/>
-            <w:r>
-              <w:rPr>
-                <w:rFonts w:ascii="HelveticaNeue" w:hAnsi="HelveticaNeue"/>
-                <w:color w:val="000000"/>
-                <w:spacing w:val="3"/>
-                <w:sz w:val="21"/>
-                <w:szCs w:val="21"/>
-              </w:rPr>
-              <w:t>file_format</w:t>
-            </w:r>
-            <w:proofErr w:type="spellEnd"/>
-          </w:p>
-        </w:tc>
-        <w:tc>
-          <w:tcPr>
-            <w:tcW w:w="0" w:type="auto"/>
-            <w:shd w:val="clear" w:color="auto" w:fill="F8F8F8"/>
-            <w:tcMar>
-              <w:top w:w="120" w:type="dxa"/>
-              <w:left w:w="120" w:type="dxa"/>
-              <w:bottom w:w="120" w:type="dxa"/>
-              <w:right w:w="120" w:type="dxa"/>
-            </w:tcMar>
-            <w:vAlign w:val="center"/>
-            <w:hideMark/>
-          </w:tcPr>
-          <w:p>
-            <w:pPr>
-              <w:pStyle w:val="NormalWeb"/>
-              <w:spacing w:before="0" w:beforeAutospacing="0" w:after="0" w:afterAutospacing="0"/>
-              <w:rPr>
-                <w:rFonts w:ascii="HelveticaNeue" w:hAnsi="HelveticaNeue"/>
-                <w:color w:val="000000"/>
-                <w:spacing w:val="3"/>
-                <w:sz w:val="21"/>
-                <w:szCs w:val="21"/>
-              </w:rPr>
-            </w:pPr>
-            <w:r>
-              <w:rPr>
-                <w:rFonts w:ascii="HelveticaNeue" w:hAnsi="HelveticaNeue"/>
-                <w:color w:val="000000"/>
-                <w:spacing w:val="3"/>
-                <w:sz w:val="21"/>
-                <w:szCs w:val="21"/>
-              </w:rPr>
-              <w:t>Specify the file format name, which is used by the upload scripts.</w:t>
-            </w:r>
-          </w:p>
-        </w:tc>
-      </w:tr>
-      <w:tr>
-        <w:tc>
-          <w:tcPr>
-            <w:tcW w:w="0" w:type="auto"/>
-            <w:shd w:val="clear" w:color="auto" w:fill="F8F8F8"/>
-            <w:tcMar>
-              <w:top w:w="120" w:type="dxa"/>
-              <w:left w:w="120" w:type="dxa"/>
-              <w:bottom w:w="120" w:type="dxa"/>
-              <w:right w:w="120" w:type="dxa"/>
-            </w:tcMar>
-            <w:vAlign w:val="center"/>
-            <w:hideMark/>
-          </w:tcPr>
-          <w:p>
-            <w:pPr>
-              <w:pStyle w:val="NormalWeb"/>
-              <w:spacing w:before="0" w:beforeAutospacing="0" w:after="0" w:afterAutospacing="0"/>
-              <w:rPr>
-                <w:rFonts w:ascii="HelveticaNeue" w:hAnsi="HelveticaNeue"/>
-                <w:color w:val="000000"/>
-                <w:spacing w:val="3"/>
-                <w:sz w:val="21"/>
-                <w:szCs w:val="21"/>
-              </w:rPr>
-            </w:pPr>
-            <w:r>
-              <w:rPr>
-                <w:rFonts w:ascii="HelveticaNeue" w:hAnsi="HelveticaNeue"/>
-                <w:color w:val="000000"/>
-                <w:spacing w:val="3"/>
-                <w:sz w:val="21"/>
-                <w:szCs w:val="21"/>
-              </w:rPr>
-              <w:lastRenderedPageBreak/>
-              <w:t>-o</w:t>
-            </w:r>
-          </w:p>
-        </w:tc>
-        <w:tc>
-          <w:tcPr>
-            <w:tcW w:w="0" w:type="auto"/>
-            <w:shd w:val="clear" w:color="auto" w:fill="F8F8F8"/>
-            <w:tcMar>
-              <w:top w:w="120" w:type="dxa"/>
-              <w:left w:w="120" w:type="dxa"/>
-              <w:bottom w:w="120" w:type="dxa"/>
-              <w:right w:w="120" w:type="dxa"/>
-            </w:tcMar>
-            <w:vAlign w:val="center"/>
-            <w:hideMark/>
-          </w:tcPr>
-          <w:p>
-            <w:pPr>
-              <w:pStyle w:val="NormalWeb"/>
-              <w:spacing w:before="0" w:beforeAutospacing="0" w:after="0" w:afterAutospacing="0"/>
-              <w:rPr>
-                <w:rFonts w:ascii="HelveticaNeue" w:hAnsi="HelveticaNeue"/>
-                <w:color w:val="000000"/>
-                <w:spacing w:val="3"/>
-                <w:sz w:val="21"/>
-                <w:szCs w:val="21"/>
-              </w:rPr>
-            </w:pPr>
-            <w:r>
-              <w:rPr>
-                <w:rFonts w:ascii="HelveticaNeue" w:hAnsi="HelveticaNeue"/>
-                <w:color w:val="000000"/>
-                <w:spacing w:val="3"/>
-                <w:sz w:val="21"/>
-                <w:szCs w:val="21"/>
-              </w:rPr>
-              <w:t>Provide the output related arguments to get the logs in the specified path and format.</w:t>
-            </w:r>
-          </w:p>
-        </w:tc>
-      </w:tr>
-    </w:tbl>
-    <w:p>
-      <w:pPr>
-        <w:pStyle w:val="NormalWeb"/>
-        <w:shd w:val="clear" w:color="auto" w:fill="F8F8F8"/>
-        <w:spacing w:after="102"/>
-        <w:rPr>
-          <w:rFonts w:ascii="HelveticaNeue" w:hAnsi="HelveticaNeue"/>
-          <w:color w:val="000000"/>
-          <w:spacing w:val="3"/>
-          <w:sz w:val="23"/>
-          <w:szCs w:val="23"/>
-        </w:rPr>
-      </w:pPr>
-    </w:p>
     <w:p>
       <w:pPr>
         <w:pStyle w:val="Heading2"/>
@@ -9998,7 +7821,7 @@
             </wp:anchor>
           </w:drawing>
         </mc:Choice>
-        <mc:Fallback xmlns:sl="http://schemas.openxmlformats.org/schemaLibrary/2006/main" xmlns:a="http://schemas.openxmlformats.org/drawingml/2006/main" xmlns:pic="http://schemas.openxmlformats.org/drawingml/2006/picture" xmlns:c="http://schemas.openxmlformats.org/drawingml/2006/chart" xmlns:lc="http://schemas.openxmlformats.org/drawingml/2006/lockedCanvas" xmlns:dgm="http://schemas.openxmlformats.org/drawingml/2006/diagram">
+        <mc:Fallback xmlns:dgm="http://schemas.openxmlformats.org/drawingml/2006/diagram" xmlns:lc="http://schemas.openxmlformats.org/drawingml/2006/lockedCanvas" xmlns:c="http://schemas.openxmlformats.org/drawingml/2006/chart" xmlns:pic="http://schemas.openxmlformats.org/drawingml/2006/picture" xmlns:a="http://schemas.openxmlformats.org/drawingml/2006/main" xmlns:sl="http://schemas.openxmlformats.org/schemaLibrary/2006/main">
           <w:drawing>
             <wp:anchor allowOverlap="1" behindDoc="0" distB="0" distT="0" distL="114300" distR="114300" hidden="0" layoutInCell="1" locked="0" relativeHeight="0" simplePos="0">
               <wp:simplePos x="0" y="0"/>

</xml_diff>

<commit_message>
Updated examples as per the RED Team suggestion
</commit_message>
<xml_diff>
--- a/Resources/Unravel Snowflake Health check download guide.docx
+++ b/Resources/Unravel Snowflake Health check download guide.docx
@@ -2688,7 +2688,7 @@
           <w:sz w:val="23"/>
           <w:szCs w:val="23"/>
         </w:rPr>
-        <w:t>stage_db</w:t>
+        <w:t>unravel_db</w:t>
       </w:r>
       <w:proofErr w:type="spellEnd"/>
       <w:r>
@@ -2710,7 +2710,17 @@
           <w:sz w:val="23"/>
           <w:szCs w:val="23"/>
         </w:rPr>
-        <w:t>stage_schema</w:t>
+        <w:t>unravel</w:t>
+      </w:r>
+      <w:r>
+        <w:rPr>
+          <w:rFonts w:ascii="HelveticaNeue" w:hAnsi="HelveticaNeue"/>
+          <w:color w:val="000000"/>
+          <w:spacing w:val="3"/>
+          <w:sz w:val="23"/>
+          <w:szCs w:val="23"/>
+        </w:rPr>
+        <w:t>_schema</w:t>
       </w:r>
       <w:proofErr w:type="spellEnd"/>
       <w:r>
@@ -4828,16 +4838,18 @@
         </w:rPr>
         <w:t xml:space="preserve"> -d </w:t>
       </w:r>
-      <w:r>
-        <w:rPr>
-          <w:rFonts w:ascii="HelveticaNeue" w:hAnsi="HelveticaNeue"/>
-          <w:color w:val="000000"/>
-          <w:spacing w:val="3"/>
-          <w:sz w:val="23"/>
-          <w:szCs w:val="23"/>
-        </w:rPr>
-        <w:t>SNOWFLAKE</w:t>
-      </w:r>
+      <w:proofErr w:type="spellStart"/>
+      <w:r>
+        <w:rPr>
+          <w:rFonts w:ascii="HelveticaNeue" w:hAnsi="HelveticaNeue"/>
+          <w:color w:val="000000"/>
+          <w:spacing w:val="3"/>
+          <w:sz w:val="23"/>
+          <w:szCs w:val="23"/>
+        </w:rPr>
+        <w:t>unravel_db</w:t>
+      </w:r>
+      <w:proofErr w:type="spellEnd"/>
       <w:r>
         <w:rPr>
           <w:rFonts w:ascii="HelveticaNeue" w:hAnsi="HelveticaNeue"/>
@@ -4848,16 +4860,18 @@
         </w:rPr>
         <w:t xml:space="preserve"> -s </w:t>
       </w:r>
-      <w:r>
-        <w:rPr>
-          <w:rFonts w:ascii="HelveticaNeue" w:hAnsi="HelveticaNeue"/>
-          <w:color w:val="000000"/>
-          <w:spacing w:val="3"/>
-          <w:sz w:val="23"/>
-          <w:szCs w:val="23"/>
-        </w:rPr>
-        <w:t>ACCOUNT_USAGE</w:t>
-      </w:r>
+      <w:proofErr w:type="spellStart"/>
+      <w:r>
+        <w:rPr>
+          <w:rFonts w:ascii="HelveticaNeue" w:hAnsi="HelveticaNeue"/>
+          <w:color w:val="000000"/>
+          <w:spacing w:val="3"/>
+          <w:sz w:val="23"/>
+          <w:szCs w:val="23"/>
+        </w:rPr>
+        <w:t>unravel_schema</w:t>
+      </w:r>
+      <w:proofErr w:type="spellEnd"/>
       <w:r>
         <w:rPr>
           <w:rFonts w:ascii="HelveticaNeue" w:hAnsi="HelveticaNeue"/>
@@ -7821,7 +7835,7 @@
             </wp:anchor>
           </w:drawing>
         </mc:Choice>
-        <mc:Fallback xmlns:dgm="http://schemas.openxmlformats.org/drawingml/2006/diagram" xmlns:lc="http://schemas.openxmlformats.org/drawingml/2006/lockedCanvas" xmlns:c="http://schemas.openxmlformats.org/drawingml/2006/chart" xmlns:pic="http://schemas.openxmlformats.org/drawingml/2006/picture" xmlns:a="http://schemas.openxmlformats.org/drawingml/2006/main" xmlns:sl="http://schemas.openxmlformats.org/schemaLibrary/2006/main">
+        <mc:Fallback xmlns:sl="http://schemas.openxmlformats.org/schemaLibrary/2006/main" xmlns:a="http://schemas.openxmlformats.org/drawingml/2006/main" xmlns:pic="http://schemas.openxmlformats.org/drawingml/2006/picture" xmlns:c="http://schemas.openxmlformats.org/drawingml/2006/chart" xmlns:lc="http://schemas.openxmlformats.org/drawingml/2006/lockedCanvas" xmlns:dgm="http://schemas.openxmlformats.org/drawingml/2006/diagram">
           <w:drawing>
             <wp:anchor allowOverlap="1" behindDoc="0" distB="0" distT="0" distL="114300" distR="114300" hidden="0" layoutInCell="1" locked="0" relativeHeight="0" simplePos="0">
               <wp:simplePos x="0" y="0"/>

</xml_diff>

<commit_message>
Updated the document for missing warehouses when output filename changed by the script executor.
</commit_message>
<xml_diff>
--- a/Resources/Unravel Snowflake Health check download guide.docx
+++ b/Resources/Unravel Snowflake Health check download guide.docx
@@ -2859,7 +2859,17 @@
           <w:sz w:val="23"/>
           <w:szCs w:val="23"/>
         </w:rPr>
-        <w:t>=/opt/script/snowsql_download_data.log --variable path=/opt/</w:t>
+        <w:t>=.</w:t>
+      </w:r>
+      <w:r>
+        <w:rPr>
+          <w:rFonts w:ascii="HelveticaNeue" w:hAnsi="HelveticaNeue"/>
+          <w:color w:val="000000"/>
+          <w:spacing w:val="3"/>
+          <w:sz w:val="23"/>
+          <w:szCs w:val="23"/>
+        </w:rPr>
+        <w:t>/snowsql_download_data.log --variable path=/opt/</w:t>
       </w:r>
       <w:proofErr w:type="spellStart"/>
       <w:r>
@@ -3799,6 +3809,30 @@
               <w:t>Specify the path to the log file that will be generated when you execute the script.</w:t>
             </w:r>
           </w:p>
+          <w:p>
+            <w:pPr>
+              <w:pStyle w:val="NormalWeb"/>
+              <w:shd w:val="clear" w:color="auto" w:fill="F8F8F8"/>
+              <w:spacing w:after="102"/>
+              <w:rPr>
+                <w:rFonts w:ascii="HelveticaNeue" w:hAnsi="HelveticaNeue"/>
+                <w:color w:val="000000"/>
+                <w:spacing w:val="3"/>
+                <w:sz w:val="23"/>
+                <w:szCs w:val="23"/>
+              </w:rPr>
+            </w:pPr>
+            <w:r>
+              <w:rPr>
+                <w:rFonts w:ascii="HelveticaNeue" w:hAnsi="HelveticaNeue"/>
+                <w:color w:val="000000"/>
+                <w:spacing w:val="3"/>
+                <w:sz w:val="23"/>
+                <w:szCs w:val="23"/>
+              </w:rPr>
+              <w:t>If any issues with the relative path, please provide absolute path.</w:t>
+            </w:r>
+          </w:p>
         </w:tc>
       </w:tr>
       <w:tr>
@@ -4099,6 +4133,7 @@
                 <w:sz w:val="23"/>
                 <w:szCs w:val="23"/>
               </w:rPr>
+              <w:lastRenderedPageBreak/>
               <w:t xml:space="preserve">--variable </w:t>
             </w:r>
             <w:proofErr w:type="spellStart"/>
@@ -4187,7 +4222,6 @@
                 <w:sz w:val="23"/>
                 <w:szCs w:val="23"/>
               </w:rPr>
-              <w:lastRenderedPageBreak/>
               <w:t xml:space="preserve">--variable </w:t>
             </w:r>
             <w:proofErr w:type="spellStart"/>
@@ -4973,7 +5007,18 @@
           <w:sz w:val="23"/>
           <w:szCs w:val="23"/>
         </w:rPr>
-        <w:t xml:space="preserve">  -o </w:t>
+        <w:t xml:space="preserve">  -</w:t>
+      </w:r>
+      <w:r>
+        <w:rPr>
+          <w:rFonts w:ascii="HelveticaNeue" w:hAnsi="HelveticaNeue"/>
+          <w:color w:val="000000"/>
+          <w:spacing w:val="3"/>
+          <w:sz w:val="23"/>
+          <w:szCs w:val="23"/>
+        </w:rPr>
+        <w:lastRenderedPageBreak/>
+        <w:t xml:space="preserve">o </w:t>
       </w:r>
       <w:proofErr w:type="spellStart"/>
       <w:r>
@@ -5150,7 +5195,6 @@
                 <w:sz w:val="23"/>
                 <w:szCs w:val="23"/>
               </w:rPr>
-              <w:lastRenderedPageBreak/>
               <w:t>Parameter</w:t>
             </w:r>
           </w:p>
@@ -5956,6 +6000,29 @@
           <w:p>
             <w:pPr>
               <w:pStyle w:val="NormalWeb"/>
+              <w:spacing w:before="0" w:beforeAutospacing="0" w:after="48" w:afterAutospacing="0"/>
+              <w:rPr>
+                <w:rFonts w:ascii="HelveticaNeue" w:hAnsi="HelveticaNeue"/>
+                <w:color w:val="000000"/>
+                <w:spacing w:val="3"/>
+                <w:sz w:val="21"/>
+                <w:szCs w:val="21"/>
+              </w:rPr>
+            </w:pPr>
+            <w:r>
+              <w:rPr>
+                <w:rFonts w:ascii="HelveticaNeue" w:hAnsi="HelveticaNeue"/>
+                <w:color w:val="000000"/>
+                <w:spacing w:val="3"/>
+                <w:sz w:val="21"/>
+                <w:szCs w:val="21"/>
+              </w:rPr>
+              <w:t>Generated filename should be ‘warehouses.csv’ as mentioned in the command/example. Don’t change the filename here.</w:t>
+            </w:r>
+          </w:p>
+          <w:p>
+            <w:pPr>
+              <w:pStyle w:val="NormalWeb"/>
               <w:spacing w:before="0" w:beforeAutospacing="0" w:after="0" w:afterAutospacing="0" w:line="336" w:lineRule="atLeast"/>
               <w:rPr>
                 <w:rFonts w:ascii="HelveticaNeue" w:hAnsi="HelveticaNeue"/>
@@ -6045,6 +6112,42 @@
                 <w:szCs w:val="21"/>
               </w:rPr>
               <w:t> command</w:t>
+            </w:r>
+          </w:p>
+          <w:p>
+            <w:pPr>
+              <w:pStyle w:val="NormalWeb"/>
+              <w:spacing w:before="0" w:beforeAutospacing="0" w:after="0" w:afterAutospacing="0" w:line="336" w:lineRule="atLeast"/>
+              <w:rPr>
+                <w:rFonts w:ascii="HelveticaNeue" w:hAnsi="HelveticaNeue"/>
+                <w:color w:val="000000"/>
+                <w:spacing w:val="3"/>
+                <w:sz w:val="21"/>
+                <w:szCs w:val="21"/>
+              </w:rPr>
+            </w:pPr>
+          </w:p>
+          <w:p>
+            <w:pPr>
+              <w:pStyle w:val="NormalWeb"/>
+              <w:spacing w:before="0" w:beforeAutospacing="0" w:after="0" w:afterAutospacing="0" w:line="336" w:lineRule="atLeast"/>
+              <w:rPr>
+                <w:rFonts w:ascii="HelveticaNeue" w:hAnsi="HelveticaNeue"/>
+                <w:color w:val="000000"/>
+                <w:spacing w:val="3"/>
+                <w:sz w:val="21"/>
+                <w:szCs w:val="21"/>
+              </w:rPr>
+            </w:pPr>
+            <w:r>
+              <w:rPr>
+                <w:rFonts w:ascii="HelveticaNeue" w:hAnsi="HelveticaNeue"/>
+                <w:color w:val="000000"/>
+                <w:spacing w:val="3"/>
+                <w:sz w:val="23"/>
+                <w:szCs w:val="23"/>
+              </w:rPr>
+              <w:t>If any issues with the relative path, please provide absolute path.</w:t>
             </w:r>
           </w:p>
         </w:tc>
@@ -6198,6 +6301,7 @@
           <w:sz w:val="23"/>
           <w:szCs w:val="23"/>
         </w:rPr>
+        <w:lastRenderedPageBreak/>
         <w:drawing>
           <wp:inline distT="0" distB="0" distL="0" distR="0" wp14:anchorId="4114B016" wp14:editId="0223A832">
             <wp:extent cx="5943600" cy="1544955"/>
@@ -7364,6 +7468,7 @@
         <w:rPr>
           <w:rFonts w:ascii="Times New Roman" w:eastAsia="Times New Roman" w:hAnsi="Times New Roman" w:cs="Times New Roman"/>
         </w:rPr>
+        <w:lastRenderedPageBreak/>
         <w:t>Output Files</w:t>
       </w:r>
       <w:bookmarkEnd w:id="5"/>
@@ -7835,7 +7940,7 @@
             </wp:anchor>
           </w:drawing>
         </mc:Choice>
-        <mc:Fallback xmlns:sl="http://schemas.openxmlformats.org/schemaLibrary/2006/main" xmlns:a="http://schemas.openxmlformats.org/drawingml/2006/main" xmlns:pic="http://schemas.openxmlformats.org/drawingml/2006/picture" xmlns:c="http://schemas.openxmlformats.org/drawingml/2006/chart" xmlns:lc="http://schemas.openxmlformats.org/drawingml/2006/lockedCanvas" xmlns:dgm="http://schemas.openxmlformats.org/drawingml/2006/diagram">
+        <mc:Fallback xmlns:dgm="http://schemas.openxmlformats.org/drawingml/2006/diagram" xmlns:lc="http://schemas.openxmlformats.org/drawingml/2006/lockedCanvas" xmlns:c="http://schemas.openxmlformats.org/drawingml/2006/chart" xmlns:pic="http://schemas.openxmlformats.org/drawingml/2006/picture" xmlns:a="http://schemas.openxmlformats.org/drawingml/2006/main" xmlns:sl="http://schemas.openxmlformats.org/schemaLibrary/2006/main">
           <w:drawing>
             <wp:anchor allowOverlap="1" behindDoc="0" distB="0" distT="0" distL="114300" distR="114300" hidden="0" layoutInCell="1" locked="0" relativeHeight="0" simplePos="0">
               <wp:simplePos x="0" y="0"/>

</xml_diff>